<commit_message>
Update changes in Topic1_introduction_2_physical_db_design_report.docx Editor: JML
</commit_message>
<xml_diff>
--- a/Phương Thảo - 0912430/Seminar Report/Topic1_introduction_2_physical_db_design_report.docx
+++ b/Phương Thảo - 0912430/Seminar Report/Topic1_introduction_2_physical_db_design_report.docx
@@ -799,12 +799,19 @@
         <w:gridCol w:w="1683"/>
         <w:tblGridChange w:id="76">
           <w:tblGrid>
-            <w:gridCol w:w="720"/>
-            <w:gridCol w:w="2790"/>
-            <w:gridCol w:w="1620"/>
-            <w:gridCol w:w="1620"/>
-            <w:gridCol w:w="1620"/>
-            <w:gridCol w:w="1683"/>
+            <w:gridCol w:w="288"/>
+            <w:gridCol w:w="432"/>
+            <w:gridCol w:w="288"/>
+            <w:gridCol w:w="2502"/>
+            <w:gridCol w:w="288"/>
+            <w:gridCol w:w="1332"/>
+            <w:gridCol w:w="288"/>
+            <w:gridCol w:w="1332"/>
+            <w:gridCol w:w="288"/>
+            <w:gridCol w:w="1332"/>
+            <w:gridCol w:w="288"/>
+            <w:gridCol w:w="1395"/>
+            <w:gridCol w:w="288"/>
           </w:tblGrid>
         </w:tblGridChange>
       </w:tblGrid>
@@ -1102,6 +1109,7 @@
           <w:ins w:id="101" w:author="JML" w:date="2011-11-12T08:15:00Z"/>
           <w:trPrChange w:id="102" w:author="JML" w:date="2011-11-12T08:20:00Z">
             <w:trPr>
+              <w:gridAfter w:val="0"/>
               <w:trHeight w:val="2519"/>
             </w:trPr>
           </w:trPrChange>
@@ -1113,6 +1121,7 @@
             <w:tcPrChange w:id="103" w:author="JML" w:date="2011-11-12T08:20:00Z">
               <w:tcPr>
                 <w:tcW w:w="720" w:type="dxa"/>
+                <w:gridSpan w:val="2"/>
                 <w:vAlign w:val="center"/>
               </w:tcPr>
             </w:tcPrChange>
@@ -1144,6 +1153,7 @@
             <w:tcPrChange w:id="107" w:author="JML" w:date="2011-11-12T08:20:00Z">
               <w:tcPr>
                 <w:tcW w:w="2790" w:type="dxa"/>
+                <w:gridSpan w:val="2"/>
                 <w:shd w:val="clear" w:color="auto" w:fill="auto"/>
                 <w:vAlign w:val="center"/>
               </w:tcPr>
@@ -1174,6 +1184,7 @@
             <w:tcPrChange w:id="110" w:author="JML" w:date="2011-11-12T08:20:00Z">
               <w:tcPr>
                 <w:tcW w:w="1620" w:type="dxa"/>
+                <w:gridSpan w:val="2"/>
                 <w:shd w:val="clear" w:color="auto" w:fill="auto"/>
                 <w:vAlign w:val="center"/>
               </w:tcPr>
@@ -1204,6 +1215,7 @@
             <w:tcPrChange w:id="112" w:author="JML" w:date="2011-11-12T08:20:00Z">
               <w:tcPr>
                 <w:tcW w:w="1620" w:type="dxa"/>
+                <w:gridSpan w:val="2"/>
                 <w:shd w:val="clear" w:color="auto" w:fill="auto"/>
                 <w:vAlign w:val="center"/>
               </w:tcPr>
@@ -1234,6 +1246,7 @@
             <w:tcPrChange w:id="114" w:author="JML" w:date="2011-11-12T08:20:00Z">
               <w:tcPr>
                 <w:tcW w:w="1620" w:type="dxa"/>
+                <w:gridSpan w:val="2"/>
                 <w:shd w:val="clear" w:color="auto" w:fill="auto"/>
                 <w:vAlign w:val="center"/>
               </w:tcPr>
@@ -1264,6 +1277,7 @@
             <w:tcPrChange w:id="116" w:author="JML" w:date="2011-11-12T08:20:00Z">
               <w:tcPr>
                 <w:tcW w:w="1683" w:type="dxa"/>
+                <w:gridSpan w:val="2"/>
                 <w:shd w:val="clear" w:color="auto" w:fill="auto"/>
                 <w:vAlign w:val="center"/>
               </w:tcPr>
@@ -1463,7 +1477,6 @@
       <w:pPr>
         <w:rPr>
           <w:del w:id="131" w:author="JML" w:date="2011-11-12T08:20:00Z"/>
-          <w:b/>
         </w:rPr>
         <w:pPrChange w:id="132" w:author="JML" w:date="2011-11-12T08:20:00Z">
           <w:pPr>
@@ -1571,12 +1584,6 @@
               <w:rStyle w:val="Hyperlink"/>
               <w:noProof/>
             </w:rPr>
-          </w:r>
-          <w:r>
-            <w:rPr>
-              <w:rStyle w:val="Hyperlink"/>
-              <w:noProof/>
-            </w:rPr>
             <w:fldChar w:fldCharType="separate"/>
           </w:r>
           <w:r>
@@ -1599,7 +1606,23 @@
               <w:rFonts w:cs="Times New Roman"/>
               <w:noProof/>
             </w:rPr>
-            <w:t>Động cơ thúc đẩy – Sự gia tăng của dữ liệu và tính phù hợp của thiết kế dữ liệu mức vật lý:</w:t>
+            <w:t>Động cơ t</w:t>
+          </w:r>
+          <w:r>
+            <w:rPr>
+              <w:rStyle w:val="Hyperlink"/>
+              <w:rFonts w:cs="Times New Roman"/>
+              <w:noProof/>
+            </w:rPr>
+            <w:t>h</w:t>
+          </w:r>
+          <w:r>
+            <w:rPr>
+              <w:rStyle w:val="Hyperlink"/>
+              <w:rFonts w:cs="Times New Roman"/>
+              <w:noProof/>
+            </w:rPr>
+            <w:t>úc đẩy – Sự gia tăng của dữ liệu và tính phù hợp của thiết kế dữ liệu mức vật lý:</w:t>
           </w:r>
           <w:r>
             <w:rPr>
@@ -1700,12 +1723,6 @@
               <w:rStyle w:val="Hyperlink"/>
               <w:noProof/>
             </w:rPr>
-          </w:r>
-          <w:r>
-            <w:rPr>
-              <w:rStyle w:val="Hyperlink"/>
-              <w:noProof/>
-            </w:rPr>
             <w:fldChar w:fldCharType="separate"/>
           </w:r>
           <w:r>
@@ -1829,12 +1846,6 @@
               <w:rStyle w:val="Hyperlink"/>
               <w:noProof/>
             </w:rPr>
-          </w:r>
-          <w:r>
-            <w:rPr>
-              <w:rStyle w:val="Hyperlink"/>
-              <w:noProof/>
-            </w:rPr>
             <w:fldChar w:fldCharType="separate"/>
           </w:r>
           <w:r>
@@ -1958,12 +1969,6 @@
               <w:rStyle w:val="Hyperlink"/>
               <w:noProof/>
             </w:rPr>
-          </w:r>
-          <w:r>
-            <w:rPr>
-              <w:rStyle w:val="Hyperlink"/>
-              <w:noProof/>
-            </w:rPr>
             <w:fldChar w:fldCharType="separate"/>
           </w:r>
           <w:r>
@@ -2089,12 +2094,6 @@
               <w:rStyle w:val="Hyperlink"/>
               <w:noProof/>
             </w:rPr>
-          </w:r>
-          <w:r>
-            <w:rPr>
-              <w:rStyle w:val="Hyperlink"/>
-              <w:noProof/>
-            </w:rPr>
             <w:fldChar w:fldCharType="separate"/>
           </w:r>
           <w:r>
@@ -2220,12 +2219,6 @@
               <w:rStyle w:val="Hyperlink"/>
               <w:noProof/>
             </w:rPr>
-          </w:r>
-          <w:r>
-            <w:rPr>
-              <w:rStyle w:val="Hyperlink"/>
-              <w:noProof/>
-            </w:rPr>
             <w:fldChar w:fldCharType="separate"/>
           </w:r>
           <w:r>
@@ -2351,12 +2344,6 @@
               <w:rStyle w:val="Hyperlink"/>
               <w:noProof/>
             </w:rPr>
-          </w:r>
-          <w:r>
-            <w:rPr>
-              <w:rStyle w:val="Hyperlink"/>
-              <w:noProof/>
-            </w:rPr>
             <w:fldChar w:fldCharType="separate"/>
           </w:r>
           <w:r>
@@ -2482,12 +2469,6 @@
               <w:rStyle w:val="Hyperlink"/>
               <w:noProof/>
             </w:rPr>
-          </w:r>
-          <w:r>
-            <w:rPr>
-              <w:rStyle w:val="Hyperlink"/>
-              <w:noProof/>
-            </w:rPr>
             <w:fldChar w:fldCharType="separate"/>
           </w:r>
           <w:r>
@@ -2605,12 +2586,6 @@
               <w:noProof/>
             </w:rPr>
             <w:instrText xml:space="preserve"> </w:instrText>
-          </w:r>
-          <w:r>
-            <w:rPr>
-              <w:rStyle w:val="Hyperlink"/>
-              <w:noProof/>
-            </w:rPr>
           </w:r>
           <w:r>
             <w:rPr>
@@ -2736,11 +2711,8 @@
           <w:sz w:val="28"/>
           <w:szCs w:val="28"/>
         </w:rPr>
-        <w:pPrChange w:id="144" w:author="JML" w:date="2011-11-12T08:21:00Z">
-          <w:pPr/>
-        </w:pPrChange>
-      </w:pPr>
-      <w:ins w:id="145" w:author="JML" w:date="2011-11-12T08:17:00Z">
+      </w:pPr>
+      <w:ins w:id="144" w:author="JML" w:date="2011-11-12T08:17:00Z">
         <w:r>
           <w:rPr>
             <w:b/>
@@ -2750,12 +2722,23 @@
           <w:br w:type="page"/>
         </w:r>
       </w:ins>
-      <w:bookmarkStart w:id="146" w:name="_GoBack"/>
-      <w:bookmarkEnd w:id="146"/>
     </w:p>
     <w:p>
       <w:pPr>
         <w:jc w:val="center"/>
+        <w:rPr>
+          <w:b/>
+          <w:sz w:val="28"/>
+          <w:szCs w:val="28"/>
+          <w:rPrChange w:id="145" w:author="JML" w:date="2011-11-12T08:07:00Z">
+            <w:rPr/>
+          </w:rPrChange>
+        </w:rPr>
+        <w:pPrChange w:id="146" w:author="JML" w:date="2011-11-12T08:14:00Z">
+          <w:pPr/>
+        </w:pPrChange>
+      </w:pPr>
+      <w:r>
         <w:rPr>
           <w:b/>
           <w:sz w:val="28"/>
@@ -2764,49 +2747,27 @@
             <w:rPr/>
           </w:rPrChange>
         </w:rPr>
-        <w:pPrChange w:id="148" w:author="JML" w:date="2011-11-12T08:14:00Z">
-          <w:pPr/>
-        </w:pPrChange>
-      </w:pPr>
-      <w:r>
-        <w:rPr>
-          <w:b/>
-          <w:sz w:val="28"/>
-          <w:szCs w:val="28"/>
+        <w:lastRenderedPageBreak/>
+        <w:t>GIỚI THIỆU VỀ THIẾT KẾ DỮ LIỆU MỨC VẬT LÝ</w:t>
+      </w:r>
+    </w:p>
+    <w:p>
+      <w:pPr>
+        <w:rPr>
+          <w:i/>
+          <w:rPrChange w:id="148" w:author="JML" w:date="2011-11-12T08:07:00Z">
+            <w:rPr/>
+          </w:rPrChange>
+        </w:rPr>
+      </w:pPr>
+      <w:r>
+        <w:rPr>
+          <w:i/>
           <w:rPrChange w:id="149" w:author="JML" w:date="2011-11-12T08:07:00Z">
             <w:rPr/>
           </w:rPrChange>
         </w:rPr>
-        <w:lastRenderedPageBreak/>
-        <w:t>GIỚI THIỆU VỀ THIẾT KẾ DỮ LIỆU MỨC VẬT LÝ</w:t>
-      </w:r>
-    </w:p>
-    <w:p>
-      <w:pPr>
-        <w:rPr>
-          <w:i/>
-          <w:rPrChange w:id="150" w:author="JML" w:date="2011-11-12T08:07:00Z">
-            <w:rPr/>
-          </w:rPrChange>
-        </w:rPr>
-      </w:pPr>
-      <w:r>
-        <w:rPr>
-          <w:i/>
-          <w:rPrChange w:id="151" w:author="JML" w:date="2011-11-12T08:07:00Z">
-            <w:rPr/>
-          </w:rPrChange>
-        </w:rPr>
-        <w:t>Thiết kế dữ liệu ở mức vật lý là thiết kế của những quan hệ và định nghĩa cơ bản đối với một hệ thống dữ liệu cụ thể, là một lĩnh vực lớn của các nhà thiết kế và lập trình ứng dụng.Thiết kế dữ liệu mức vật lý, sự sáng tạo của lưu trữ dữ liệu hiệu quả, và cơ chế phục hồi trên nền tảng đang sử dụng chính là lĩnh vực điển hình của một người quản trị cơ sở dữ</w:t>
-      </w:r>
-      <w:r>
-        <w:rPr>
-          <w:i/>
-          <w:rPrChange w:id="152" w:author="JML" w:date="2011-11-12T08:07:00Z">
-            <w:rPr/>
-          </w:rPrChange>
-        </w:rPr>
-        <w:t xml:space="preserve"> liệu.</w:t>
+        <w:t>Thiết kế dữ liệu ở mức vật lý là thiết kế của những quan hệ và định nghĩa cơ bản đối với một hệ thống dữ liệu cụ thể, là một lĩnh vực lớn của các nhà thiết kế và lập trình ứng dụng.Thiết kế dữ liệu mức vật lý, sự sáng tạo của lưu trữ dữ liệu hiệu quả, và cơ chế phục hồi trên nền tảng đang sử dụng chính là lĩnh vực điển hình của một người quản trị cơ sở dữ liệu.</w:t>
       </w:r>
     </w:p>
     <w:p>
@@ -2823,7 +2784,7 @@
           <w:u w:val="single"/>
         </w:rPr>
       </w:pPr>
-      <w:bookmarkStart w:id="153" w:name="_Toc308849223"/>
+      <w:bookmarkStart w:id="150" w:name="_Toc308849223"/>
       <w:r>
         <w:rPr>
           <w:rFonts w:ascii="Times New Roman" w:hAnsi="Times New Roman" w:cs="Times New Roman"/>
@@ -2832,7 +2793,7 @@
         </w:rPr>
         <w:t>Động cơ thúc đẩy – Sự gia tăng của dữ liệu và tính phù hợp của thiết kế dữ liệu mức vật lý:</w:t>
       </w:r>
-      <w:bookmarkEnd w:id="153"/>
+      <w:bookmarkEnd w:id="150"/>
     </w:p>
     <w:p>
       <w:pPr>
@@ -2865,13 +2826,7 @@
         <w:spacing w:line="360" w:lineRule="auto"/>
       </w:pPr>
       <w:r>
-        <w:t>Một vài nhân tố đang thúc đẩy sự gia tăng nhanh chóng của dữ liệu ở cả 3 dạng: có cấu trúc (các bộ có quan hệ), bán cấu trúc (như XML), và không có cấu trúc (như audio, video). Phần nhiều sự tăng trưởng này là do sự mở rộng nhanh chóng và sử dụng rộng rãi của mạng l</w:t>
-      </w:r>
-      <w:r>
-        <w:t>ưới</w:t>
-      </w:r>
-      <w:r>
-        <w:t xml:space="preserve"> máy tính và trạm cuối (terminal) trong mỗi nhà, doanh nghiệp và cửa hàng trong thế giới công nghiệp.</w:t>
+        <w:t>Một vài nhân tố đang thúc đẩy sự gia tăng nhanh chóng của dữ liệu ở cả 3 dạng: có cấu trúc (các bộ có quan hệ), bán cấu trúc (như XML), và không có cấu trúc (như audio, video). Phần nhiều sự tăng trưởng này là do sự mở rộng nhanh chóng và sử dụng rộng rãi của mạng lưới máy tính và trạm cuối (terminal) trong mỗi nhà, doanh nghiệp và cửa hàng trong thế giới công nghiệp.</w:t>
       </w:r>
     </w:p>
     <w:p>
@@ -2941,12 +2896,12 @@
       <w:r>
         <w:t xml:space="preserve">Bảng 1.1 thể hiện dữ liệu từ một cuộc khảo sát năm 1999 được thực hiện bởi Đại học California ở Berkeley. Chúng ta có thể thấy trong cuộc khảo sát này, dữ liệu lưu trong đĩa từ gia tăng ở tỉ lệ 100% /năm </w:t>
       </w:r>
-      <w:ins w:id="154" w:author="JML" w:date="2011-11-12T08:09:00Z">
+      <w:ins w:id="151" w:author="JML" w:date="2011-11-12T08:09:00Z">
         <w:r>
           <w:t>đố</w:t>
         </w:r>
       </w:ins>
-      <w:del w:id="155" w:author="JML" w:date="2011-11-12T08:08:00Z">
+      <w:del w:id="152" w:author="JML" w:date="2011-11-12T08:08:00Z">
         <w:r>
           <w:delText>đố</w:delText>
         </w:r>
@@ -2962,13 +2917,7 @@
       <w:proofErr w:type="gramStart"/>
       <w:r>
         <w:lastRenderedPageBreak/>
-        <w:t>Còn một yếu tố đặc biệt nữa ảnh hưởng đến khối lượng dữ liệ</w:t>
-      </w:r>
-      <w:r>
-        <w:t xml:space="preserve">u, </w:t>
-      </w:r>
-      <w:r>
-        <w:t>là giá cả của các thiết bị lưu trữ.</w:t>
+        <w:t>Còn một yếu tố đặc biệt nữa ảnh hưởng đến khối lượng dữ liệu, là giá cả của các thiết bị lưu trữ.</w:t>
       </w:r>
       <w:proofErr w:type="gramEnd"/>
       <w:r>
@@ -2997,13 +2946,7 @@
       </w:r>
       <w:proofErr w:type="gramStart"/>
       <w:r>
-        <w:t xml:space="preserve">Thực tế thì đối với mức độ lớn, mục đích thực thi đối với hệ thống xử lí dữ liệu được định </w:t>
-      </w:r>
-      <w:r>
-        <w:t>dựa trên</w:t>
-      </w:r>
-      <w:r>
-        <w:t xml:space="preserve"> những gì con người mong muốn và khá độc lập với khối lượng dữ liệu được thực thi.</w:t>
+        <w:t>Thực tế thì đối với mức độ lớn, mục đích thực thi đối với hệ thống xử lí dữ liệu được định dựa trên những gì con người mong muốn và khá độc lập với khối lượng dữ liệu được thực thi.</w:t>
       </w:r>
       <w:proofErr w:type="gramEnd"/>
       <w:r>
@@ -3064,7 +3007,7 @@
           <w:u w:val="single"/>
         </w:rPr>
       </w:pPr>
-      <w:bookmarkStart w:id="156" w:name="_Toc308849224"/>
+      <w:bookmarkStart w:id="153" w:name="_Toc308849224"/>
       <w:r>
         <w:rPr>
           <w:rFonts w:ascii="Times New Roman" w:hAnsi="Times New Roman" w:cs="Times New Roman"/>
@@ -3073,7 +3016,7 @@
         </w:rPr>
         <w:t>Vòng đời dữ liệu:</w:t>
       </w:r>
-      <w:bookmarkEnd w:id="156"/>
+      <w:bookmarkEnd w:id="153"/>
     </w:p>
     <w:p>
       <w:pPr>
@@ -3233,7 +3176,7 @@
         </w:numPr>
         <w:spacing w:line="360" w:lineRule="auto"/>
         <w:ind w:left="792"/>
-        <w:pPrChange w:id="157" w:author="JML" w:date="2011-11-12T08:10:00Z">
+        <w:pPrChange w:id="154" w:author="JML" w:date="2011-11-12T08:10:00Z">
           <w:pPr>
             <w:pStyle w:val="ListParagraph"/>
             <w:numPr>
@@ -3253,6 +3196,146 @@
       </w:r>
       <w:r>
         <w:t xml:space="preserve"> Yêu cầu dữ liệu được xác định bằng cách phỏng vấn người cung cấp và người sử dụng dữ liệu, và tạo ra một đặc tả yêu cầu hình thức. Đặc tả sẽ bao gồm dữ liệu cần cho xử lý, quan hệ tự nhiên của dữ liệu, và nền tảng phần mềm để cài đặt cơ sở dữ liệu.</w:t>
+      </w:r>
+    </w:p>
+    <w:p>
+      <w:pPr>
+        <w:pStyle w:val="ListParagraph"/>
+        <w:numPr>
+          <w:ilvl w:val="0"/>
+          <w:numId w:val="2"/>
+        </w:numPr>
+        <w:spacing w:line="360" w:lineRule="auto"/>
+        <w:ind w:left="792"/>
+        <w:pPrChange w:id="155" w:author="JML" w:date="2011-11-12T08:10:00Z">
+          <w:pPr>
+            <w:pStyle w:val="ListParagraph"/>
+            <w:numPr>
+              <w:numId w:val="2"/>
+            </w:numPr>
+            <w:spacing w:line="360" w:lineRule="auto"/>
+            <w:ind w:left="270" w:hanging="360"/>
+          </w:pPr>
+        </w:pPrChange>
+      </w:pPr>
+      <w:r>
+        <w:rPr>
+          <w:b/>
+          <w:i/>
+        </w:rPr>
+        <w:t>Thiết kế dữ liệu mức logic</w:t>
+      </w:r>
+      <w:r>
+        <w:rPr>
+          <w:b/>
+          <w:i/>
+        </w:rPr>
+        <w:t>:</w:t>
+      </w:r>
+      <w:r>
+        <w:t xml:space="preserve"> </w:t>
+      </w:r>
+      <w:r>
+        <w:t xml:space="preserve">Thiết kế dữ liệu mức logic sẽ phát triển một mô hình quan niệm của dữ liệu từ tập các yêu cầu của người dùng và tinh chế mô hình đó thành các bảng SQL đã được chuẩn hóa. Mục tiêu của thiết kế logic là giữ lại được thực tế của thế giới người dùng trong phạm </w:t>
+      </w:r>
+      <w:proofErr w:type="gramStart"/>
+      <w:r>
+        <w:t>vi</w:t>
+      </w:r>
+      <w:proofErr w:type="gramEnd"/>
+      <w:r>
+        <w:t xml:space="preserve"> của các yếu tố dữ liệu và quan hệ của chúng, nhờ vào đó truy vấn và cập nhật dữ liệu có thể được lập trình dễ dàng. </w:t>
+      </w:r>
+      <w:r>
+        <w:t>Lược đồ phổ quát</w:t>
+      </w:r>
+      <w:r>
+        <w:t xml:space="preserve">, một khái niệm sơ đồ mô hình dữ liệu mức quan niệm thể hiện tất cả dữ liệu và quan hệ của chúng, được phát triển sử dụng các kĩ thuật như mô hình ER hoặc UML. Việc xây dựng mô hình dữ liệu phải được tích hợp vào một </w:t>
+      </w:r>
+      <w:r>
+        <w:t>lược đồ phổ quát</w:t>
+      </w:r>
+      <w:r>
+        <w:t xml:space="preserve"> and chuyển thành các bảng SQL được chuẩn hóa. Bảng đã được chuẩn hóa là các bảng được phân rã hoặc phân chia thành những bảng nhỏ hơn để loại bỏ sự mất mát</w:t>
+      </w:r>
+      <w:r>
+        <w:t>,</w:t>
+      </w:r>
+      <w:r>
+        <w:t xml:space="preserve"> ràng buộc dữ </w:t>
+      </w:r>
+    </w:p>
+    <w:p>
+      <w:pPr>
+        <w:pStyle w:val="ListParagraph"/>
+        <w:spacing w:line="360" w:lineRule="auto"/>
+        <w:ind w:firstLine="720"/>
+        <w:pPrChange w:id="156" w:author="JML" w:date="2011-11-12T08:11:00Z">
+          <w:pPr>
+            <w:pStyle w:val="ListParagraph"/>
+            <w:spacing w:line="360" w:lineRule="auto"/>
+            <w:ind w:left="420"/>
+          </w:pPr>
+        </w:pPrChange>
+      </w:pPr>
+      <w:r>
+        <w:rPr>
+          <w:b/>
+          <w:i/>
+        </w:rPr>
+        <w:t>Lưu ý</w:t>
+      </w:r>
+      <w:r>
+        <w:t>:</w:t>
+      </w:r>
+      <w:r>
+        <w:t xml:space="preserve"> ở đây một vài nhà cung cấp công cụ cơ sở dữ liệu sử dụng thuật ngữ “mô hình logic” để ám chỉ mô hình dữ liệu mức quan niệm, và “mô hình vật lý” chỉ mô hình cài đặt chuyên biệt cho </w:t>
+      </w:r>
+      <w:r>
+        <w:lastRenderedPageBreak/>
+        <w:t xml:space="preserve">DBMS (ví dụ bảng SQL). </w:t>
+      </w:r>
+      <w:proofErr w:type="gramStart"/>
+      <w:r>
+        <w:t>Chúng ta cũng lưu ý nhiều mô hình dữ liệu mức quan niệm không chỉ đạt được từ những hỗn tạp, mà còn từ quá trình nghiên cứu đảo ngược từ một schema DBMS có sẵn.</w:t>
+      </w:r>
+      <w:proofErr w:type="gramEnd"/>
+    </w:p>
+    <w:p>
+      <w:pPr>
+        <w:pStyle w:val="ListParagraph"/>
+        <w:numPr>
+          <w:ilvl w:val="0"/>
+          <w:numId w:val="2"/>
+        </w:numPr>
+        <w:spacing w:line="360" w:lineRule="auto"/>
+        <w:ind w:left="792"/>
+        <w:pPrChange w:id="157" w:author="JML" w:date="2011-11-12T08:10:00Z">
+          <w:pPr>
+            <w:pStyle w:val="ListParagraph"/>
+            <w:numPr>
+              <w:numId w:val="2"/>
+            </w:numPr>
+            <w:spacing w:line="360" w:lineRule="auto"/>
+            <w:ind w:left="180" w:hanging="360"/>
+          </w:pPr>
+        </w:pPrChange>
+      </w:pPr>
+      <w:r>
+        <w:rPr>
+          <w:b/>
+          <w:i/>
+        </w:rPr>
+        <w:t>Thiết kế dữ liệu mức vật lý:</w:t>
+      </w:r>
+      <w:r>
+        <w:t xml:space="preserve"> bước thiết kế dữ liệu mức vật lý liên quan đến việc chọn lựa index, phân chia, cluster, và chọn lựa cụ thể của dữ liệu. Thiết kế dữ liệu vật lý bắt đầu khi các bảng SQL được định nghĩa và chuẩn hóa. Nó tập trung vào các phương pháp lưu trữ và truy xuất các bảng đó trên đĩa, cho phép cơ sở dữ liệu thực thi với hiệu suất cao hơn. Mục tiêu của thiết kế vật lý là tối đa hiệu suất của cơ sở dữ liệu qua toàn bộ hình ảnh của các ứng dụng viết trên đó. Tài nguyên vật lý bao hàm cả thời gian trì hoàn trong thực thi ứng dụng dữ liệu bao gồm CPU, I/O (ví dụ đĩa), và mạng máy tính. Hiệu suất được đo bởi thời gian trì hoãn đáp ứng một câu truy vấn hoặc hoàn thành một cập nhật của ứng dụng đ</w:t>
+      </w:r>
+      <w:r>
+        <w:t>ộc</w:t>
+      </w:r>
+      <w:r>
+        <w:t xml:space="preserve"> lập, và còn bằng năng suất (throughput – in transactions per second) của toàn bộ hệ thống dữ liệu trên toàn bộ tập ứng dụng trong 1 đơn vị thời gian</w:t>
       </w:r>
     </w:p>
     <w:p>
@@ -3271,146 +3354,6 @@
               <w:numId w:val="2"/>
             </w:numPr>
             <w:spacing w:line="360" w:lineRule="auto"/>
-            <w:ind w:left="270" w:hanging="360"/>
-          </w:pPr>
-        </w:pPrChange>
-      </w:pPr>
-      <w:r>
-        <w:rPr>
-          <w:b/>
-          <w:i/>
-        </w:rPr>
-        <w:t>Thiết kế dữ liệu mức logic</w:t>
-      </w:r>
-      <w:r>
-        <w:rPr>
-          <w:b/>
-          <w:i/>
-        </w:rPr>
-        <w:t>:</w:t>
-      </w:r>
-      <w:r>
-        <w:t xml:space="preserve"> </w:t>
-      </w:r>
-      <w:r>
-        <w:t xml:space="preserve">Thiết kế dữ liệu mức logic sẽ phát triển một mô hình quan niệm của dữ liệu từ tập các yêu cầu của người dùng và tinh chế mô hình đó thành các bảng SQL đã được chuẩn hóa. Mục tiêu của thiết kế logic là giữ lại được thực tế của thế giới người dùng trong phạm </w:t>
-      </w:r>
-      <w:proofErr w:type="gramStart"/>
-      <w:r>
-        <w:t>vi</w:t>
-      </w:r>
-      <w:proofErr w:type="gramEnd"/>
-      <w:r>
-        <w:t xml:space="preserve"> của các yếu tố dữ liệu và quan hệ của chúng, nhờ vào đó truy vấn và cập nhật dữ liệu có thể được lập trình dễ dàng. </w:t>
-      </w:r>
-      <w:r>
-        <w:t>Lược đồ phổ quát</w:t>
-      </w:r>
-      <w:r>
-        <w:t xml:space="preserve">, một khái niệm sơ đồ mô hình dữ liệu mức quan niệm thể hiện tất cả dữ liệu và quan hệ của chúng, được phát triển sử dụng các kĩ thuật như mô hình ER hoặc UML. Việc xây dựng mô hình dữ liệu phải được tích hợp vào một </w:t>
-      </w:r>
-      <w:r>
-        <w:t>lược đồ phổ quát</w:t>
-      </w:r>
-      <w:r>
-        <w:t xml:space="preserve"> and chuyển thành các bảng SQL được chuẩn hóa. Bảng đã được chuẩn hóa là các bảng được phân rã hoặc phân chia thành những bảng nhỏ hơn để loại bỏ sự mất mát</w:t>
-      </w:r>
-      <w:r>
-        <w:t>,</w:t>
-      </w:r>
-      <w:r>
-        <w:t xml:space="preserve"> ràng buộc dữ </w:t>
-      </w:r>
-    </w:p>
-    <w:p>
-      <w:pPr>
-        <w:pStyle w:val="ListParagraph"/>
-        <w:spacing w:line="360" w:lineRule="auto"/>
-        <w:ind w:firstLine="720"/>
-        <w:pPrChange w:id="159" w:author="JML" w:date="2011-11-12T08:11:00Z">
-          <w:pPr>
-            <w:pStyle w:val="ListParagraph"/>
-            <w:spacing w:line="360" w:lineRule="auto"/>
-            <w:ind w:left="420"/>
-          </w:pPr>
-        </w:pPrChange>
-      </w:pPr>
-      <w:r>
-        <w:rPr>
-          <w:b/>
-          <w:i/>
-        </w:rPr>
-        <w:t>Lưu ý</w:t>
-      </w:r>
-      <w:r>
-        <w:t>:</w:t>
-      </w:r>
-      <w:r>
-        <w:t xml:space="preserve"> ở đây một vài nhà cung cấp công cụ cơ sở dữ liệu sử dụng thuật ngữ “mô hình logic” để ám chỉ mô hình dữ liệu mức quan niệm, và “mô hình vật lý” chỉ mô hình cài đặt chuyên biệt cho </w:t>
-      </w:r>
-      <w:r>
-        <w:lastRenderedPageBreak/>
-        <w:t xml:space="preserve">DBMS (ví dụ bảng SQL). </w:t>
-      </w:r>
-      <w:proofErr w:type="gramStart"/>
-      <w:r>
-        <w:t>Chúng ta cũng lưu ý nhiều mô hình dữ liệu mức quan niệm không chỉ đạt được từ những hỗn tạp, mà còn từ quá trình nghiên cứu đảo ngược từ một schema DBMS có sẵn.</w:t>
-      </w:r>
-      <w:proofErr w:type="gramEnd"/>
-    </w:p>
-    <w:p>
-      <w:pPr>
-        <w:pStyle w:val="ListParagraph"/>
-        <w:numPr>
-          <w:ilvl w:val="0"/>
-          <w:numId w:val="2"/>
-        </w:numPr>
-        <w:spacing w:line="360" w:lineRule="auto"/>
-        <w:ind w:left="792"/>
-        <w:pPrChange w:id="160" w:author="JML" w:date="2011-11-12T08:10:00Z">
-          <w:pPr>
-            <w:pStyle w:val="ListParagraph"/>
-            <w:numPr>
-              <w:numId w:val="2"/>
-            </w:numPr>
-            <w:spacing w:line="360" w:lineRule="auto"/>
-            <w:ind w:left="180" w:hanging="360"/>
-          </w:pPr>
-        </w:pPrChange>
-      </w:pPr>
-      <w:r>
-        <w:rPr>
-          <w:b/>
-          <w:i/>
-        </w:rPr>
-        <w:t>Thiết kế dữ liệu mức vật lý:</w:t>
-      </w:r>
-      <w:r>
-        <w:t xml:space="preserve"> bước thiết kế dữ liệu mức vật lý liên quan đến việc chọn lựa index, phân chia, cluster, và chọn lựa cụ thể của dữ liệu. Thiết kế dữ liệu vật lý bắt đầu khi các bảng SQL được định nghĩa và chuẩn hóa. Nó tập trung vào các phương pháp lưu trữ và truy xuất các bảng đó trên đĩa, cho phép cơ sở dữ liệu thực thi với hiệu suất cao hơn. Mục tiêu của thiết kế vật lý là tối đa hiệu suất của cơ sở dữ liệu qua toàn bộ hình ảnh của các ứng dụng viết trên đó. Tài nguyên vật lý bao hàm cả thời gian trì hoàn trong thực thi ứng dụng dữ liệu bao gồm CPU, I/O (ví dụ đĩa), và mạng máy tính. Hiệu suất được đo bởi thời gian trì hoãn đáp ứng một câu truy vấn hoặc hoàn thành một cập nhật của ứng dụng đ</w:t>
-      </w:r>
-      <w:r>
-        <w:t>ộc</w:t>
-      </w:r>
-      <w:r>
-        <w:t xml:space="preserve"> lập, và còn bằng năng suất (throughput – in transactions per second) của toàn bộ hệ thống dữ liệu trên toàn bộ tập ứng dụng trong 1 đơn vị thời gian</w:t>
-      </w:r>
-    </w:p>
-    <w:p>
-      <w:pPr>
-        <w:pStyle w:val="ListParagraph"/>
-        <w:numPr>
-          <w:ilvl w:val="0"/>
-          <w:numId w:val="2"/>
-        </w:numPr>
-        <w:spacing w:line="360" w:lineRule="auto"/>
-        <w:ind w:left="792"/>
-        <w:pPrChange w:id="161" w:author="JML" w:date="2011-11-12T08:10:00Z">
-          <w:pPr>
-            <w:pStyle w:val="ListParagraph"/>
-            <w:numPr>
-              <w:numId w:val="2"/>
-            </w:numPr>
-            <w:spacing w:line="360" w:lineRule="auto"/>
             <w:ind w:left="60" w:hanging="360"/>
           </w:pPr>
         </w:pPrChange>
@@ -3420,46 +3363,10 @@
           <w:b/>
           <w:i/>
         </w:rPr>
-        <w:t xml:space="preserve">Cài đặt, giám sát và </w:t>
-      </w:r>
-      <w:r>
-        <w:rPr>
-          <w:b/>
-          <w:i/>
-        </w:rPr>
-        <w:t>tinh chỉnh</w:t>
-      </w:r>
-      <w:r>
-        <w:rPr>
-          <w:b/>
-          <w:i/>
-        </w:rPr>
-        <w:t xml:space="preserve"> </w:t>
-      </w:r>
-      <w:r>
-        <w:rPr>
-          <w:b/>
-          <w:i/>
-        </w:rPr>
-        <w:t>cơ sở dữ liệu</w:t>
-      </w:r>
-      <w:r>
-        <w:rPr>
-          <w:b/>
-          <w:i/>
-        </w:rPr>
-        <w:t>:</w:t>
-      </w:r>
-      <w:r>
-        <w:t xml:space="preserve"> Khi thiết kế logic và vật lý hoàn thành, dữ liệu được tạo ra thông qua việc cài đặt chính thức vào schema sử dụng ngôn ngữ DDL của DBMS. Sau đó ngôn ngữ DML có thể được sử dụng để truy xuất và cập nhật dữ liệu cũng như cài đặt index, thiết lập các ràng buộc như ràng buộc tham chiếu. Khi cơ sở dữ liệu bắt đầu thực thi, việc giám sát sẽ xác định yêu cầu hiệu suất có đạt được hay không. </w:t>
-      </w:r>
-      <w:proofErr w:type="gramStart"/>
-      <w:r>
-        <w:t>Nếu không đạt, điều chỉnh có thể được thực hiện để cải thiện hiệu suất.</w:t>
-      </w:r>
-      <w:proofErr w:type="gramEnd"/>
-      <w:r>
-        <w:t xml:space="preserve"> Những điều chỉnh khác có thể cần thiết khi yêu cầu thay đổi hoặc mong muốn của người dùng cuối gia tăng với hiệu suât tốt. Vì vậy, vòng đời tiếp tục với giám sát, thiết kế lại và điều chỉnh</w:t>
+        <w:t>Cài đặt, giám sát và tinh chỉnh cơ sở dữ liệu:</w:t>
+      </w:r>
+      <w:r>
+        <w:t xml:space="preserve"> Khi thiết kế logic và vật lý hoàn thành, dữ liệu được tạo ra thông qua việc cài đặt chính thức vào schema sử dụng ngôn ngữ DDL của DBMS. Sau đó ngôn ngữ DML có thể được sử dụng để truy xuất và cập nhật dữ liệu cũng như cài đặt index, thiết lập các ràng buộc như ràng buộc tham chiếu. Khi cơ sở dữ liệu bắt đầu thực thi, việc giám sát sẽ xác định yêu cầu hiệu suất có đạt được hay không. Nếu không đạt, điều chỉnh có thể được thực hiện để cải thiện hiệu suất. Những điều chỉnh khác có thể cần thiết khi yêu cầu thay đổi hoặc mong muốn của người dùng cuối gia tăng với hiệu suât tốt. Vì vậy, vòng đời tiếp tục với giám sát, thiết kế lại và điều chỉnh</w:t>
       </w:r>
     </w:p>
     <w:p>
@@ -3476,7 +3383,7 @@
           <w:u w:val="single"/>
         </w:rPr>
       </w:pPr>
-      <w:bookmarkStart w:id="162" w:name="_Toc308849225"/>
+      <w:bookmarkStart w:id="159" w:name="_Toc308849225"/>
       <w:r>
         <w:rPr>
           <w:rFonts w:ascii="Times New Roman" w:hAnsi="Times New Roman" w:cs="Times New Roman"/>
@@ -3485,7 +3392,7 @@
         </w:rPr>
         <w:t>Các yếu tố của thiết kế vật lý</w:t>
       </w:r>
-      <w:del w:id="163" w:author="JML" w:date="2011-11-12T08:18:00Z">
+      <w:del w:id="160" w:author="JML" w:date="2011-11-12T08:18:00Z">
         <w:r>
           <w:rPr>
             <w:rFonts w:ascii="Times New Roman" w:hAnsi="Times New Roman" w:cs="Times New Roman"/>
@@ -3495,8 +3402,8 @@
           <w:delText>: Index, Partition, và Cluster</w:delText>
         </w:r>
       </w:del>
-      <w:bookmarkEnd w:id="162"/>
-      <w:ins w:id="164" w:author="JML" w:date="2011-11-12T08:18:00Z">
+      <w:bookmarkEnd w:id="159"/>
+      <w:ins w:id="161" w:author="JML" w:date="2011-11-12T08:18:00Z">
         <w:r>
           <w:rPr>
             <w:rFonts w:ascii="Times New Roman" w:hAnsi="Times New Roman" w:cs="Times New Roman"/>
@@ -3549,7 +3456,7 @@
           <w:i/>
           <w:color w:val="auto"/>
           <w:u w:val="single"/>
-          <w:rPrChange w:id="165" w:author="JML" w:date="2011-11-12T08:11:00Z">
+          <w:rPrChange w:id="162" w:author="JML" w:date="2011-11-12T08:11:00Z">
             <w:rPr>
               <w:rFonts w:ascii="Times New Roman" w:hAnsi="Times New Roman" w:cs="Times New Roman"/>
               <w:b w:val="0"/>
@@ -3559,7 +3466,7 @@
             </w:rPr>
           </w:rPrChange>
         </w:rPr>
-        <w:pPrChange w:id="166" w:author="JML" w:date="2011-11-12T08:12:00Z">
+        <w:pPrChange w:id="163" w:author="JML" w:date="2011-11-12T08:12:00Z">
           <w:pPr>
             <w:pStyle w:val="Heading2"/>
             <w:numPr>
@@ -3570,14 +3477,14 @@
           </w:pPr>
         </w:pPrChange>
       </w:pPr>
-      <w:bookmarkStart w:id="167" w:name="_Toc308849226"/>
+      <w:bookmarkStart w:id="164" w:name="_Toc308849226"/>
       <w:r>
         <w:rPr>
           <w:rFonts w:ascii="Times New Roman" w:hAnsi="Times New Roman" w:cs="Times New Roman"/>
           <w:i/>
           <w:color w:val="auto"/>
           <w:u w:val="single"/>
-          <w:rPrChange w:id="168" w:author="JML" w:date="2011-11-12T08:11:00Z">
+          <w:rPrChange w:id="165" w:author="JML" w:date="2011-11-12T08:11:00Z">
             <w:rPr>
               <w:rFonts w:ascii="Times New Roman" w:hAnsi="Times New Roman" w:cs="Times New Roman"/>
               <w:b w:val="0"/>
@@ -3590,13 +3497,13 @@
         <w:lastRenderedPageBreak/>
         <w:t>Index:</w:t>
       </w:r>
-      <w:bookmarkEnd w:id="167"/>
+      <w:bookmarkEnd w:id="164"/>
     </w:p>
     <w:p>
       <w:pPr>
         <w:spacing w:line="360" w:lineRule="auto"/>
         <w:ind w:left="720"/>
-        <w:pPrChange w:id="169" w:author="JML" w:date="2011-11-12T08:12:00Z">
+        <w:pPrChange w:id="166" w:author="JML" w:date="2011-11-12T08:12:00Z">
           <w:pPr>
             <w:spacing w:line="360" w:lineRule="auto"/>
           </w:pPr>
@@ -3618,7 +3525,7 @@
         <w:rPr>
           <w:b/>
         </w:rPr>
-        <w:pPrChange w:id="170" w:author="JML" w:date="2011-11-12T08:12:00Z">
+        <w:pPrChange w:id="167" w:author="JML" w:date="2011-11-12T08:12:00Z">
           <w:pPr>
             <w:spacing w:line="360" w:lineRule="auto"/>
             <w:ind w:left="720"/>
@@ -3636,7 +3543,7 @@
       <w:pPr>
         <w:spacing w:line="360" w:lineRule="auto"/>
         <w:ind w:left="720"/>
-        <w:pPrChange w:id="171" w:author="JML" w:date="2011-11-12T08:12:00Z">
+        <w:pPrChange w:id="168" w:author="JML" w:date="2011-11-12T08:12:00Z">
           <w:pPr>
             <w:spacing w:line="360" w:lineRule="auto"/>
           </w:pPr>
@@ -3729,13 +3636,69 @@
         <w:t xml:space="preserve"> </w:t>
       </w:r>
       <w:r>
-        <w:t xml:space="preserve">Đôi khi truy vấn dữ liệu bằng thuộc tính sẽ tốt hơn là khóa, một thuộc tính điển hình sẽ có cùng giá trị trong nhiều record. Đối với thuộc tính không phải duy nhất, một index phải có nhiều thuộc tính, </w:t>
-      </w:r>
-      <w:r>
-        <w:t xml:space="preserve">những </w:t>
-      </w:r>
-      <w:r>
-        <w:t>cặp con trỏ cho các giá trị giống nhau, và mỗi con trỏ chứa 1 địa chỉ block của record có một trong các giá trị thuộc tính đó. Trong cây B+, nút lá sẽ chứa các thuộc tính, cặp con trỏ phải được tìm kiếm để dò tìm những record trùng khớp giá trị thuộc tính. Dòng lệnh SQL cho loại index này (còn được gọi là index thứ cấp) là:</w:t>
+        <w:t>Đôi khi truy vấn dữ liệu bằng thuộc tính sẽ tốt hơn là khóa, một thuộc tính điển hình sẽ có cùng giá trị trong nhiều record. Đối với thuộc tính không phải duy nhất, một index phải có nhiều thuộc tính, những cặp con trỏ cho các giá trị giống nhau, và mỗi con trỏ chứa 1 địa chỉ block của record có một trong các giá trị thuộc tính đó. Trong cây B+, nút lá sẽ chứa các thuộc tính, cặp con trỏ phải được tìm kiếm để dò tìm những record trùng khớp giá trị thuộc tính. Dòng lệnh SQL cho loại index này (còn được gọi là index thứ cấp) là:</w:t>
+      </w:r>
+    </w:p>
+    <w:p>
+      <w:pPr>
+        <w:spacing w:line="360" w:lineRule="auto"/>
+        <w:ind w:left="2160"/>
+        <w:rPr>
+          <w:b/>
+        </w:rPr>
+        <w:pPrChange w:id="169" w:author="JML" w:date="2011-11-12T08:13:00Z">
+          <w:pPr>
+            <w:spacing w:line="360" w:lineRule="auto"/>
+            <w:ind w:left="1440"/>
+          </w:pPr>
+        </w:pPrChange>
+      </w:pPr>
+      <w:r>
+        <w:rPr>
+          <w:b/>
+        </w:rPr>
+        <w:t>CREATE INDEX shippingDate ON shipment (shipdate);</w:t>
+      </w:r>
+    </w:p>
+    <w:p>
+      <w:pPr>
+        <w:spacing w:line="360" w:lineRule="auto"/>
+        <w:ind w:left="2160"/>
+        <w:rPr>
+          <w:b/>
+        </w:rPr>
+        <w:pPrChange w:id="170" w:author="JML" w:date="2011-11-12T08:13:00Z">
+          <w:pPr>
+            <w:spacing w:line="360" w:lineRule="auto"/>
+            <w:ind w:left="1440"/>
+          </w:pPr>
+        </w:pPrChange>
+      </w:pPr>
+      <w:r>
+        <w:rPr>
+          <w:b/>
+        </w:rPr>
+        <w:t>/*secondary index on non-key*/</w:t>
+      </w:r>
+    </w:p>
+    <w:p>
+      <w:pPr>
+        <w:spacing w:line="360" w:lineRule="auto"/>
+        <w:ind w:left="1440"/>
+        <w:pPrChange w:id="171" w:author="JML" w:date="2011-11-12T08:13:00Z">
+          <w:pPr>
+            <w:spacing w:line="360" w:lineRule="auto"/>
+            <w:ind w:left="720"/>
+          </w:pPr>
+        </w:pPrChange>
+      </w:pPr>
+      <w:proofErr w:type="gramStart"/>
+      <w:r>
+        <w:t>Vì index thứ cấp thay đổi, có thể thiết lập một tập các giá trị thuộc tính mà bạn muốn sử dụng để truy vấn bảng.</w:t>
+      </w:r>
+      <w:proofErr w:type="gramEnd"/>
+      <w:r>
+        <w:t xml:space="preserve"> Mỗi entrry trong index sẽ bao gồm một tập các giá trị thuộc tính và một con trỏ tới block của record chứa chính xác những giá trị thuộc tính đó trong tập. Ví dụ:</w:t>
       </w:r>
     </w:p>
     <w:p>
@@ -3756,7 +3719,7 @@
         <w:rPr>
           <w:b/>
         </w:rPr>
-        <w:t>CREATE INDEX shippingDate ON shipment (shipdate);</w:t>
+        <w:t>CREATE INDEX shipPart ON shipment (pnum, shipdate);</w:t>
       </w:r>
     </w:p>
     <w:p>
@@ -3777,7 +3740,7 @@
         <w:rPr>
           <w:b/>
         </w:rPr>
-        <w:t>/*secondary index on non-key*/</w:t>
+        <w:t>/*secondary concatented index */</w:t>
       </w:r>
     </w:p>
     <w:p>
@@ -3793,79 +3756,8 @@
       </w:pPr>
       <w:proofErr w:type="gramStart"/>
       <w:r>
-        <w:t>Vì index thứ cấp thay đổi</w:t>
-      </w:r>
-      <w:r>
-        <w:t>, có thể thiết lập một tập các giá trị thuộc tính mà bạn muốn sử dụng để truy vấn bảng.</w:t>
-      </w:r>
-      <w:proofErr w:type="gramEnd"/>
-      <w:r>
-        <w:t xml:space="preserve"> Mỗi entrry trong index sẽ bao gồm một tập các giá trị thuộc tính và một con trỏ tới block của record chứa chính xác những giá trị thuộc tính đó trong tập. Ví dụ:</w:t>
-      </w:r>
-    </w:p>
-    <w:p>
-      <w:pPr>
-        <w:spacing w:line="360" w:lineRule="auto"/>
-        <w:ind w:left="2160"/>
-        <w:rPr>
-          <w:b/>
-        </w:rPr>
-        <w:pPrChange w:id="175" w:author="JML" w:date="2011-11-12T08:13:00Z">
-          <w:pPr>
-            <w:spacing w:line="360" w:lineRule="auto"/>
-            <w:ind w:left="1440"/>
-          </w:pPr>
-        </w:pPrChange>
-      </w:pPr>
-      <w:r>
-        <w:rPr>
-          <w:b/>
-        </w:rPr>
-        <w:t>CREATE INDEX shipPart ON shipment (pnum, shipdate);</w:t>
-      </w:r>
-    </w:p>
-    <w:p>
-      <w:pPr>
-        <w:spacing w:line="360" w:lineRule="auto"/>
-        <w:ind w:left="2160"/>
-        <w:rPr>
-          <w:b/>
-        </w:rPr>
-        <w:pPrChange w:id="176" w:author="JML" w:date="2011-11-12T08:13:00Z">
-          <w:pPr>
-            <w:spacing w:line="360" w:lineRule="auto"/>
-            <w:ind w:left="1440"/>
-          </w:pPr>
-        </w:pPrChange>
-      </w:pPr>
-      <w:r>
-        <w:rPr>
-          <w:b/>
-        </w:rPr>
-        <w:t>/*secondary concatented index */</w:t>
-      </w:r>
-    </w:p>
-    <w:p>
-      <w:pPr>
-        <w:spacing w:line="360" w:lineRule="auto"/>
-        <w:ind w:left="1440"/>
-        <w:pPrChange w:id="177" w:author="JML" w:date="2011-11-12T08:13:00Z">
-          <w:pPr>
-            <w:spacing w:line="360" w:lineRule="auto"/>
-            <w:ind w:left="720"/>
-          </w:pPr>
-        </w:pPrChange>
-      </w:pPr>
-      <w:proofErr w:type="gramStart"/>
-      <w:r>
         <w:lastRenderedPageBreak/>
-        <w:t>Loạ</w:t>
-      </w:r>
-      <w:r>
-        <w:t>i</w:t>
-      </w:r>
-      <w:r>
-        <w:t xml:space="preserve"> index này đặc biệt hiệu quả đối với truy vấn chứa cả một part number (pnum) và ngày shipping (shipdate).</w:t>
+        <w:t>Loại index này đặc biệt hiệu quả đối với truy vấn chứa cả một part number (pnum) và ngày shipping (shipdate).</w:t>
       </w:r>
       <w:proofErr w:type="gramEnd"/>
       <w:r>
@@ -4004,7 +3896,7 @@
           <w:i/>
           <w:color w:val="auto"/>
           <w:u w:val="single"/>
-          <w:rPrChange w:id="178" w:author="JML" w:date="2011-11-12T08:11:00Z">
+          <w:rPrChange w:id="175" w:author="JML" w:date="2011-11-12T08:11:00Z">
             <w:rPr>
               <w:rFonts w:ascii="Times New Roman" w:hAnsi="Times New Roman" w:cs="Times New Roman"/>
               <w:b w:val="0"/>
@@ -4014,7 +3906,7 @@
             </w:rPr>
           </w:rPrChange>
         </w:rPr>
-        <w:pPrChange w:id="179" w:author="JML" w:date="2011-11-12T08:12:00Z">
+        <w:pPrChange w:id="176" w:author="JML" w:date="2011-11-12T08:12:00Z">
           <w:pPr>
             <w:pStyle w:val="Heading2"/>
             <w:numPr>
@@ -4025,14 +3917,14 @@
           </w:pPr>
         </w:pPrChange>
       </w:pPr>
-      <w:bookmarkStart w:id="180" w:name="_Toc308849227"/>
+      <w:bookmarkStart w:id="177" w:name="_Toc308849227"/>
       <w:r>
         <w:rPr>
           <w:rFonts w:ascii="Times New Roman" w:hAnsi="Times New Roman" w:cs="Times New Roman"/>
           <w:i/>
           <w:color w:val="auto"/>
           <w:u w:val="single"/>
-          <w:rPrChange w:id="181" w:author="JML" w:date="2011-11-12T08:11:00Z">
+          <w:rPrChange w:id="178" w:author="JML" w:date="2011-11-12T08:11:00Z">
             <w:rPr>
               <w:rFonts w:ascii="Times New Roman" w:hAnsi="Times New Roman" w:cs="Times New Roman"/>
               <w:b w:val="0"/>
@@ -4050,7 +3942,7 @@
           <w:i/>
           <w:color w:val="auto"/>
           <w:u w:val="single"/>
-          <w:rPrChange w:id="182" w:author="JML" w:date="2011-11-12T08:11:00Z">
+          <w:rPrChange w:id="179" w:author="JML" w:date="2011-11-12T08:11:00Z">
             <w:rPr>
               <w:rFonts w:ascii="Times New Roman" w:hAnsi="Times New Roman" w:cs="Times New Roman"/>
               <w:b w:val="0"/>
@@ -4062,53 +3954,20 @@
         </w:rPr>
         <w:t xml:space="preserve"> nhìn cụ thể (Materialized view)</w:t>
       </w:r>
-      <w:bookmarkEnd w:id="180"/>
+      <w:bookmarkEnd w:id="177"/>
     </w:p>
     <w:p>
       <w:pPr>
         <w:spacing w:line="360" w:lineRule="auto"/>
         <w:ind w:firstLine="720"/>
-        <w:pPrChange w:id="183" w:author="JML" w:date="2011-11-12T08:19:00Z">
+        <w:pPrChange w:id="180" w:author="JML" w:date="2011-11-12T08:19:00Z">
           <w:pPr>
             <w:spacing w:line="360" w:lineRule="auto"/>
           </w:pPr>
         </w:pPrChange>
       </w:pPr>
       <w:r>
-        <w:t>Khung</w:t>
-      </w:r>
-      <w:r>
-        <w:t xml:space="preserve"> nhìn trong SQL được lưu trữ trong định nghĩa hoặc template nhưng materialized view được lưu trong bảng giống như những bảng khác.</w:t>
-      </w:r>
-      <w:r>
-        <w:t xml:space="preserve"> Khung nhìn </w:t>
-      </w:r>
-      <w:r>
-        <w:t>rất có ích để tăng tốc độ truy vấn dữ liệu được yêu cầu trước đó, hoặc các truy vấn dựa trên các tập hợp dữ liệu có thể được xây dựng trên materialized view để trả lờ</w:t>
-      </w:r>
-      <w:r>
-        <w:t>i truy vấn</w:t>
-      </w:r>
-      <w:r>
-        <w:t xml:space="preserve"> thay vì phải quay lại dữ liệu ban đầu mỗi lần thực hiện.</w:t>
-      </w:r>
-      <w:r>
-        <w:t xml:space="preserve"> Tuy nhiên, </w:t>
-      </w:r>
-      <w:r>
-        <w:t>cập nhật nhiều có thể làm cho materialized view ít hiệu quả hơn, và</w:t>
-      </w:r>
-      <w:r>
-        <w:t xml:space="preserve"> vấn</w:t>
-      </w:r>
-      <w:r>
-        <w:t xml:space="preserve"> </w:t>
-      </w:r>
-      <w:r>
-        <w:t xml:space="preserve">đề này cần </w:t>
-      </w:r>
-      <w:r>
-        <w:t>được chú trọng trong thiết kế và sử dụng</w:t>
+        <w:t>Khung nhìn trong SQL được lưu trữ trong định nghĩa hoặc template nhưng materialized view được lưu trong bảng giống như những bảng khác. Khung nhìn rất có ích để tăng tốc độ truy vấn dữ liệu được yêu cầu trước đó, hoặc các truy vấn dựa trên các tập hợp dữ liệu có thể được xây dựng trên materialized view để trả lời truy vấn thay vì phải quay lại dữ liệu ban đầu mỗi lần thực hiện. Tuy nhiên, cập nhật nhiều có thể làm cho materialized view ít hiệu quả hơn, và vấn đề này cần được chú trọng trong thiết kế và sử dụng</w:t>
       </w:r>
     </w:p>
     <w:p>
@@ -4125,7 +3984,7 @@
           <w:i/>
           <w:color w:val="auto"/>
           <w:u w:val="single"/>
-          <w:rPrChange w:id="184" w:author="JML" w:date="2011-11-12T08:11:00Z">
+          <w:rPrChange w:id="181" w:author="JML" w:date="2011-11-12T08:11:00Z">
             <w:rPr>
               <w:rFonts w:ascii="Times New Roman" w:hAnsi="Times New Roman" w:cs="Times New Roman"/>
               <w:b w:val="0"/>
@@ -4135,7 +3994,7 @@
             </w:rPr>
           </w:rPrChange>
         </w:rPr>
-        <w:pPrChange w:id="185" w:author="JML" w:date="2011-11-12T08:12:00Z">
+        <w:pPrChange w:id="182" w:author="JML" w:date="2011-11-12T08:12:00Z">
           <w:pPr>
             <w:pStyle w:val="Heading2"/>
             <w:numPr>
@@ -4146,14 +4005,14 @@
           </w:pPr>
         </w:pPrChange>
       </w:pPr>
-      <w:bookmarkStart w:id="186" w:name="_Toc308849228"/>
+      <w:bookmarkStart w:id="183" w:name="_Toc308849228"/>
       <w:r>
         <w:rPr>
           <w:rFonts w:ascii="Times New Roman" w:hAnsi="Times New Roman" w:cs="Times New Roman"/>
           <w:i/>
           <w:color w:val="auto"/>
           <w:u w:val="single"/>
-          <w:rPrChange w:id="187" w:author="JML" w:date="2011-11-12T08:11:00Z">
+          <w:rPrChange w:id="184" w:author="JML" w:date="2011-11-12T08:11:00Z">
             <w:rPr>
               <w:rFonts w:ascii="Times New Roman" w:hAnsi="Times New Roman" w:cs="Times New Roman"/>
               <w:b w:val="0"/>
@@ -4172,7 +4031,7 @@
           <w:i/>
           <w:color w:val="auto"/>
           <w:u w:val="single"/>
-          <w:rPrChange w:id="188" w:author="JML" w:date="2011-11-12T08:11:00Z">
+          <w:rPrChange w:id="185" w:author="JML" w:date="2011-11-12T08:11:00Z">
             <w:rPr>
               <w:rFonts w:ascii="Times New Roman" w:hAnsi="Times New Roman" w:cs="Times New Roman"/>
               <w:b w:val="0"/>
@@ -4190,7 +4049,7 @@
           <w:i/>
           <w:color w:val="auto"/>
           <w:u w:val="single"/>
-          <w:rPrChange w:id="189" w:author="JML" w:date="2011-11-12T08:11:00Z">
+          <w:rPrChange w:id="186" w:author="JML" w:date="2011-11-12T08:11:00Z">
             <w:rPr>
               <w:rFonts w:ascii="Times New Roman" w:hAnsi="Times New Roman" w:cs="Times New Roman"/>
               <w:b w:val="0"/>
@@ -4202,13 +4061,13 @@
         </w:rPr>
         <w:t>đa chiều (partitioning and multidimensional clustering)</w:t>
       </w:r>
-      <w:bookmarkEnd w:id="186"/>
+      <w:bookmarkEnd w:id="183"/>
     </w:p>
     <w:p>
       <w:pPr>
         <w:spacing w:line="360" w:lineRule="auto"/>
         <w:ind w:firstLine="720"/>
-        <w:pPrChange w:id="190" w:author="JML" w:date="2011-11-12T08:13:00Z">
+        <w:pPrChange w:id="187" w:author="JML" w:date="2011-11-12T08:13:00Z">
           <w:pPr>
             <w:spacing w:line="360" w:lineRule="auto"/>
           </w:pPr>
@@ -4242,7 +4101,7 @@
       <w:pPr>
         <w:spacing w:line="360" w:lineRule="auto"/>
         <w:ind w:firstLine="720"/>
-        <w:pPrChange w:id="191" w:author="JML" w:date="2011-11-12T08:13:00Z">
+        <w:pPrChange w:id="188" w:author="JML" w:date="2011-11-12T08:13:00Z">
           <w:pPr>
             <w:spacing w:line="360" w:lineRule="auto"/>
           </w:pPr>
@@ -4296,7 +4155,7 @@
           <w:i/>
           <w:color w:val="auto"/>
           <w:u w:val="single"/>
-          <w:rPrChange w:id="192" w:author="JML" w:date="2011-11-12T08:11:00Z">
+          <w:rPrChange w:id="189" w:author="JML" w:date="2011-11-12T08:11:00Z">
             <w:rPr>
               <w:rFonts w:ascii="Times New Roman" w:hAnsi="Times New Roman" w:cs="Times New Roman"/>
               <w:b w:val="0"/>
@@ -4306,7 +4165,7 @@
             </w:rPr>
           </w:rPrChange>
         </w:rPr>
-        <w:pPrChange w:id="193" w:author="JML" w:date="2011-11-12T08:12:00Z">
+        <w:pPrChange w:id="190" w:author="JML" w:date="2011-11-12T08:12:00Z">
           <w:pPr>
             <w:pStyle w:val="Heading2"/>
             <w:numPr>
@@ -4317,14 +4176,14 @@
           </w:pPr>
         </w:pPrChange>
       </w:pPr>
-      <w:bookmarkStart w:id="194" w:name="_Toc308849229"/>
+      <w:bookmarkStart w:id="191" w:name="_Toc308849229"/>
       <w:r>
         <w:rPr>
           <w:rFonts w:ascii="Times New Roman" w:hAnsi="Times New Roman" w:cs="Times New Roman"/>
           <w:i/>
           <w:color w:val="auto"/>
           <w:u w:val="single"/>
-          <w:rPrChange w:id="195" w:author="JML" w:date="2011-11-12T08:11:00Z">
+          <w:rPrChange w:id="192" w:author="JML" w:date="2011-11-12T08:11:00Z">
             <w:rPr>
               <w:rFonts w:ascii="Times New Roman" w:hAnsi="Times New Roman" w:cs="Times New Roman"/>
               <w:b w:val="0"/>
@@ -4336,13 +4195,13 @@
         </w:rPr>
         <w:t>Những phương pháp khác đối với thiết kế dữ liệu vật lý</w:t>
       </w:r>
-      <w:bookmarkEnd w:id="194"/>
+      <w:bookmarkEnd w:id="191"/>
     </w:p>
     <w:p>
       <w:pPr>
         <w:spacing w:line="360" w:lineRule="auto"/>
         <w:ind w:firstLine="720"/>
-        <w:pPrChange w:id="196" w:author="JML" w:date="2011-11-12T08:13:00Z">
+        <w:pPrChange w:id="193" w:author="JML" w:date="2011-11-12T08:13:00Z">
           <w:pPr>
             <w:spacing w:line="360" w:lineRule="auto"/>
           </w:pPr>
@@ -4375,7 +4234,7 @@
       <w:pPr>
         <w:spacing w:line="360" w:lineRule="auto"/>
         <w:ind w:firstLine="720"/>
-        <w:pPrChange w:id="197" w:author="JML" w:date="2011-11-12T08:13:00Z">
+        <w:pPrChange w:id="194" w:author="JML" w:date="2011-11-12T08:13:00Z">
           <w:pPr>
             <w:spacing w:line="360" w:lineRule="auto"/>
           </w:pPr>
@@ -4410,7 +4269,7 @@
       <w:pPr>
         <w:spacing w:line="360" w:lineRule="auto"/>
         <w:ind w:firstLine="720"/>
-        <w:pPrChange w:id="198" w:author="JML" w:date="2011-11-12T08:19:00Z">
+        <w:pPrChange w:id="195" w:author="JML" w:date="2011-11-12T08:19:00Z">
           <w:pPr>
             <w:spacing w:line="360" w:lineRule="auto"/>
           </w:pPr>
@@ -4456,7 +4315,7 @@
       <w:pPr>
         <w:spacing w:line="360" w:lineRule="auto"/>
         <w:ind w:firstLine="360"/>
-        <w:pPrChange w:id="199" w:author="JML" w:date="2011-11-12T08:13:00Z">
+        <w:pPrChange w:id="196" w:author="JML" w:date="2011-11-12T08:13:00Z">
           <w:pPr>
             <w:spacing w:line="360" w:lineRule="auto"/>
           </w:pPr>
@@ -4504,7 +4363,7 @@
           <w:u w:val="single"/>
         </w:rPr>
       </w:pPr>
-      <w:bookmarkStart w:id="200" w:name="_Toc308849230"/>
+      <w:bookmarkStart w:id="197" w:name="_Toc308849230"/>
       <w:proofErr w:type="gramStart"/>
       <w:r>
         <w:rPr>
@@ -4515,13 +4374,13 @@
         <w:lastRenderedPageBreak/>
         <w:t>Vì sao thiết kế dữ liệu mức vật lý lại khó khăn?</w:t>
       </w:r>
-      <w:bookmarkEnd w:id="200"/>
+      <w:bookmarkEnd w:id="197"/>
       <w:proofErr w:type="gramEnd"/>
     </w:p>
     <w:p>
       <w:pPr>
         <w:ind w:firstLine="360"/>
-        <w:pPrChange w:id="201" w:author="JML" w:date="2011-11-12T08:13:00Z">
+        <w:pPrChange w:id="198" w:author="JML" w:date="2011-11-12T08:13:00Z">
           <w:pPr/>
         </w:pPrChange>
       </w:pPr>
@@ -4574,7 +4433,7 @@
           <w:u w:val="single"/>
         </w:rPr>
       </w:pPr>
-      <w:bookmarkStart w:id="202" w:name="_Toc308849231"/>
+      <w:bookmarkStart w:id="199" w:name="_Toc308849231"/>
       <w:r>
         <w:rPr>
           <w:rFonts w:ascii="Times New Roman" w:hAnsi="Times New Roman" w:cs="Times New Roman"/>
@@ -4583,13 +4442,13 @@
         </w:rPr>
         <w:t>Thủ thuật và nhận thức của các chuyên gia cơ sở dữ liệu</w:t>
       </w:r>
-      <w:bookmarkEnd w:id="202"/>
+      <w:bookmarkEnd w:id="199"/>
     </w:p>
     <w:p>
       <w:pPr>
         <w:spacing w:line="360" w:lineRule="auto"/>
         <w:ind w:left="360"/>
-        <w:pPrChange w:id="203" w:author="JML" w:date="2011-11-12T08:13:00Z">
+        <w:pPrChange w:id="200" w:author="JML" w:date="2011-11-12T08:13:00Z">
           <w:pPr>
             <w:spacing w:line="360" w:lineRule="auto"/>
           </w:pPr>
@@ -4667,7 +4526,7 @@
       <w:pPr>
         <w:spacing w:line="360" w:lineRule="auto"/>
         <w:ind w:left="360"/>
-        <w:pPrChange w:id="204" w:author="JML" w:date="2011-11-12T08:13:00Z">
+        <w:pPrChange w:id="201" w:author="JML" w:date="2011-11-12T08:13:00Z">
           <w:pPr>
             <w:spacing w:line="360" w:lineRule="auto"/>
           </w:pPr>
@@ -4732,7 +4591,7 @@
       <w:pPr>
         <w:spacing w:line="360" w:lineRule="auto"/>
         <w:ind w:left="360"/>
-        <w:pPrChange w:id="205" w:author="JML" w:date="2011-11-12T08:13:00Z">
+        <w:pPrChange w:id="202" w:author="JML" w:date="2011-11-12T08:13:00Z">
           <w:pPr>
             <w:spacing w:line="360" w:lineRule="auto"/>
           </w:pPr>
@@ -4784,7 +4643,35 @@
       </w:r>
       <w:proofErr w:type="gramEnd"/>
       <w:r>
-        <w:t xml:space="preserve"> Thiết kế dữ liệu không phải bắt đầu và kết thúc với những chọn lựa index của cột đơn giản. Bằng cách khai thác những tính năng như điểu chỉnh bộ nhớ, materialized view, phân chia phạm vi, cluster đa chiều, cluster index hay phân vùng không chia sẻ (độc lập) bạn có thể cải thiện sâu sắc một thiết kế dữ liệu đơn giản, đặc biệt alf các xử lý truy vấn phức tạp</w:t>
+        <w:t xml:space="preserve"> Thiết kế dữ liệu không phải bắt đầu và kết thúc với những chọn lựa index của cột đơn giản. Bằng cách khai thác những tính năng như điểu chỉnh bộ nhớ, materialized view, phân chia phạm vi, cluster đa chiều, cluster index hay phân vùng không chia sẻ (độc lập) bạn có thể cải thiện </w:t>
+      </w:r>
+      <w:del w:id="203" w:author="JML" w:date="2011-11-12T20:57:00Z">
+        <w:r>
+          <w:delText>sâu sắc</w:delText>
+        </w:r>
+      </w:del>
+      <w:ins w:id="204" w:author="JML" w:date="2011-11-12T20:57:00Z">
+        <w:r>
+          <w:t>đáng kể</w:t>
+        </w:r>
+      </w:ins>
+      <w:bookmarkStart w:id="205" w:name="_GoBack"/>
+      <w:bookmarkEnd w:id="205"/>
+      <w:r>
+        <w:t xml:space="preserve"> một thiết kế dữ liệu đơn giản, đặc biệt </w:t>
+      </w:r>
+      <w:ins w:id="206" w:author="JML" w:date="2011-11-12T20:57:00Z">
+        <w:r>
+          <w:t xml:space="preserve">là </w:t>
+        </w:r>
+      </w:ins>
+      <w:del w:id="207" w:author="JML" w:date="2011-11-12T20:57:00Z">
+        <w:r>
+          <w:delText xml:space="preserve">alf </w:delText>
+        </w:r>
+      </w:del>
+      <w:r>
+        <w:t>các xử lý truy vấn phức tạp</w:t>
       </w:r>
     </w:p>
     <w:p/>
@@ -4793,7 +4680,7 @@
       <w:pgMar w:top="1440" w:right="810" w:bottom="810" w:left="1080" w:header="720" w:footer="720" w:gutter="0"/>
       <w:cols w:space="720"/>
       <w:docGrid w:linePitch="360"/>
-      <w:sectPrChange w:id="206" w:author="JML" w:date="2011-11-12T08:08:00Z">
+      <w:sectPrChange w:id="208" w:author="JML" w:date="2011-11-12T08:08:00Z">
         <w:sectPr>
           <w:pgMar w:top="1440" w:right="810" w:bottom="1440" w:left="1080" w:header="720" w:footer="720" w:gutter="0"/>
         </w:sectPr>
@@ -6336,7 +6223,7 @@
 </file>
 
 <file path=customXml/itemProps1.xml><?xml version="1.0" encoding="utf-8"?>
-<ds:datastoreItem xmlns:ds="http://schemas.openxmlformats.org/officeDocument/2006/customXml" ds:itemID="{761F6D3D-CDE1-41C3-A4B6-DBC07D4D91A3}">
+<ds:datastoreItem xmlns:ds="http://schemas.openxmlformats.org/officeDocument/2006/customXml" ds:itemID="{94631757-2D4B-4A95-B7B1-109EAE03D609}">
   <ds:schemaRefs>
     <ds:schemaRef ds:uri="http://schemas.openxmlformats.org/officeDocument/2006/bibliography"/>
   </ds:schemaRefs>

</xml_diff>

<commit_message>
Update changes in report Editor: JML
</commit_message>
<xml_diff>
--- a/Phương Thảo - 0912430/Seminar Report/Topic1_introduction_2_physical_db_design_report.docx
+++ b/Phương Thảo - 0912430/Seminar Report/Topic1_introduction_2_physical_db_design_report.docx
@@ -8,20 +8,17 @@
           <w:tab w:val="left" w:pos="8505"/>
         </w:tabs>
         <w:rPr>
-          <w:ins w:id="0" w:author="JML" w:date="2011-11-12T08:15:00Z"/>
           <w:b/>
           <w:sz w:val="26"/>
         </w:rPr>
       </w:pPr>
-      <w:ins w:id="1" w:author="JML" w:date="2011-11-12T08:15:00Z">
-        <w:r>
-          <w:rPr>
-            <w:b/>
-            <w:sz w:val="26"/>
-          </w:rPr>
-          <w:t>I. Thông tin nhóm</w:t>
-        </w:r>
-      </w:ins>
+      <w:r>
+        <w:rPr>
+          <w:b/>
+          <w:sz w:val="26"/>
+        </w:rPr>
+        <w:t>I. Thông tin nhóm</w:t>
+      </w:r>
     </w:p>
     <w:p>
       <w:pPr>
@@ -29,7 +26,6 @@
           <w:tab w:val="left" w:pos="8505"/>
         </w:tabs>
         <w:rPr>
-          <w:ins w:id="2" w:author="JML" w:date="2011-11-12T08:15:00Z"/>
           <w:b/>
         </w:rPr>
       </w:pPr>
@@ -47,52 +43,19 @@
           <w:insideV w:val="single" w:sz="4" w:space="0" w:color="548DD4"/>
         </w:tblBorders>
         <w:tblLook w:val="04A0" w:firstRow="1" w:lastRow="0" w:firstColumn="1" w:lastColumn="0" w:noHBand="0" w:noVBand="1"/>
-        <w:tblPrChange w:id="3" w:author="JML" w:date="2011-11-12T08:20:00Z">
-          <w:tblPr>
-            <w:tblW w:w="9180" w:type="dxa"/>
-            <w:tblInd w:w="288" w:type="dxa"/>
-            <w:tblBorders>
-              <w:top w:val="single" w:sz="4" w:space="0" w:color="548DD4"/>
-              <w:left w:val="single" w:sz="4" w:space="0" w:color="548DD4"/>
-              <w:bottom w:val="single" w:sz="4" w:space="0" w:color="548DD4"/>
-              <w:right w:val="single" w:sz="4" w:space="0" w:color="548DD4"/>
-              <w:insideH w:val="single" w:sz="4" w:space="0" w:color="548DD4"/>
-              <w:insideV w:val="single" w:sz="4" w:space="0" w:color="548DD4"/>
-            </w:tblBorders>
-            <w:tblLook w:val="04A0" w:firstRow="1" w:lastRow="0" w:firstColumn="1" w:lastColumn="0" w:noHBand="0" w:noVBand="1"/>
-          </w:tblPr>
-        </w:tblPrChange>
       </w:tblPr>
       <w:tblGrid>
         <w:gridCol w:w="670"/>
         <w:gridCol w:w="2852"/>
         <w:gridCol w:w="2958"/>
         <w:gridCol w:w="2880"/>
-        <w:tblGridChange w:id="4">
-          <w:tblGrid>
-            <w:gridCol w:w="670"/>
-            <w:gridCol w:w="2852"/>
-            <w:gridCol w:w="1438"/>
-            <w:gridCol w:w="1616"/>
-          </w:tblGrid>
-        </w:tblGridChange>
       </w:tblGrid>
       <w:tr>
-        <w:trPr>
-          <w:ins w:id="5" w:author="JML" w:date="2011-11-12T08:15:00Z"/>
-        </w:trPr>
         <w:tc>
           <w:tcPr>
             <w:tcW w:w="670" w:type="dxa"/>
             <w:shd w:val="clear" w:color="auto" w:fill="D9D9D9"/>
             <w:vAlign w:val="center"/>
-            <w:tcPrChange w:id="6" w:author="JML" w:date="2011-11-12T08:20:00Z">
-              <w:tcPr>
-                <w:tcW w:w="648" w:type="dxa"/>
-                <w:shd w:val="clear" w:color="auto" w:fill="D9D9D9"/>
-                <w:vAlign w:val="center"/>
-              </w:tcPr>
-            </w:tcPrChange>
           </w:tcPr>
           <w:p>
             <w:pPr>
@@ -101,20 +64,17 @@
               </w:tabs>
               <w:jc w:val="center"/>
               <w:rPr>
-                <w:ins w:id="7" w:author="JML" w:date="2011-11-12T08:15:00Z"/>
                 <w:b/>
               </w:rPr>
             </w:pPr>
-            <w:bookmarkStart w:id="8" w:name="OLE_LINK3"/>
-            <w:bookmarkStart w:id="9" w:name="OLE_LINK4"/>
-            <w:ins w:id="10" w:author="JML" w:date="2011-11-12T08:15:00Z">
-              <w:r>
-                <w:rPr>
-                  <w:b/>
-                </w:rPr>
-                <w:t>STT</w:t>
-              </w:r>
-            </w:ins>
+            <w:bookmarkStart w:id="0" w:name="OLE_LINK3"/>
+            <w:bookmarkStart w:id="1" w:name="OLE_LINK4"/>
+            <w:r>
+              <w:rPr>
+                <w:b/>
+              </w:rPr>
+              <w:t>STT</w:t>
+            </w:r>
           </w:p>
         </w:tc>
         <w:tc>
@@ -122,13 +82,6 @@
             <w:tcW w:w="2852" w:type="dxa"/>
             <w:shd w:val="clear" w:color="auto" w:fill="D9D9D9"/>
             <w:vAlign w:val="center"/>
-            <w:tcPrChange w:id="11" w:author="JML" w:date="2011-11-12T08:20:00Z">
-              <w:tcPr>
-                <w:tcW w:w="2862" w:type="dxa"/>
-                <w:shd w:val="clear" w:color="auto" w:fill="D9D9D9"/>
-                <w:vAlign w:val="center"/>
-              </w:tcPr>
-            </w:tcPrChange>
           </w:tcPr>
           <w:p>
             <w:pPr>
@@ -137,18 +90,15 @@
               </w:tabs>
               <w:jc w:val="center"/>
               <w:rPr>
-                <w:ins w:id="12" w:author="JML" w:date="2011-11-12T08:15:00Z"/>
                 <w:b/>
               </w:rPr>
             </w:pPr>
-            <w:ins w:id="13" w:author="JML" w:date="2011-11-12T08:15:00Z">
-              <w:r>
-                <w:rPr>
-                  <w:b/>
-                </w:rPr>
-                <w:t>Họ tên</w:t>
-              </w:r>
-            </w:ins>
+            <w:r>
+              <w:rPr>
+                <w:b/>
+              </w:rPr>
+              <w:t>Họ tên</w:t>
+            </w:r>
           </w:p>
         </w:tc>
         <w:tc>
@@ -156,13 +106,6 @@
             <w:tcW w:w="2958" w:type="dxa"/>
             <w:shd w:val="clear" w:color="auto" w:fill="D9D9D9"/>
             <w:vAlign w:val="center"/>
-            <w:tcPrChange w:id="14" w:author="JML" w:date="2011-11-12T08:20:00Z">
-              <w:tcPr>
-                <w:tcW w:w="1440" w:type="dxa"/>
-                <w:shd w:val="clear" w:color="auto" w:fill="D9D9D9"/>
-                <w:vAlign w:val="center"/>
-              </w:tcPr>
-            </w:tcPrChange>
           </w:tcPr>
           <w:p>
             <w:pPr>
@@ -171,18 +114,15 @@
               </w:tabs>
               <w:jc w:val="center"/>
               <w:rPr>
-                <w:ins w:id="15" w:author="JML" w:date="2011-11-12T08:15:00Z"/>
                 <w:b/>
               </w:rPr>
             </w:pPr>
-            <w:ins w:id="16" w:author="JML" w:date="2011-11-12T08:15:00Z">
-              <w:r>
-                <w:rPr>
-                  <w:b/>
-                </w:rPr>
-                <w:t>MSSV</w:t>
-              </w:r>
-            </w:ins>
+            <w:r>
+              <w:rPr>
+                <w:b/>
+              </w:rPr>
+              <w:t>MSSV</w:t>
+            </w:r>
           </w:p>
         </w:tc>
         <w:tc>
@@ -190,13 +130,6 @@
             <w:tcW w:w="2880" w:type="dxa"/>
             <w:shd w:val="clear" w:color="auto" w:fill="D9D9D9"/>
             <w:vAlign w:val="center"/>
-            <w:tcPrChange w:id="17" w:author="JML" w:date="2011-11-12T08:20:00Z">
-              <w:tcPr>
-                <w:tcW w:w="1620" w:type="dxa"/>
-                <w:shd w:val="clear" w:color="auto" w:fill="D9D9D9"/>
-                <w:vAlign w:val="center"/>
-              </w:tcPr>
-            </w:tcPrChange>
           </w:tcPr>
           <w:p>
             <w:pPr>
@@ -205,43 +138,27 @@
               </w:tabs>
               <w:jc w:val="center"/>
               <w:rPr>
-                <w:ins w:id="18" w:author="JML" w:date="2011-11-12T08:15:00Z"/>
                 <w:b/>
               </w:rPr>
             </w:pPr>
-            <w:ins w:id="19" w:author="JML" w:date="2011-11-12T08:15:00Z">
-              <w:r>
-                <w:rPr>
-                  <w:b/>
-                </w:rPr>
-                <w:t>Ghi chú</w:t>
-              </w:r>
-            </w:ins>
+            <w:r>
+              <w:rPr>
+                <w:b/>
+              </w:rPr>
+              <w:t>Ghi chú</w:t>
+            </w:r>
           </w:p>
         </w:tc>
       </w:tr>
       <w:tr>
         <w:trPr>
           <w:trHeight w:val="1187"/>
-          <w:ins w:id="20" w:author="JML" w:date="2011-11-12T08:15:00Z"/>
-          <w:trPrChange w:id="21" w:author="JML" w:date="2011-11-12T08:20:00Z">
-            <w:trPr>
-              <w:trHeight w:val="2519"/>
-            </w:trPr>
-          </w:trPrChange>
         </w:trPr>
         <w:tc>
           <w:tcPr>
             <w:tcW w:w="670" w:type="dxa"/>
             <w:shd w:val="clear" w:color="auto" w:fill="auto"/>
             <w:vAlign w:val="center"/>
-            <w:tcPrChange w:id="22" w:author="JML" w:date="2011-11-12T08:20:00Z">
-              <w:tcPr>
-                <w:tcW w:w="648" w:type="dxa"/>
-                <w:shd w:val="clear" w:color="auto" w:fill="auto"/>
-                <w:vAlign w:val="center"/>
-              </w:tcPr>
-            </w:tcPrChange>
           </w:tcPr>
           <w:p>
             <w:pPr>
@@ -249,15 +166,10 @@
                 <w:tab w:val="left" w:pos="8505"/>
               </w:tabs>
               <w:jc w:val="center"/>
-              <w:rPr>
-                <w:ins w:id="23" w:author="JML" w:date="2011-11-12T08:15:00Z"/>
-              </w:rPr>
             </w:pPr>
-            <w:ins w:id="24" w:author="JML" w:date="2011-11-12T08:15:00Z">
-              <w:r>
-                <w:t>1</w:t>
-              </w:r>
-            </w:ins>
+            <w:r>
+              <w:t>1</w:t>
+            </w:r>
           </w:p>
         </w:tc>
         <w:tc>
@@ -265,13 +177,6 @@
             <w:tcW w:w="2852" w:type="dxa"/>
             <w:shd w:val="clear" w:color="auto" w:fill="auto"/>
             <w:vAlign w:val="center"/>
-            <w:tcPrChange w:id="25" w:author="JML" w:date="2011-11-12T08:20:00Z">
-              <w:tcPr>
-                <w:tcW w:w="2862" w:type="dxa"/>
-                <w:shd w:val="clear" w:color="auto" w:fill="auto"/>
-                <w:vAlign w:val="center"/>
-              </w:tcPr>
-            </w:tcPrChange>
           </w:tcPr>
           <w:p>
             <w:pPr>
@@ -279,15 +184,10 @@
                 <w:tab w:val="left" w:pos="8505"/>
               </w:tabs>
               <w:jc w:val="center"/>
-              <w:rPr>
-                <w:ins w:id="26" w:author="JML" w:date="2011-11-12T08:15:00Z"/>
-              </w:rPr>
             </w:pPr>
-            <w:ins w:id="27" w:author="JML" w:date="2011-11-12T08:15:00Z">
-              <w:r>
-                <w:t>Hà Thị Phương Thảo</w:t>
-              </w:r>
-            </w:ins>
+            <w:r>
+              <w:t>Hà Thị Phương Thảo</w:t>
+            </w:r>
           </w:p>
         </w:tc>
         <w:tc>
@@ -295,13 +195,6 @@
             <w:tcW w:w="2958" w:type="dxa"/>
             <w:shd w:val="clear" w:color="auto" w:fill="auto"/>
             <w:vAlign w:val="center"/>
-            <w:tcPrChange w:id="28" w:author="JML" w:date="2011-11-12T08:20:00Z">
-              <w:tcPr>
-                <w:tcW w:w="1440" w:type="dxa"/>
-                <w:shd w:val="clear" w:color="auto" w:fill="auto"/>
-                <w:vAlign w:val="center"/>
-              </w:tcPr>
-            </w:tcPrChange>
           </w:tcPr>
           <w:p>
             <w:pPr>
@@ -309,15 +202,10 @@
                 <w:tab w:val="left" w:pos="8505"/>
               </w:tabs>
               <w:jc w:val="center"/>
-              <w:rPr>
-                <w:ins w:id="29" w:author="JML" w:date="2011-11-12T08:15:00Z"/>
-              </w:rPr>
             </w:pPr>
-            <w:ins w:id="30" w:author="JML" w:date="2011-11-12T08:15:00Z">
-              <w:r>
-                <w:t>0912430</w:t>
-              </w:r>
-            </w:ins>
+            <w:r>
+              <w:t>0912430</w:t>
+            </w:r>
           </w:p>
         </w:tc>
         <w:tc>
@@ -325,13 +213,6 @@
             <w:tcW w:w="2880" w:type="dxa"/>
             <w:shd w:val="clear" w:color="auto" w:fill="auto"/>
             <w:vAlign w:val="center"/>
-            <w:tcPrChange w:id="31" w:author="JML" w:date="2011-11-12T08:20:00Z">
-              <w:tcPr>
-                <w:tcW w:w="1620" w:type="dxa"/>
-                <w:shd w:val="clear" w:color="auto" w:fill="auto"/>
-                <w:vAlign w:val="center"/>
-              </w:tcPr>
-            </w:tcPrChange>
           </w:tcPr>
           <w:p>
             <w:pPr>
@@ -339,9 +220,6 @@
                 <w:tab w:val="left" w:pos="8505"/>
               </w:tabs>
               <w:jc w:val="center"/>
-              <w:rPr>
-                <w:ins w:id="32" w:author="JML" w:date="2011-11-12T08:15:00Z"/>
-              </w:rPr>
             </w:pPr>
           </w:p>
         </w:tc>
@@ -349,25 +227,12 @@
       <w:tr>
         <w:trPr>
           <w:trHeight w:val="1349"/>
-          <w:ins w:id="33" w:author="JML" w:date="2011-11-12T08:15:00Z"/>
-          <w:trPrChange w:id="34" w:author="JML" w:date="2011-11-12T08:20:00Z">
-            <w:trPr>
-              <w:trHeight w:val="2609"/>
-            </w:trPr>
-          </w:trPrChange>
         </w:trPr>
         <w:tc>
           <w:tcPr>
             <w:tcW w:w="670" w:type="dxa"/>
             <w:shd w:val="clear" w:color="auto" w:fill="auto"/>
             <w:vAlign w:val="center"/>
-            <w:tcPrChange w:id="35" w:author="JML" w:date="2011-11-12T08:20:00Z">
-              <w:tcPr>
-                <w:tcW w:w="648" w:type="dxa"/>
-                <w:shd w:val="clear" w:color="auto" w:fill="auto"/>
-                <w:vAlign w:val="center"/>
-              </w:tcPr>
-            </w:tcPrChange>
           </w:tcPr>
           <w:p>
             <w:pPr>
@@ -375,15 +240,10 @@
                 <w:tab w:val="left" w:pos="8505"/>
               </w:tabs>
               <w:jc w:val="center"/>
-              <w:rPr>
-                <w:ins w:id="36" w:author="JML" w:date="2011-11-12T08:15:00Z"/>
-              </w:rPr>
             </w:pPr>
-            <w:ins w:id="37" w:author="JML" w:date="2011-11-12T08:15:00Z">
-              <w:r>
-                <w:t>2</w:t>
-              </w:r>
-            </w:ins>
+            <w:r>
+              <w:t>2</w:t>
+            </w:r>
           </w:p>
         </w:tc>
         <w:tc>
@@ -391,13 +251,6 @@
             <w:tcW w:w="2852" w:type="dxa"/>
             <w:shd w:val="clear" w:color="auto" w:fill="auto"/>
             <w:vAlign w:val="center"/>
-            <w:tcPrChange w:id="38" w:author="JML" w:date="2011-11-12T08:20:00Z">
-              <w:tcPr>
-                <w:tcW w:w="2862" w:type="dxa"/>
-                <w:shd w:val="clear" w:color="auto" w:fill="auto"/>
-                <w:vAlign w:val="center"/>
-              </w:tcPr>
-            </w:tcPrChange>
           </w:tcPr>
           <w:p>
             <w:pPr>
@@ -405,15 +258,10 @@
                 <w:tab w:val="left" w:pos="8505"/>
               </w:tabs>
               <w:jc w:val="center"/>
-              <w:rPr>
-                <w:ins w:id="39" w:author="JML" w:date="2011-11-12T08:15:00Z"/>
-              </w:rPr>
             </w:pPr>
-            <w:ins w:id="40" w:author="JML" w:date="2011-11-12T08:15:00Z">
-              <w:r>
-                <w:t>Nguyễn Thị Thanh Thảo</w:t>
-              </w:r>
-            </w:ins>
+            <w:r>
+              <w:t>Nguyễn Thị Thanh Thảo</w:t>
+            </w:r>
           </w:p>
         </w:tc>
         <w:tc>
@@ -421,13 +269,6 @@
             <w:tcW w:w="2958" w:type="dxa"/>
             <w:shd w:val="clear" w:color="auto" w:fill="auto"/>
             <w:vAlign w:val="center"/>
-            <w:tcPrChange w:id="41" w:author="JML" w:date="2011-11-12T08:20:00Z">
-              <w:tcPr>
-                <w:tcW w:w="1440" w:type="dxa"/>
-                <w:shd w:val="clear" w:color="auto" w:fill="auto"/>
-                <w:vAlign w:val="center"/>
-              </w:tcPr>
-            </w:tcPrChange>
           </w:tcPr>
           <w:p>
             <w:pPr>
@@ -435,15 +276,10 @@
                 <w:tab w:val="left" w:pos="8505"/>
               </w:tabs>
               <w:jc w:val="center"/>
-              <w:rPr>
-                <w:ins w:id="42" w:author="JML" w:date="2011-11-12T08:15:00Z"/>
-              </w:rPr>
             </w:pPr>
-            <w:ins w:id="43" w:author="JML" w:date="2011-11-12T08:15:00Z">
-              <w:r>
-                <w:t>0912431</w:t>
-              </w:r>
-            </w:ins>
+            <w:r>
+              <w:t>0912431</w:t>
+            </w:r>
           </w:p>
         </w:tc>
         <w:tc>
@@ -451,13 +287,6 @@
             <w:tcW w:w="2880" w:type="dxa"/>
             <w:shd w:val="clear" w:color="auto" w:fill="auto"/>
             <w:vAlign w:val="center"/>
-            <w:tcPrChange w:id="44" w:author="JML" w:date="2011-11-12T08:20:00Z">
-              <w:tcPr>
-                <w:tcW w:w="1620" w:type="dxa"/>
-                <w:shd w:val="clear" w:color="auto" w:fill="auto"/>
-                <w:vAlign w:val="center"/>
-              </w:tcPr>
-            </w:tcPrChange>
           </w:tcPr>
           <w:p>
             <w:pPr>
@@ -465,9 +294,6 @@
                 <w:tab w:val="left" w:pos="8505"/>
               </w:tabs>
               <w:jc w:val="center"/>
-              <w:rPr>
-                <w:ins w:id="45" w:author="JML" w:date="2011-11-12T08:15:00Z"/>
-              </w:rPr>
             </w:pPr>
           </w:p>
         </w:tc>
@@ -475,25 +301,12 @@
       <w:tr>
         <w:trPr>
           <w:trHeight w:val="1349"/>
-          <w:ins w:id="46" w:author="JML" w:date="2011-11-12T08:15:00Z"/>
-          <w:trPrChange w:id="47" w:author="JML" w:date="2011-11-12T08:20:00Z">
-            <w:trPr>
-              <w:trHeight w:val="2591"/>
-            </w:trPr>
-          </w:trPrChange>
         </w:trPr>
         <w:tc>
           <w:tcPr>
             <w:tcW w:w="670" w:type="dxa"/>
             <w:shd w:val="clear" w:color="auto" w:fill="auto"/>
             <w:vAlign w:val="center"/>
-            <w:tcPrChange w:id="48" w:author="JML" w:date="2011-11-12T08:20:00Z">
-              <w:tcPr>
-                <w:tcW w:w="648" w:type="dxa"/>
-                <w:shd w:val="clear" w:color="auto" w:fill="auto"/>
-                <w:vAlign w:val="center"/>
-              </w:tcPr>
-            </w:tcPrChange>
           </w:tcPr>
           <w:p>
             <w:pPr>
@@ -501,15 +314,10 @@
                 <w:tab w:val="left" w:pos="8505"/>
               </w:tabs>
               <w:jc w:val="center"/>
-              <w:rPr>
-                <w:ins w:id="49" w:author="JML" w:date="2011-11-12T08:15:00Z"/>
-              </w:rPr>
             </w:pPr>
-            <w:ins w:id="50" w:author="JML" w:date="2011-11-12T08:15:00Z">
-              <w:r>
-                <w:t>3</w:t>
-              </w:r>
-            </w:ins>
+            <w:r>
+              <w:t>3</w:t>
+            </w:r>
           </w:p>
         </w:tc>
         <w:tc>
@@ -517,13 +325,6 @@
             <w:tcW w:w="2852" w:type="dxa"/>
             <w:shd w:val="clear" w:color="auto" w:fill="auto"/>
             <w:vAlign w:val="center"/>
-            <w:tcPrChange w:id="51" w:author="JML" w:date="2011-11-12T08:20:00Z">
-              <w:tcPr>
-                <w:tcW w:w="2862" w:type="dxa"/>
-                <w:shd w:val="clear" w:color="auto" w:fill="auto"/>
-                <w:vAlign w:val="center"/>
-              </w:tcPr>
-            </w:tcPrChange>
           </w:tcPr>
           <w:p>
             <w:pPr>
@@ -531,15 +332,10 @@
                 <w:tab w:val="left" w:pos="8505"/>
               </w:tabs>
               <w:jc w:val="center"/>
-              <w:rPr>
-                <w:ins w:id="52" w:author="JML" w:date="2011-11-12T08:15:00Z"/>
-              </w:rPr>
             </w:pPr>
-            <w:ins w:id="53" w:author="JML" w:date="2011-11-12T08:15:00Z">
-              <w:r>
-                <w:t>Trương Nguyễn Thủy Tiên</w:t>
-              </w:r>
-            </w:ins>
+            <w:r>
+              <w:t>Trương Nguyễn Thủy Tiên</w:t>
+            </w:r>
           </w:p>
         </w:tc>
         <w:tc>
@@ -547,13 +343,6 @@
             <w:tcW w:w="2958" w:type="dxa"/>
             <w:shd w:val="clear" w:color="auto" w:fill="auto"/>
             <w:vAlign w:val="center"/>
-            <w:tcPrChange w:id="54" w:author="JML" w:date="2011-11-12T08:20:00Z">
-              <w:tcPr>
-                <w:tcW w:w="1440" w:type="dxa"/>
-                <w:shd w:val="clear" w:color="auto" w:fill="auto"/>
-                <w:vAlign w:val="center"/>
-              </w:tcPr>
-            </w:tcPrChange>
           </w:tcPr>
           <w:p>
             <w:pPr>
@@ -561,15 +350,10 @@
                 <w:tab w:val="left" w:pos="8505"/>
               </w:tabs>
               <w:jc w:val="center"/>
-              <w:rPr>
-                <w:ins w:id="55" w:author="JML" w:date="2011-11-12T08:15:00Z"/>
-              </w:rPr>
             </w:pPr>
-            <w:ins w:id="56" w:author="JML" w:date="2011-11-12T08:15:00Z">
-              <w:r>
-                <w:t>0912463</w:t>
-              </w:r>
-            </w:ins>
+            <w:r>
+              <w:t>0912463</w:t>
+            </w:r>
           </w:p>
         </w:tc>
         <w:tc>
@@ -577,13 +361,6 @@
             <w:tcW w:w="2880" w:type="dxa"/>
             <w:shd w:val="clear" w:color="auto" w:fill="auto"/>
             <w:vAlign w:val="center"/>
-            <w:tcPrChange w:id="57" w:author="JML" w:date="2011-11-12T08:20:00Z">
-              <w:tcPr>
-                <w:tcW w:w="1620" w:type="dxa"/>
-                <w:shd w:val="clear" w:color="auto" w:fill="auto"/>
-                <w:vAlign w:val="center"/>
-              </w:tcPr>
-            </w:tcPrChange>
           </w:tcPr>
           <w:p>
             <w:pPr>
@@ -591,9 +368,6 @@
                 <w:tab w:val="left" w:pos="8505"/>
               </w:tabs>
               <w:jc w:val="center"/>
-              <w:rPr>
-                <w:ins w:id="58" w:author="JML" w:date="2011-11-12T08:15:00Z"/>
-              </w:rPr>
             </w:pPr>
           </w:p>
         </w:tc>
@@ -601,25 +375,12 @@
       <w:tr>
         <w:trPr>
           <w:trHeight w:val="1331"/>
-          <w:ins w:id="59" w:author="JML" w:date="2011-11-12T08:15:00Z"/>
-          <w:trPrChange w:id="60" w:author="JML" w:date="2011-11-12T08:20:00Z">
-            <w:trPr>
-              <w:trHeight w:val="2429"/>
-            </w:trPr>
-          </w:trPrChange>
         </w:trPr>
         <w:tc>
           <w:tcPr>
             <w:tcW w:w="670" w:type="dxa"/>
             <w:shd w:val="clear" w:color="auto" w:fill="auto"/>
             <w:vAlign w:val="center"/>
-            <w:tcPrChange w:id="61" w:author="JML" w:date="2011-11-12T08:20:00Z">
-              <w:tcPr>
-                <w:tcW w:w="648" w:type="dxa"/>
-                <w:shd w:val="clear" w:color="auto" w:fill="auto"/>
-                <w:vAlign w:val="center"/>
-              </w:tcPr>
-            </w:tcPrChange>
           </w:tcPr>
           <w:p>
             <w:pPr>
@@ -627,15 +388,10 @@
                 <w:tab w:val="left" w:pos="8505"/>
               </w:tabs>
               <w:jc w:val="center"/>
-              <w:rPr>
-                <w:ins w:id="62" w:author="JML" w:date="2011-11-12T08:15:00Z"/>
-              </w:rPr>
             </w:pPr>
-            <w:ins w:id="63" w:author="JML" w:date="2011-11-12T08:15:00Z">
-              <w:r>
-                <w:t>4</w:t>
-              </w:r>
-            </w:ins>
+            <w:r>
+              <w:t>4</w:t>
+            </w:r>
           </w:p>
         </w:tc>
         <w:tc>
@@ -643,13 +399,6 @@
             <w:tcW w:w="2852" w:type="dxa"/>
             <w:shd w:val="clear" w:color="auto" w:fill="auto"/>
             <w:vAlign w:val="center"/>
-            <w:tcPrChange w:id="64" w:author="JML" w:date="2011-11-12T08:20:00Z">
-              <w:tcPr>
-                <w:tcW w:w="2862" w:type="dxa"/>
-                <w:shd w:val="clear" w:color="auto" w:fill="auto"/>
-                <w:vAlign w:val="center"/>
-              </w:tcPr>
-            </w:tcPrChange>
           </w:tcPr>
           <w:p>
             <w:pPr>
@@ -657,15 +406,10 @@
                 <w:tab w:val="left" w:pos="8505"/>
               </w:tabs>
               <w:jc w:val="center"/>
-              <w:rPr>
-                <w:ins w:id="65" w:author="JML" w:date="2011-11-12T08:15:00Z"/>
-              </w:rPr>
             </w:pPr>
-            <w:ins w:id="66" w:author="JML" w:date="2011-11-12T08:15:00Z">
-              <w:r>
-                <w:t>Nguyễn Văn Tiến</w:t>
-              </w:r>
-            </w:ins>
+            <w:r>
+              <w:t>Nguyễn Văn Tiến</w:t>
+            </w:r>
           </w:p>
         </w:tc>
         <w:tc>
@@ -673,13 +417,6 @@
             <w:tcW w:w="2958" w:type="dxa"/>
             <w:shd w:val="clear" w:color="auto" w:fill="auto"/>
             <w:vAlign w:val="center"/>
-            <w:tcPrChange w:id="67" w:author="JML" w:date="2011-11-12T08:20:00Z">
-              <w:tcPr>
-                <w:tcW w:w="1440" w:type="dxa"/>
-                <w:shd w:val="clear" w:color="auto" w:fill="auto"/>
-                <w:vAlign w:val="center"/>
-              </w:tcPr>
-            </w:tcPrChange>
           </w:tcPr>
           <w:p>
             <w:pPr>
@@ -687,15 +424,10 @@
                 <w:tab w:val="left" w:pos="8505"/>
               </w:tabs>
               <w:jc w:val="center"/>
-              <w:rPr>
-                <w:ins w:id="68" w:author="JML" w:date="2011-11-12T08:15:00Z"/>
-              </w:rPr>
             </w:pPr>
-            <w:ins w:id="69" w:author="JML" w:date="2011-11-12T08:15:00Z">
-              <w:r>
-                <w:t>0912469</w:t>
-              </w:r>
-            </w:ins>
+            <w:r>
+              <w:t>0912469</w:t>
+            </w:r>
           </w:p>
         </w:tc>
         <w:tc>
@@ -703,13 +435,6 @@
             <w:tcW w:w="2880" w:type="dxa"/>
             <w:shd w:val="clear" w:color="auto" w:fill="auto"/>
             <w:vAlign w:val="center"/>
-            <w:tcPrChange w:id="70" w:author="JML" w:date="2011-11-12T08:20:00Z">
-              <w:tcPr>
-                <w:tcW w:w="1620" w:type="dxa"/>
-                <w:shd w:val="clear" w:color="auto" w:fill="auto"/>
-                <w:vAlign w:val="center"/>
-              </w:tcPr>
-            </w:tcPrChange>
           </w:tcPr>
           <w:p>
             <w:pPr>
@@ -717,20 +442,15 @@
                 <w:tab w:val="left" w:pos="8505"/>
               </w:tabs>
               <w:jc w:val="center"/>
-              <w:rPr>
-                <w:ins w:id="71" w:author="JML" w:date="2011-11-12T08:15:00Z"/>
-              </w:rPr>
             </w:pPr>
-            <w:ins w:id="72" w:author="JML" w:date="2011-11-12T08:15:00Z">
-              <w:r>
-                <w:t>Nhóm trưởng</w:t>
-              </w:r>
-            </w:ins>
+            <w:r>
+              <w:t>Nhóm trưởng</w:t>
+            </w:r>
           </w:p>
         </w:tc>
       </w:tr>
-      <w:bookmarkEnd w:id="8"/>
-      <w:bookmarkEnd w:id="9"/>
+      <w:bookmarkEnd w:id="0"/>
+      <w:bookmarkEnd w:id="1"/>
     </w:tbl>
     <w:p>
       <w:pPr>
@@ -738,7 +458,6 @@
           <w:tab w:val="left" w:pos="8505"/>
         </w:tabs>
         <w:rPr>
-          <w:ins w:id="73" w:author="JML" w:date="2011-11-12T08:17:00Z"/>
           <w:b/>
         </w:rPr>
       </w:pPr>
@@ -749,32 +468,29 @@
           <w:tab w:val="left" w:pos="8505"/>
         </w:tabs>
         <w:rPr>
-          <w:ins w:id="74" w:author="JML" w:date="2011-11-12T08:15:00Z"/>
-          <w:b/>
-        </w:rPr>
-      </w:pPr>
-      <w:ins w:id="75" w:author="JML" w:date="2011-11-12T08:15:00Z">
-        <w:r>
-          <w:rPr>
-            <w:b/>
-          </w:rPr>
-          <w:t>II</w:t>
-        </w:r>
-        <w:proofErr w:type="gramStart"/>
-        <w:r>
-          <w:rPr>
-            <w:b/>
-          </w:rPr>
-          <w:t>.  Bảng</w:t>
-        </w:r>
-        <w:proofErr w:type="gramEnd"/>
-        <w:r>
-          <w:rPr>
-            <w:b/>
-          </w:rPr>
-          <w:t xml:space="preserve"> phân công công việc</w:t>
-        </w:r>
-      </w:ins>
+          <w:b/>
+        </w:rPr>
+      </w:pPr>
+      <w:r>
+        <w:rPr>
+          <w:b/>
+        </w:rPr>
+        <w:t>II</w:t>
+      </w:r>
+      <w:proofErr w:type="gramStart"/>
+      <w:r>
+        <w:rPr>
+          <w:b/>
+        </w:rPr>
+        <w:t>.  Bảng</w:t>
+      </w:r>
+      <w:proofErr w:type="gramEnd"/>
+      <w:r>
+        <w:rPr>
+          <w:b/>
+        </w:rPr>
+        <w:t xml:space="preserve"> phân công công việc</w:t>
+      </w:r>
     </w:p>
     <w:tbl>
       <w:tblPr>
@@ -797,28 +513,10 @@
         <w:gridCol w:w="1620"/>
         <w:gridCol w:w="1620"/>
         <w:gridCol w:w="1683"/>
-        <w:tblGridChange w:id="76">
-          <w:tblGrid>
-            <w:gridCol w:w="288"/>
-            <w:gridCol w:w="432"/>
-            <w:gridCol w:w="288"/>
-            <w:gridCol w:w="2502"/>
-            <w:gridCol w:w="288"/>
-            <w:gridCol w:w="1332"/>
-            <w:gridCol w:w="288"/>
-            <w:gridCol w:w="1332"/>
-            <w:gridCol w:w="288"/>
-            <w:gridCol w:w="1332"/>
-            <w:gridCol w:w="288"/>
-            <w:gridCol w:w="1395"/>
-            <w:gridCol w:w="288"/>
-          </w:tblGrid>
-        </w:tblGridChange>
       </w:tblGrid>
       <w:tr>
         <w:trPr>
           <w:trHeight w:val="881"/>
-          <w:ins w:id="77" w:author="JML" w:date="2011-11-12T08:15:00Z"/>
         </w:trPr>
         <w:tc>
           <w:tcPr>
@@ -834,18 +532,15 @@
               <w:spacing w:after="0" w:line="240" w:lineRule="auto"/>
               <w:jc w:val="center"/>
               <w:rPr>
-                <w:ins w:id="78" w:author="JML" w:date="2011-11-12T08:15:00Z"/>
                 <w:b/>
               </w:rPr>
             </w:pPr>
-            <w:ins w:id="79" w:author="JML" w:date="2011-11-12T08:15:00Z">
-              <w:r>
-                <w:rPr>
-                  <w:b/>
-                </w:rPr>
-                <w:t>STT</w:t>
-              </w:r>
-            </w:ins>
+            <w:r>
+              <w:rPr>
+                <w:b/>
+              </w:rPr>
+              <w:t>STT</w:t>
+            </w:r>
           </w:p>
         </w:tc>
         <w:tc>
@@ -862,18 +557,15 @@
               <w:spacing w:after="0" w:line="240" w:lineRule="auto"/>
               <w:jc w:val="center"/>
               <w:rPr>
-                <w:ins w:id="80" w:author="JML" w:date="2011-11-12T08:15:00Z"/>
                 <w:b/>
               </w:rPr>
             </w:pPr>
-            <w:ins w:id="81" w:author="JML" w:date="2011-11-12T08:15:00Z">
-              <w:r>
-                <w:rPr>
-                  <w:b/>
-                </w:rPr>
-                <w:t>Nội dung công viẹc</w:t>
-              </w:r>
-            </w:ins>
+            <w:r>
+              <w:rPr>
+                <w:b/>
+              </w:rPr>
+              <w:t>Nội dung công viẹc</w:t>
+            </w:r>
           </w:p>
         </w:tc>
         <w:tc>
@@ -890,18 +582,15 @@
               <w:spacing w:after="0" w:line="240" w:lineRule="auto"/>
               <w:jc w:val="center"/>
               <w:rPr>
-                <w:ins w:id="82" w:author="JML" w:date="2011-11-12T08:15:00Z"/>
                 <w:b/>
               </w:rPr>
             </w:pPr>
-            <w:ins w:id="83" w:author="JML" w:date="2011-11-12T08:15:00Z">
-              <w:r>
-                <w:rPr>
-                  <w:b/>
-                </w:rPr>
-                <w:t>Thành viên 1</w:t>
-              </w:r>
-            </w:ins>
+            <w:r>
+              <w:rPr>
+                <w:b/>
+              </w:rPr>
+              <w:t>Thành viên 1</w:t>
+            </w:r>
           </w:p>
           <w:p>
             <w:pPr>
@@ -911,18 +600,15 @@
               <w:spacing w:after="0" w:line="240" w:lineRule="auto"/>
               <w:jc w:val="center"/>
               <w:rPr>
-                <w:ins w:id="84" w:author="JML" w:date="2011-11-12T08:15:00Z"/>
                 <w:b/>
               </w:rPr>
             </w:pPr>
-            <w:ins w:id="85" w:author="JML" w:date="2011-11-12T08:15:00Z">
-              <w:r>
-                <w:rPr>
-                  <w:b/>
-                </w:rPr>
-                <w:t>0912430</w:t>
-              </w:r>
-            </w:ins>
+            <w:r>
+              <w:rPr>
+                <w:b/>
+              </w:rPr>
+              <w:t>0912430</w:t>
+            </w:r>
           </w:p>
         </w:tc>
         <w:tc>
@@ -939,18 +625,15 @@
               <w:spacing w:after="0" w:line="240" w:lineRule="auto"/>
               <w:jc w:val="center"/>
               <w:rPr>
-                <w:ins w:id="86" w:author="JML" w:date="2011-11-12T08:15:00Z"/>
                 <w:b/>
               </w:rPr>
             </w:pPr>
-            <w:ins w:id="87" w:author="JML" w:date="2011-11-12T08:15:00Z">
-              <w:r>
-                <w:rPr>
-                  <w:b/>
-                </w:rPr>
-                <w:t>Thành viên 2</w:t>
-              </w:r>
-            </w:ins>
+            <w:r>
+              <w:rPr>
+                <w:b/>
+              </w:rPr>
+              <w:t>Thành viên 2</w:t>
+            </w:r>
           </w:p>
           <w:p>
             <w:pPr>
@@ -960,18 +643,15 @@
               <w:spacing w:after="0" w:line="240" w:lineRule="auto"/>
               <w:jc w:val="center"/>
               <w:rPr>
-                <w:ins w:id="88" w:author="JML" w:date="2011-11-12T08:15:00Z"/>
                 <w:b/>
               </w:rPr>
             </w:pPr>
-            <w:ins w:id="89" w:author="JML" w:date="2011-11-12T08:15:00Z">
-              <w:r>
-                <w:rPr>
-                  <w:b/>
-                </w:rPr>
-                <w:t>0912431</w:t>
-              </w:r>
-            </w:ins>
+            <w:r>
+              <w:rPr>
+                <w:b/>
+              </w:rPr>
+              <w:t>0912431</w:t>
+            </w:r>
           </w:p>
         </w:tc>
         <w:tc>
@@ -988,22 +668,19 @@
               <w:spacing w:after="0" w:line="240" w:lineRule="auto"/>
               <w:jc w:val="center"/>
               <w:rPr>
-                <w:ins w:id="90" w:author="JML" w:date="2011-11-12T08:15:00Z"/>
                 <w:b/>
               </w:rPr>
             </w:pPr>
-            <w:bookmarkStart w:id="91" w:name="OLE_LINK5"/>
-            <w:bookmarkStart w:id="92" w:name="OLE_LINK6"/>
-            <w:ins w:id="93" w:author="JML" w:date="2011-11-12T08:15:00Z">
-              <w:r>
-                <w:rPr>
-                  <w:b/>
-                </w:rPr>
-                <w:t>Thành viên 3</w:t>
-              </w:r>
-              <w:bookmarkEnd w:id="91"/>
-              <w:bookmarkEnd w:id="92"/>
-            </w:ins>
+            <w:bookmarkStart w:id="2" w:name="OLE_LINK5"/>
+            <w:bookmarkStart w:id="3" w:name="OLE_LINK6"/>
+            <w:r>
+              <w:rPr>
+                <w:b/>
+              </w:rPr>
+              <w:t>Thành viên 3</w:t>
+            </w:r>
+            <w:bookmarkEnd w:id="2"/>
+            <w:bookmarkEnd w:id="3"/>
           </w:p>
           <w:p>
             <w:pPr>
@@ -1013,18 +690,15 @@
               <w:spacing w:after="0" w:line="240" w:lineRule="auto"/>
               <w:jc w:val="center"/>
               <w:rPr>
-                <w:ins w:id="94" w:author="JML" w:date="2011-11-12T08:15:00Z"/>
                 <w:b/>
               </w:rPr>
             </w:pPr>
-            <w:ins w:id="95" w:author="JML" w:date="2011-11-12T08:15:00Z">
-              <w:r>
-                <w:rPr>
-                  <w:b/>
-                </w:rPr>
-                <w:t>0912463</w:t>
-              </w:r>
-            </w:ins>
+            <w:r>
+              <w:rPr>
+                <w:b/>
+              </w:rPr>
+              <w:t>0912463</w:t>
+            </w:r>
           </w:p>
         </w:tc>
         <w:tc>
@@ -1041,18 +715,15 @@
               <w:spacing w:after="0" w:line="240" w:lineRule="auto"/>
               <w:jc w:val="center"/>
               <w:rPr>
-                <w:ins w:id="96" w:author="JML" w:date="2011-11-12T08:15:00Z"/>
                 <w:b/>
               </w:rPr>
             </w:pPr>
-            <w:ins w:id="97" w:author="JML" w:date="2011-11-12T08:15:00Z">
-              <w:r>
-                <w:rPr>
-                  <w:b/>
-                </w:rPr>
-                <w:t>Thành viên 4</w:t>
-              </w:r>
-            </w:ins>
+            <w:r>
+              <w:rPr>
+                <w:b/>
+              </w:rPr>
+              <w:t>Thành viên 4</w:t>
+            </w:r>
           </w:p>
           <w:p>
             <w:pPr>
@@ -1062,250 +733,21 @@
               <w:spacing w:after="0" w:line="240" w:lineRule="auto"/>
               <w:jc w:val="center"/>
               <w:rPr>
-                <w:ins w:id="98" w:author="JML" w:date="2011-11-12T08:15:00Z"/>
                 <w:b/>
               </w:rPr>
             </w:pPr>
-            <w:ins w:id="99" w:author="JML" w:date="2011-11-12T08:15:00Z">
-              <w:r>
-                <w:rPr>
-                  <w:b/>
-                </w:rPr>
-                <w:t>0912469</w:t>
-              </w:r>
-            </w:ins>
+            <w:r>
+              <w:rPr>
+                <w:b/>
+              </w:rPr>
+              <w:t>0912469</w:t>
+            </w:r>
           </w:p>
         </w:tc>
       </w:tr>
       <w:tr>
-        <w:tblPrEx>
-          <w:tblW w:w="10053" w:type="dxa"/>
-          <w:tblInd w:w="288" w:type="dxa"/>
-          <w:tblBorders>
-            <w:top w:val="single" w:sz="4" w:space="0" w:color="548DD4"/>
-            <w:left w:val="single" w:sz="4" w:space="0" w:color="548DD4"/>
-            <w:bottom w:val="single" w:sz="4" w:space="0" w:color="548DD4"/>
-            <w:right w:val="single" w:sz="4" w:space="0" w:color="548DD4"/>
-            <w:insideH w:val="single" w:sz="4" w:space="0" w:color="548DD4"/>
-            <w:insideV w:val="single" w:sz="4" w:space="0" w:color="548DD4"/>
-          </w:tblBorders>
-          <w:tblPrExChange w:id="100" w:author="JML" w:date="2011-11-12T08:20:00Z">
-            <w:tblPrEx>
-              <w:tblW w:w="10053" w:type="dxa"/>
-              <w:tblInd w:w="288" w:type="dxa"/>
-              <w:tblBorders>
-                <w:top w:val="single" w:sz="4" w:space="0" w:color="548DD4"/>
-                <w:left w:val="single" w:sz="4" w:space="0" w:color="548DD4"/>
-                <w:bottom w:val="single" w:sz="4" w:space="0" w:color="548DD4"/>
-                <w:right w:val="single" w:sz="4" w:space="0" w:color="548DD4"/>
-                <w:insideH w:val="single" w:sz="4" w:space="0" w:color="548DD4"/>
-                <w:insideV w:val="single" w:sz="4" w:space="0" w:color="548DD4"/>
-              </w:tblBorders>
-            </w:tblPrEx>
-          </w:tblPrExChange>
-        </w:tblPrEx>
         <w:trPr>
           <w:trHeight w:val="1925"/>
-          <w:ins w:id="101" w:author="JML" w:date="2011-11-12T08:15:00Z"/>
-          <w:trPrChange w:id="102" w:author="JML" w:date="2011-11-12T08:20:00Z">
-            <w:trPr>
-              <w:gridAfter w:val="0"/>
-              <w:trHeight w:val="2519"/>
-            </w:trPr>
-          </w:trPrChange>
-        </w:trPr>
-        <w:tc>
-          <w:tcPr>
-            <w:tcW w:w="720" w:type="dxa"/>
-            <w:vAlign w:val="center"/>
-            <w:tcPrChange w:id="103" w:author="JML" w:date="2011-11-12T08:20:00Z">
-              <w:tcPr>
-                <w:tcW w:w="720" w:type="dxa"/>
-                <w:gridSpan w:val="2"/>
-                <w:vAlign w:val="center"/>
-              </w:tcPr>
-            </w:tcPrChange>
-          </w:tcPr>
-          <w:p>
-            <w:pPr>
-              <w:tabs>
-                <w:tab w:val="left" w:pos="8505"/>
-              </w:tabs>
-              <w:spacing w:after="0" w:line="240" w:lineRule="auto"/>
-              <w:jc w:val="center"/>
-              <w:rPr>
-                <w:ins w:id="104" w:author="JML" w:date="2011-11-12T08:15:00Z"/>
-              </w:rPr>
-            </w:pPr>
-            <w:bookmarkStart w:id="105" w:name="_Hlk304316256"/>
-            <w:ins w:id="106" w:author="JML" w:date="2011-11-12T08:15:00Z">
-              <w:r>
-                <w:t>1</w:t>
-              </w:r>
-            </w:ins>
-          </w:p>
-        </w:tc>
-        <w:tc>
-          <w:tcPr>
-            <w:tcW w:w="2790" w:type="dxa"/>
-            <w:shd w:val="clear" w:color="auto" w:fill="auto"/>
-            <w:vAlign w:val="center"/>
-            <w:tcPrChange w:id="107" w:author="JML" w:date="2011-11-12T08:20:00Z">
-              <w:tcPr>
-                <w:tcW w:w="2790" w:type="dxa"/>
-                <w:gridSpan w:val="2"/>
-                <w:shd w:val="clear" w:color="auto" w:fill="auto"/>
-                <w:vAlign w:val="center"/>
-              </w:tcPr>
-            </w:tcPrChange>
-          </w:tcPr>
-          <w:p>
-            <w:pPr>
-              <w:tabs>
-                <w:tab w:val="left" w:pos="8505"/>
-              </w:tabs>
-              <w:spacing w:after="0" w:line="240" w:lineRule="auto"/>
-              <w:rPr>
-                <w:ins w:id="108" w:author="JML" w:date="2011-11-12T08:15:00Z"/>
-              </w:rPr>
-            </w:pPr>
-            <w:ins w:id="109" w:author="JML" w:date="2011-11-12T08:16:00Z">
-              <w:r>
-                <w:t>Dịch tài liệu</w:t>
-              </w:r>
-            </w:ins>
-          </w:p>
-        </w:tc>
-        <w:tc>
-          <w:tcPr>
-            <w:tcW w:w="1620" w:type="dxa"/>
-            <w:shd w:val="clear" w:color="auto" w:fill="auto"/>
-            <w:vAlign w:val="center"/>
-            <w:tcPrChange w:id="110" w:author="JML" w:date="2011-11-12T08:20:00Z">
-              <w:tcPr>
-                <w:tcW w:w="1620" w:type="dxa"/>
-                <w:gridSpan w:val="2"/>
-                <w:shd w:val="clear" w:color="auto" w:fill="auto"/>
-                <w:vAlign w:val="center"/>
-              </w:tcPr>
-            </w:tcPrChange>
-          </w:tcPr>
-          <w:p>
-            <w:pPr>
-              <w:numPr>
-                <w:ilvl w:val="0"/>
-                <w:numId w:val="5"/>
-              </w:numPr>
-              <w:tabs>
-                <w:tab w:val="left" w:pos="8505"/>
-              </w:tabs>
-              <w:spacing w:after="0" w:line="240" w:lineRule="auto"/>
-              <w:jc w:val="center"/>
-              <w:rPr>
-                <w:ins w:id="111" w:author="JML" w:date="2011-11-12T08:15:00Z"/>
-              </w:rPr>
-            </w:pPr>
-          </w:p>
-        </w:tc>
-        <w:tc>
-          <w:tcPr>
-            <w:tcW w:w="1620" w:type="dxa"/>
-            <w:shd w:val="clear" w:color="auto" w:fill="auto"/>
-            <w:vAlign w:val="center"/>
-            <w:tcPrChange w:id="112" w:author="JML" w:date="2011-11-12T08:20:00Z">
-              <w:tcPr>
-                <w:tcW w:w="1620" w:type="dxa"/>
-                <w:gridSpan w:val="2"/>
-                <w:shd w:val="clear" w:color="auto" w:fill="auto"/>
-                <w:vAlign w:val="center"/>
-              </w:tcPr>
-            </w:tcPrChange>
-          </w:tcPr>
-          <w:p>
-            <w:pPr>
-              <w:numPr>
-                <w:ilvl w:val="0"/>
-                <w:numId w:val="5"/>
-              </w:numPr>
-              <w:tabs>
-                <w:tab w:val="left" w:pos="8505"/>
-              </w:tabs>
-              <w:spacing w:after="0" w:line="240" w:lineRule="auto"/>
-              <w:jc w:val="center"/>
-              <w:rPr>
-                <w:ins w:id="113" w:author="JML" w:date="2011-11-12T08:15:00Z"/>
-              </w:rPr>
-            </w:pPr>
-          </w:p>
-        </w:tc>
-        <w:tc>
-          <w:tcPr>
-            <w:tcW w:w="1620" w:type="dxa"/>
-            <w:shd w:val="clear" w:color="auto" w:fill="auto"/>
-            <w:vAlign w:val="center"/>
-            <w:tcPrChange w:id="114" w:author="JML" w:date="2011-11-12T08:20:00Z">
-              <w:tcPr>
-                <w:tcW w:w="1620" w:type="dxa"/>
-                <w:gridSpan w:val="2"/>
-                <w:shd w:val="clear" w:color="auto" w:fill="auto"/>
-                <w:vAlign w:val="center"/>
-              </w:tcPr>
-            </w:tcPrChange>
-          </w:tcPr>
-          <w:p>
-            <w:pPr>
-              <w:numPr>
-                <w:ilvl w:val="0"/>
-                <w:numId w:val="5"/>
-              </w:numPr>
-              <w:tabs>
-                <w:tab w:val="left" w:pos="8505"/>
-              </w:tabs>
-              <w:spacing w:after="0" w:line="240" w:lineRule="auto"/>
-              <w:jc w:val="center"/>
-              <w:rPr>
-                <w:ins w:id="115" w:author="JML" w:date="2011-11-12T08:15:00Z"/>
-              </w:rPr>
-            </w:pPr>
-          </w:p>
-        </w:tc>
-        <w:tc>
-          <w:tcPr>
-            <w:tcW w:w="1683" w:type="dxa"/>
-            <w:shd w:val="clear" w:color="auto" w:fill="auto"/>
-            <w:vAlign w:val="center"/>
-            <w:tcPrChange w:id="116" w:author="JML" w:date="2011-11-12T08:20:00Z">
-              <w:tcPr>
-                <w:tcW w:w="1683" w:type="dxa"/>
-                <w:gridSpan w:val="2"/>
-                <w:shd w:val="clear" w:color="auto" w:fill="auto"/>
-                <w:vAlign w:val="center"/>
-              </w:tcPr>
-            </w:tcPrChange>
-          </w:tcPr>
-          <w:p>
-            <w:pPr>
-              <w:numPr>
-                <w:ilvl w:val="0"/>
-                <w:numId w:val="5"/>
-              </w:numPr>
-              <w:tabs>
-                <w:tab w:val="left" w:pos="8505"/>
-              </w:tabs>
-              <w:spacing w:after="0" w:line="240" w:lineRule="auto"/>
-              <w:jc w:val="center"/>
-              <w:rPr>
-                <w:ins w:id="117" w:author="JML" w:date="2011-11-12T08:15:00Z"/>
-              </w:rPr>
-            </w:pPr>
-          </w:p>
-        </w:tc>
-      </w:tr>
-      <w:bookmarkEnd w:id="105"/>
-      <w:tr>
-        <w:trPr>
-          <w:trHeight w:val="2429"/>
-          <w:ins w:id="118" w:author="JML" w:date="2011-11-12T08:15:00Z"/>
         </w:trPr>
         <w:tc>
           <w:tcPr>
@@ -1319,15 +761,11 @@
               </w:tabs>
               <w:spacing w:after="0" w:line="240" w:lineRule="auto"/>
               <w:jc w:val="center"/>
-              <w:rPr>
-                <w:ins w:id="119" w:author="JML" w:date="2011-11-12T08:15:00Z"/>
-              </w:rPr>
             </w:pPr>
-            <w:ins w:id="120" w:author="JML" w:date="2011-11-12T08:17:00Z">
-              <w:r>
-                <w:t>2</w:t>
-              </w:r>
-            </w:ins>
+            <w:bookmarkStart w:id="4" w:name="_Hlk304316256"/>
+            <w:r>
+              <w:t>1</w:t>
+            </w:r>
           </w:p>
         </w:tc>
         <w:tc>
@@ -1342,15 +780,132 @@
                 <w:tab w:val="left" w:pos="8505"/>
               </w:tabs>
               <w:spacing w:after="0" w:line="240" w:lineRule="auto"/>
-              <w:rPr>
-                <w:ins w:id="121" w:author="JML" w:date="2011-11-12T08:15:00Z"/>
-              </w:rPr>
             </w:pPr>
-            <w:ins w:id="122" w:author="JML" w:date="2011-11-12T08:15:00Z">
-              <w:r>
-                <w:t>Tổng hợp kết quả, viết tài liệu</w:t>
-              </w:r>
-            </w:ins>
+            <w:r>
+              <w:t>Dịch tài liệu</w:t>
+            </w:r>
+          </w:p>
+        </w:tc>
+        <w:tc>
+          <w:tcPr>
+            <w:tcW w:w="1620" w:type="dxa"/>
+            <w:shd w:val="clear" w:color="auto" w:fill="auto"/>
+            <w:vAlign w:val="center"/>
+          </w:tcPr>
+          <w:p>
+            <w:pPr>
+              <w:numPr>
+                <w:ilvl w:val="0"/>
+                <w:numId w:val="5"/>
+              </w:numPr>
+              <w:tabs>
+                <w:tab w:val="left" w:pos="8505"/>
+              </w:tabs>
+              <w:spacing w:after="0" w:line="240" w:lineRule="auto"/>
+              <w:jc w:val="center"/>
+            </w:pPr>
+          </w:p>
+        </w:tc>
+        <w:tc>
+          <w:tcPr>
+            <w:tcW w:w="1620" w:type="dxa"/>
+            <w:shd w:val="clear" w:color="auto" w:fill="auto"/>
+            <w:vAlign w:val="center"/>
+          </w:tcPr>
+          <w:p>
+            <w:pPr>
+              <w:numPr>
+                <w:ilvl w:val="0"/>
+                <w:numId w:val="5"/>
+              </w:numPr>
+              <w:tabs>
+                <w:tab w:val="left" w:pos="8505"/>
+              </w:tabs>
+              <w:spacing w:after="0" w:line="240" w:lineRule="auto"/>
+              <w:jc w:val="center"/>
+            </w:pPr>
+          </w:p>
+        </w:tc>
+        <w:tc>
+          <w:tcPr>
+            <w:tcW w:w="1620" w:type="dxa"/>
+            <w:shd w:val="clear" w:color="auto" w:fill="auto"/>
+            <w:vAlign w:val="center"/>
+          </w:tcPr>
+          <w:p>
+            <w:pPr>
+              <w:numPr>
+                <w:ilvl w:val="0"/>
+                <w:numId w:val="5"/>
+              </w:numPr>
+              <w:tabs>
+                <w:tab w:val="left" w:pos="8505"/>
+              </w:tabs>
+              <w:spacing w:after="0" w:line="240" w:lineRule="auto"/>
+              <w:jc w:val="center"/>
+            </w:pPr>
+          </w:p>
+        </w:tc>
+        <w:tc>
+          <w:tcPr>
+            <w:tcW w:w="1683" w:type="dxa"/>
+            <w:shd w:val="clear" w:color="auto" w:fill="auto"/>
+            <w:vAlign w:val="center"/>
+          </w:tcPr>
+          <w:p>
+            <w:pPr>
+              <w:numPr>
+                <w:ilvl w:val="0"/>
+                <w:numId w:val="5"/>
+              </w:numPr>
+              <w:tabs>
+                <w:tab w:val="left" w:pos="8505"/>
+              </w:tabs>
+              <w:spacing w:after="0" w:line="240" w:lineRule="auto"/>
+              <w:jc w:val="center"/>
+            </w:pPr>
+          </w:p>
+        </w:tc>
+      </w:tr>
+      <w:bookmarkEnd w:id="4"/>
+      <w:tr>
+        <w:trPr>
+          <w:trHeight w:val="2429"/>
+        </w:trPr>
+        <w:tc>
+          <w:tcPr>
+            <w:tcW w:w="720" w:type="dxa"/>
+            <w:vAlign w:val="center"/>
+          </w:tcPr>
+          <w:p>
+            <w:pPr>
+              <w:tabs>
+                <w:tab w:val="left" w:pos="8505"/>
+              </w:tabs>
+              <w:spacing w:after="0" w:line="240" w:lineRule="auto"/>
+              <w:jc w:val="center"/>
+            </w:pPr>
+            <w:r>
+              <w:t>2</w:t>
+            </w:r>
+          </w:p>
+        </w:tc>
+        <w:tc>
+          <w:tcPr>
+            <w:tcW w:w="2790" w:type="dxa"/>
+            <w:shd w:val="clear" w:color="auto" w:fill="auto"/>
+            <w:vAlign w:val="center"/>
+          </w:tcPr>
+          <w:p>
+            <w:pPr>
+              <w:tabs>
+                <w:tab w:val="left" w:pos="8505"/>
+              </w:tabs>
+              <w:spacing w:after="0" w:line="240" w:lineRule="auto"/>
+            </w:pPr>
+            <w:r>
+              <w:t>Tổng hợp kết quả, viết tài liệu</w:t>
+            </w:r>
           </w:p>
         </w:tc>
         <w:tc>
@@ -1371,18 +926,6 @@
               </w:tabs>
               <w:spacing w:after="0" w:line="240" w:lineRule="auto"/>
               <w:jc w:val="center"/>
-              <w:rPr>
-                <w:ins w:id="123" w:author="JML" w:date="2011-11-12T08:15:00Z"/>
-              </w:rPr>
-              <w:pPrChange w:id="124" w:author="JML" w:date="2011-11-12T08:17:00Z">
-                <w:pPr>
-                  <w:tabs>
-                    <w:tab w:val="left" w:pos="8505"/>
-                  </w:tabs>
-                  <w:spacing w:after="0" w:line="240" w:lineRule="auto"/>
-                  <w:jc w:val="center"/>
-                </w:pPr>
-              </w:pPrChange>
             </w:pPr>
           </w:p>
         </w:tc>
@@ -1399,9 +942,6 @@
               </w:tabs>
               <w:spacing w:after="0" w:line="240" w:lineRule="auto"/>
               <w:jc w:val="center"/>
-              <w:rPr>
-                <w:ins w:id="125" w:author="JML" w:date="2011-11-12T08:15:00Z"/>
-              </w:rPr>
             </w:pPr>
           </w:p>
         </w:tc>
@@ -1418,9 +958,6 @@
               </w:tabs>
               <w:spacing w:after="0" w:line="240" w:lineRule="auto"/>
               <w:jc w:val="center"/>
-              <w:rPr>
-                <w:ins w:id="126" w:author="JML" w:date="2011-11-12T08:15:00Z"/>
-              </w:rPr>
             </w:pPr>
           </w:p>
         </w:tc>
@@ -1438,22 +975,6 @@
               <w:spacing w:after="0" w:line="240" w:lineRule="auto"/>
               <w:ind w:left="360"/>
               <w:jc w:val="center"/>
-              <w:rPr>
-                <w:ins w:id="127" w:author="JML" w:date="2011-11-12T08:15:00Z"/>
-              </w:rPr>
-              <w:pPrChange w:id="128" w:author="JML" w:date="2011-11-12T08:17:00Z">
-                <w:pPr>
-                  <w:numPr>
-                    <w:numId w:val="5"/>
-                  </w:numPr>
-                  <w:tabs>
-                    <w:tab w:val="left" w:pos="8505"/>
-                  </w:tabs>
-                  <w:spacing w:after="0" w:line="240" w:lineRule="auto"/>
-                  <w:ind w:left="720" w:hanging="360"/>
-                  <w:jc w:val="center"/>
-                </w:pPr>
-              </w:pPrChange>
             </w:pPr>
           </w:p>
         </w:tc>
@@ -1463,39 +984,30 @@
       <w:pPr>
         <w:jc w:val="center"/>
         <w:rPr>
-          <w:ins w:id="129" w:author="JML" w:date="2011-11-12T08:14:00Z"/>
           <w:b/>
           <w:sz w:val="28"/>
           <w:szCs w:val="28"/>
         </w:rPr>
-        <w:pPrChange w:id="130" w:author="JML" w:date="2011-11-12T08:14:00Z">
-          <w:pPr/>
-        </w:pPrChange>
-      </w:pPr>
-    </w:p>
-    <w:p>
-      <w:pPr>
-        <w:rPr>
-          <w:del w:id="131" w:author="JML" w:date="2011-11-12T08:20:00Z"/>
-        </w:rPr>
-        <w:pPrChange w:id="132" w:author="JML" w:date="2011-11-12T08:20:00Z">
-          <w:pPr>
-            <w:pStyle w:val="TOCHeading"/>
-          </w:pPr>
-        </w:pPrChange>
-      </w:pPr>
-      <w:ins w:id="133" w:author="JML" w:date="2011-11-12T08:16:00Z">
-        <w:r>
-          <w:rPr>
-            <w:b/>
-            <w:sz w:val="28"/>
-            <w:szCs w:val="28"/>
-          </w:rPr>
-          <w:br w:type="page"/>
-        </w:r>
-      </w:ins>
-    </w:p>
-    <w:customXmlInsRangeStart w:id="134" w:author="JML" w:date="2011-11-12T08:18:00Z"/>
+      </w:pPr>
+    </w:p>
+    <w:p>
+      <w:pPr>
+        <w:rPr>
+          <w:b/>
+          <w:sz w:val="28"/>
+          <w:szCs w:val="28"/>
+        </w:rPr>
+      </w:pPr>
+      <w:r>
+        <w:rPr>
+          <w:b/>
+          <w:sz w:val="28"/>
+          <w:szCs w:val="28"/>
+        </w:rPr>
+        <w:lastRenderedPageBreak/>
+        <w:br w:type="page"/>
+      </w:r>
+    </w:p>
     <w:sdt>
       <w:sdtPr>
         <w:id w:val="2023195836"/>
@@ -1512,172 +1024,9 @@
         </w:rPr>
       </w:sdtEndPr>
       <w:sdtContent>
-        <w:customXmlInsRangeEnd w:id="134"/>
         <w:p>
-          <w:pPr>
-            <w:rPr>
-              <w:ins w:id="135" w:author="JML" w:date="2011-11-12T08:18:00Z"/>
-            </w:rPr>
-            <w:pPrChange w:id="136" w:author="JML" w:date="2011-11-12T08:20:00Z">
-              <w:pPr>
-                <w:pStyle w:val="TOCHeading"/>
-              </w:pPr>
-            </w:pPrChange>
-          </w:pPr>
-          <w:ins w:id="137" w:author="JML" w:date="2011-11-12T08:18:00Z">
-            <w:r>
-              <w:t>MỤC LỤC</w:t>
-            </w:r>
-          </w:ins>
-        </w:p>
-        <w:p>
-          <w:pPr>
-            <w:pStyle w:val="TOC1"/>
-            <w:tabs>
-              <w:tab w:val="left" w:pos="440"/>
-              <w:tab w:val="right" w:leader="dot" w:pos="10340"/>
-            </w:tabs>
-            <w:rPr>
-              <w:noProof/>
-            </w:rPr>
-          </w:pPr>
-          <w:ins w:id="138" w:author="JML" w:date="2011-11-12T08:18:00Z">
-            <w:r>
-              <w:fldChar w:fldCharType="begin"/>
-            </w:r>
-            <w:r>
-              <w:instrText xml:space="preserve"> TOC \o "1-3" \h \z \u </w:instrText>
-            </w:r>
-            <w:r>
-              <w:fldChar w:fldCharType="separate"/>
-            </w:r>
-          </w:ins>
           <w:r>
-            <w:rPr>
-              <w:rStyle w:val="Hyperlink"/>
-              <w:noProof/>
-            </w:rPr>
-            <w:fldChar w:fldCharType="begin"/>
-          </w:r>
-          <w:r>
-            <w:rPr>
-              <w:rStyle w:val="Hyperlink"/>
-              <w:noProof/>
-            </w:rPr>
-            <w:instrText xml:space="preserve"> </w:instrText>
-          </w:r>
-          <w:r>
-            <w:rPr>
-              <w:noProof/>
-            </w:rPr>
-            <w:instrText>HYPERLINK \l "_Toc308849223"</w:instrText>
-          </w:r>
-          <w:r>
-            <w:rPr>
-              <w:rStyle w:val="Hyperlink"/>
-              <w:noProof/>
-            </w:rPr>
-            <w:instrText xml:space="preserve"> </w:instrText>
-          </w:r>
-          <w:r>
-            <w:rPr>
-              <w:rStyle w:val="Hyperlink"/>
-              <w:noProof/>
-            </w:rPr>
-            <w:fldChar w:fldCharType="separate"/>
-          </w:r>
-          <w:r>
-            <w:rPr>
-              <w:rStyle w:val="Hyperlink"/>
-              <w:rFonts w:cs="Times New Roman"/>
-              <w:noProof/>
-            </w:rPr>
-            <w:t>I.</w:t>
-          </w:r>
-          <w:r>
-            <w:rPr>
-              <w:noProof/>
-            </w:rPr>
-            <w:tab/>
-          </w:r>
-          <w:r>
-            <w:rPr>
-              <w:rStyle w:val="Hyperlink"/>
-              <w:rFonts w:cs="Times New Roman"/>
-              <w:noProof/>
-            </w:rPr>
-            <w:t>Động cơ t</w:t>
-          </w:r>
-          <w:r>
-            <w:rPr>
-              <w:rStyle w:val="Hyperlink"/>
-              <w:rFonts w:cs="Times New Roman"/>
-              <w:noProof/>
-            </w:rPr>
-            <w:t>h</w:t>
-          </w:r>
-          <w:r>
-            <w:rPr>
-              <w:rStyle w:val="Hyperlink"/>
-              <w:rFonts w:cs="Times New Roman"/>
-              <w:noProof/>
-            </w:rPr>
-            <w:t>úc đẩy – Sự gia tăng của dữ liệu và tính phù hợp của thiết kế dữ liệu mức vật lý:</w:t>
-          </w:r>
-          <w:r>
-            <w:rPr>
-              <w:noProof/>
-              <w:webHidden/>
-            </w:rPr>
-            <w:tab/>
-          </w:r>
-          <w:r>
-            <w:rPr>
-              <w:noProof/>
-              <w:webHidden/>
-            </w:rPr>
-            <w:fldChar w:fldCharType="begin"/>
-          </w:r>
-          <w:r>
-            <w:rPr>
-              <w:noProof/>
-              <w:webHidden/>
-            </w:rPr>
-            <w:instrText xml:space="preserve"> PAGEREF _Toc308849223 \h </w:instrText>
-          </w:r>
-          <w:r>
-            <w:rPr>
-              <w:noProof/>
-              <w:webHidden/>
-            </w:rPr>
-          </w:r>
-          <w:r>
-            <w:rPr>
-              <w:noProof/>
-              <w:webHidden/>
-            </w:rPr>
-            <w:fldChar w:fldCharType="separate"/>
-          </w:r>
-          <w:r>
-            <w:rPr>
-              <w:noProof/>
-              <w:webHidden/>
-            </w:rPr>
-            <w:t>5</w:t>
-          </w:r>
-          <w:r>
-            <w:rPr>
-              <w:noProof/>
-              <w:webHidden/>
-            </w:rPr>
-            <w:fldChar w:fldCharType="end"/>
-          </w:r>
-          <w:r>
-            <w:rPr>
-              <w:rStyle w:val="Hyperlink"/>
-              <w:noProof/>
-            </w:rPr>
-            <w:fldChar w:fldCharType="end"/>
+            <w:t>MỤC LỤC</w:t>
           </w:r>
         </w:p>
         <w:p>
@@ -1692,116 +1041,170 @@
             </w:rPr>
           </w:pPr>
           <w:r>
-            <w:rPr>
-              <w:rStyle w:val="Hyperlink"/>
-              <w:noProof/>
-            </w:rPr>
             <w:fldChar w:fldCharType="begin"/>
           </w:r>
           <w:r>
-            <w:rPr>
-              <w:rStyle w:val="Hyperlink"/>
-              <w:noProof/>
-            </w:rPr>
-            <w:instrText xml:space="preserve"> </w:instrText>
+            <w:instrText xml:space="preserve"> TOC \o "1-3" \h \z \u </w:instrText>
           </w:r>
           <w:r>
+            <w:fldChar w:fldCharType="separate"/>
+          </w:r>
+          <w:hyperlink w:anchor="_Toc308849223" w:history="1">
+            <w:r>
+              <w:rPr>
+                <w:rStyle w:val="Hyperlink"/>
+                <w:rFonts w:cs="Times New Roman"/>
+                <w:noProof/>
+              </w:rPr>
+              <w:t>I.</w:t>
+            </w:r>
+            <w:r>
+              <w:rPr>
+                <w:noProof/>
+              </w:rPr>
+              <w:tab/>
+            </w:r>
+            <w:r>
+              <w:rPr>
+                <w:rStyle w:val="Hyperlink"/>
+                <w:rFonts w:cs="Times New Roman"/>
+                <w:noProof/>
+              </w:rPr>
+              <w:t>Động cơ thúc đẩy – Sự gia tăng của dữ liệu và tính phù hợp của thiết kế dữ liệu mức vật lý:</w:t>
+            </w:r>
+            <w:r>
+              <w:rPr>
+                <w:noProof/>
+                <w:webHidden/>
+              </w:rPr>
+              <w:tab/>
+            </w:r>
+            <w:r>
+              <w:rPr>
+                <w:noProof/>
+                <w:webHidden/>
+              </w:rPr>
+              <w:fldChar w:fldCharType="begin"/>
+            </w:r>
+            <w:r>
+              <w:rPr>
+                <w:noProof/>
+                <w:webHidden/>
+              </w:rPr>
+              <w:instrText xml:space="preserve"> PAGEREF _Toc308849223 \h </w:instrText>
+            </w:r>
+            <w:r>
+              <w:rPr>
+                <w:noProof/>
+                <w:webHidden/>
+              </w:rPr>
+            </w:r>
+            <w:r>
+              <w:rPr>
+                <w:noProof/>
+                <w:webHidden/>
+              </w:rPr>
+              <w:fldChar w:fldCharType="separate"/>
+            </w:r>
+            <w:r>
+              <w:rPr>
+                <w:noProof/>
+                <w:webHidden/>
+              </w:rPr>
+              <w:t>5</w:t>
+            </w:r>
+            <w:r>
+              <w:rPr>
+                <w:noProof/>
+                <w:webHidden/>
+              </w:rPr>
+              <w:fldChar w:fldCharType="end"/>
+            </w:r>
+          </w:hyperlink>
+        </w:p>
+        <w:p>
+          <w:pPr>
+            <w:pStyle w:val="TOC1"/>
+            <w:tabs>
+              <w:tab w:val="left" w:pos="440"/>
+              <w:tab w:val="right" w:leader="dot" w:pos="10340"/>
+            </w:tabs>
             <w:rPr>
               <w:noProof/>
             </w:rPr>
-            <w:instrText>HYPERLINK \l "_Toc308849224"</w:instrText>
-          </w:r>
-          <w:r>
-            <w:rPr>
-              <w:rStyle w:val="Hyperlink"/>
-              <w:noProof/>
-            </w:rPr>
-            <w:instrText xml:space="preserve"> </w:instrText>
-          </w:r>
-          <w:r>
-            <w:rPr>
-              <w:rStyle w:val="Hyperlink"/>
-              <w:noProof/>
-            </w:rPr>
-            <w:fldChar w:fldCharType="separate"/>
-          </w:r>
-          <w:r>
-            <w:rPr>
-              <w:rStyle w:val="Hyperlink"/>
-              <w:rFonts w:cs="Times New Roman"/>
-              <w:noProof/>
-            </w:rPr>
-            <w:t>II.</w:t>
-          </w:r>
-          <w:r>
-            <w:rPr>
-              <w:noProof/>
-            </w:rPr>
-            <w:tab/>
-          </w:r>
-          <w:r>
-            <w:rPr>
-              <w:rStyle w:val="Hyperlink"/>
-              <w:rFonts w:cs="Times New Roman"/>
-              <w:noProof/>
-            </w:rPr>
-            <w:t>Vòng đời dữ liệu:</w:t>
-          </w:r>
-          <w:r>
-            <w:rPr>
-              <w:noProof/>
-              <w:webHidden/>
-            </w:rPr>
-            <w:tab/>
-          </w:r>
-          <w:r>
-            <w:rPr>
-              <w:noProof/>
-              <w:webHidden/>
-            </w:rPr>
-            <w:fldChar w:fldCharType="begin"/>
-          </w:r>
-          <w:r>
-            <w:rPr>
-              <w:noProof/>
-              <w:webHidden/>
-            </w:rPr>
-            <w:instrText xml:space="preserve"> PAGEREF _Toc308849224 \h </w:instrText>
-          </w:r>
-          <w:r>
-            <w:rPr>
-              <w:noProof/>
-              <w:webHidden/>
-            </w:rPr>
-          </w:r>
-          <w:r>
-            <w:rPr>
-              <w:noProof/>
-              <w:webHidden/>
-            </w:rPr>
-            <w:fldChar w:fldCharType="separate"/>
-          </w:r>
-          <w:r>
-            <w:rPr>
-              <w:noProof/>
-              <w:webHidden/>
-            </w:rPr>
-            <w:t>6</w:t>
-          </w:r>
-          <w:r>
-            <w:rPr>
-              <w:noProof/>
-              <w:webHidden/>
-            </w:rPr>
-            <w:fldChar w:fldCharType="end"/>
-          </w:r>
-          <w:r>
-            <w:rPr>
-              <w:rStyle w:val="Hyperlink"/>
-              <w:noProof/>
-            </w:rPr>
-            <w:fldChar w:fldCharType="end"/>
-          </w:r>
+          </w:pPr>
+          <w:hyperlink w:anchor="_Toc308849224" w:history="1">
+            <w:r>
+              <w:rPr>
+                <w:rStyle w:val="Hyperlink"/>
+                <w:rFonts w:cs="Times New Roman"/>
+                <w:noProof/>
+              </w:rPr>
+              <w:t>II.</w:t>
+            </w:r>
+            <w:r>
+              <w:rPr>
+                <w:noProof/>
+              </w:rPr>
+              <w:tab/>
+            </w:r>
+            <w:r>
+              <w:rPr>
+                <w:rStyle w:val="Hyperlink"/>
+                <w:rFonts w:cs="Times New Roman"/>
+                <w:noProof/>
+              </w:rPr>
+              <w:t>Vòng đời dữ liệu:</w:t>
+            </w:r>
+            <w:r>
+              <w:rPr>
+                <w:noProof/>
+                <w:webHidden/>
+              </w:rPr>
+              <w:tab/>
+            </w:r>
+            <w:r>
+              <w:rPr>
+                <w:noProof/>
+                <w:webHidden/>
+              </w:rPr>
+              <w:fldChar w:fldCharType="begin"/>
+            </w:r>
+            <w:r>
+              <w:rPr>
+                <w:noProof/>
+                <w:webHidden/>
+              </w:rPr>
+              <w:instrText xml:space="preserve"> PAGEREF _Toc308849224 \h </w:instrText>
+            </w:r>
+            <w:r>
+              <w:rPr>
+                <w:noProof/>
+                <w:webHidden/>
+              </w:rPr>
+            </w:r>
+            <w:r>
+              <w:rPr>
+                <w:noProof/>
+                <w:webHidden/>
+              </w:rPr>
+              <w:fldChar w:fldCharType="separate"/>
+            </w:r>
+            <w:r>
+              <w:rPr>
+                <w:noProof/>
+                <w:webHidden/>
+              </w:rPr>
+              <w:t>6</w:t>
+            </w:r>
+            <w:r>
+              <w:rPr>
+                <w:noProof/>
+                <w:webHidden/>
+              </w:rPr>
+              <w:fldChar w:fldCharType="end"/>
+            </w:r>
+          </w:hyperlink>
         </w:p>
         <w:p>
           <w:pPr>
@@ -1814,117 +1217,78 @@
               <w:noProof/>
             </w:rPr>
           </w:pPr>
-          <w:r>
-            <w:rPr>
-              <w:rStyle w:val="Hyperlink"/>
-              <w:noProof/>
-            </w:rPr>
-            <w:fldChar w:fldCharType="begin"/>
-          </w:r>
-          <w:r>
-            <w:rPr>
-              <w:rStyle w:val="Hyperlink"/>
-              <w:noProof/>
-            </w:rPr>
-            <w:instrText xml:space="preserve"> </w:instrText>
-          </w:r>
-          <w:r>
-            <w:rPr>
-              <w:noProof/>
-            </w:rPr>
-            <w:instrText>HYPERLINK \l "_Toc308849225"</w:instrText>
-          </w:r>
-          <w:r>
-            <w:rPr>
-              <w:rStyle w:val="Hyperlink"/>
-              <w:noProof/>
-            </w:rPr>
-            <w:instrText xml:space="preserve"> </w:instrText>
-          </w:r>
-          <w:r>
-            <w:rPr>
-              <w:rStyle w:val="Hyperlink"/>
-              <w:noProof/>
-            </w:rPr>
-            <w:fldChar w:fldCharType="separate"/>
-          </w:r>
-          <w:r>
-            <w:rPr>
-              <w:rStyle w:val="Hyperlink"/>
-              <w:rFonts w:cs="Times New Roman"/>
-              <w:noProof/>
-            </w:rPr>
-            <w:t>III.</w:t>
-          </w:r>
-          <w:r>
-            <w:rPr>
-              <w:noProof/>
-            </w:rPr>
-            <w:tab/>
-          </w:r>
-          <w:r>
-            <w:rPr>
-              <w:rStyle w:val="Hyperlink"/>
-              <w:rFonts w:cs="Times New Roman"/>
-              <w:noProof/>
-            </w:rPr>
-            <w:t>Các yếu tố của thiết kế vật lý: Index, Partition, và Cluster</w:t>
-          </w:r>
-          <w:r>
-            <w:rPr>
-              <w:noProof/>
-              <w:webHidden/>
-            </w:rPr>
-            <w:tab/>
-          </w:r>
-          <w:r>
-            <w:rPr>
-              <w:noProof/>
-              <w:webHidden/>
-            </w:rPr>
-            <w:fldChar w:fldCharType="begin"/>
-          </w:r>
-          <w:r>
-            <w:rPr>
-              <w:noProof/>
-              <w:webHidden/>
-            </w:rPr>
-            <w:instrText xml:space="preserve"> PAGEREF _Toc308849225 \h </w:instrText>
-          </w:r>
-          <w:r>
-            <w:rPr>
-              <w:noProof/>
-              <w:webHidden/>
-            </w:rPr>
-          </w:r>
-          <w:r>
-            <w:rPr>
-              <w:noProof/>
-              <w:webHidden/>
-            </w:rPr>
-            <w:fldChar w:fldCharType="separate"/>
-          </w:r>
-          <w:r>
-            <w:rPr>
-              <w:noProof/>
-              <w:webHidden/>
-            </w:rPr>
-            <w:t>8</w:t>
-          </w:r>
-          <w:r>
-            <w:rPr>
-              <w:noProof/>
-              <w:webHidden/>
-            </w:rPr>
-            <w:fldChar w:fldCharType="end"/>
-          </w:r>
-          <w:r>
-            <w:rPr>
-              <w:rStyle w:val="Hyperlink"/>
-              <w:noProof/>
-            </w:rPr>
-            <w:fldChar w:fldCharType="end"/>
-          </w:r>
+          <w:hyperlink w:anchor="_Toc308849225" w:history="1">
+            <w:r>
+              <w:rPr>
+                <w:rStyle w:val="Hyperlink"/>
+                <w:rFonts w:cs="Times New Roman"/>
+                <w:noProof/>
+              </w:rPr>
+              <w:t>III.</w:t>
+            </w:r>
+            <w:r>
+              <w:rPr>
+                <w:noProof/>
+              </w:rPr>
+              <w:tab/>
+            </w:r>
+            <w:r>
+              <w:rPr>
+                <w:rStyle w:val="Hyperlink"/>
+                <w:rFonts w:cs="Times New Roman"/>
+                <w:noProof/>
+              </w:rPr>
+              <w:t>Các yếu tố của thiết kế vật lý: Index, Partition, và Cluster</w:t>
+            </w:r>
+            <w:r>
+              <w:rPr>
+                <w:noProof/>
+                <w:webHidden/>
+              </w:rPr>
+              <w:tab/>
+            </w:r>
+            <w:r>
+              <w:rPr>
+                <w:noProof/>
+                <w:webHidden/>
+              </w:rPr>
+              <w:fldChar w:fldCharType="begin"/>
+            </w:r>
+            <w:r>
+              <w:rPr>
+                <w:noProof/>
+                <w:webHidden/>
+              </w:rPr>
+              <w:instrText xml:space="preserve"> PAGEREF _Toc308849225 \h </w:instrText>
+            </w:r>
+            <w:r>
+              <w:rPr>
+                <w:noProof/>
+                <w:webHidden/>
+              </w:rPr>
+            </w:r>
+            <w:r>
+              <w:rPr>
+                <w:noProof/>
+                <w:webHidden/>
+              </w:rPr>
+              <w:fldChar w:fldCharType="separate"/>
+            </w:r>
+            <w:r>
+              <w:rPr>
+                <w:noProof/>
+                <w:webHidden/>
+              </w:rPr>
+              <w:t>8</w:t>
+            </w:r>
+            <w:r>
+              <w:rPr>
+                <w:noProof/>
+                <w:webHidden/>
+              </w:rPr>
+              <w:fldChar w:fldCharType="end"/>
+            </w:r>
+          </w:hyperlink>
         </w:p>
         <w:p>
           <w:pPr>
@@ -1937,119 +1301,80 @@
               <w:noProof/>
             </w:rPr>
           </w:pPr>
-          <w:r>
-            <w:rPr>
-              <w:rStyle w:val="Hyperlink"/>
-              <w:noProof/>
-            </w:rPr>
-            <w:fldChar w:fldCharType="begin"/>
-          </w:r>
-          <w:r>
-            <w:rPr>
-              <w:rStyle w:val="Hyperlink"/>
-              <w:noProof/>
-            </w:rPr>
-            <w:instrText xml:space="preserve"> </w:instrText>
-          </w:r>
-          <w:r>
-            <w:rPr>
-              <w:noProof/>
-            </w:rPr>
-            <w:instrText>HYPERLINK \l "_Toc308849226"</w:instrText>
-          </w:r>
-          <w:r>
-            <w:rPr>
-              <w:rStyle w:val="Hyperlink"/>
-              <w:noProof/>
-            </w:rPr>
-            <w:instrText xml:space="preserve"> </w:instrText>
-          </w:r>
-          <w:r>
-            <w:rPr>
-              <w:rStyle w:val="Hyperlink"/>
-              <w:noProof/>
-            </w:rPr>
-            <w:fldChar w:fldCharType="separate"/>
-          </w:r>
-          <w:r>
-            <w:rPr>
-              <w:rStyle w:val="Hyperlink"/>
-              <w:rFonts w:cs="Times New Roman"/>
-              <w:i/>
-              <w:noProof/>
-            </w:rPr>
-            <w:t>1.</w:t>
-          </w:r>
-          <w:r>
-            <w:rPr>
-              <w:noProof/>
-            </w:rPr>
-            <w:tab/>
-          </w:r>
-          <w:r>
-            <w:rPr>
-              <w:rStyle w:val="Hyperlink"/>
-              <w:rFonts w:cs="Times New Roman"/>
-              <w:i/>
-              <w:noProof/>
-            </w:rPr>
-            <w:t>Index:</w:t>
-          </w:r>
-          <w:r>
-            <w:rPr>
-              <w:noProof/>
-              <w:webHidden/>
-            </w:rPr>
-            <w:tab/>
-          </w:r>
-          <w:r>
-            <w:rPr>
-              <w:noProof/>
-              <w:webHidden/>
-            </w:rPr>
-            <w:fldChar w:fldCharType="begin"/>
-          </w:r>
-          <w:r>
-            <w:rPr>
-              <w:noProof/>
-              <w:webHidden/>
-            </w:rPr>
-            <w:instrText xml:space="preserve"> PAGEREF _Toc308849226 \h </w:instrText>
-          </w:r>
-          <w:r>
-            <w:rPr>
-              <w:noProof/>
-              <w:webHidden/>
-            </w:rPr>
-          </w:r>
-          <w:r>
-            <w:rPr>
-              <w:noProof/>
-              <w:webHidden/>
-            </w:rPr>
-            <w:fldChar w:fldCharType="separate"/>
-          </w:r>
-          <w:r>
-            <w:rPr>
-              <w:noProof/>
-              <w:webHidden/>
-            </w:rPr>
-            <w:t>9</w:t>
-          </w:r>
-          <w:r>
-            <w:rPr>
-              <w:noProof/>
-              <w:webHidden/>
-            </w:rPr>
-            <w:fldChar w:fldCharType="end"/>
-          </w:r>
-          <w:r>
-            <w:rPr>
-              <w:rStyle w:val="Hyperlink"/>
-              <w:noProof/>
-            </w:rPr>
-            <w:fldChar w:fldCharType="end"/>
-          </w:r>
+          <w:hyperlink w:anchor="_Toc308849226" w:history="1">
+            <w:r>
+              <w:rPr>
+                <w:rStyle w:val="Hyperlink"/>
+                <w:rFonts w:cs="Times New Roman"/>
+                <w:i/>
+                <w:noProof/>
+              </w:rPr>
+              <w:t>1.</w:t>
+            </w:r>
+            <w:r>
+              <w:rPr>
+                <w:noProof/>
+              </w:rPr>
+              <w:tab/>
+            </w:r>
+            <w:r>
+              <w:rPr>
+                <w:rStyle w:val="Hyperlink"/>
+                <w:rFonts w:cs="Times New Roman"/>
+                <w:i/>
+                <w:noProof/>
+              </w:rPr>
+              <w:t>Index:</w:t>
+            </w:r>
+            <w:r>
+              <w:rPr>
+                <w:noProof/>
+                <w:webHidden/>
+              </w:rPr>
+              <w:tab/>
+            </w:r>
+            <w:r>
+              <w:rPr>
+                <w:noProof/>
+                <w:webHidden/>
+              </w:rPr>
+              <w:fldChar w:fldCharType="begin"/>
+            </w:r>
+            <w:r>
+              <w:rPr>
+                <w:noProof/>
+                <w:webHidden/>
+              </w:rPr>
+              <w:instrText xml:space="preserve"> PAGEREF _Toc308849226 \h </w:instrText>
+            </w:r>
+            <w:r>
+              <w:rPr>
+                <w:noProof/>
+                <w:webHidden/>
+              </w:rPr>
+            </w:r>
+            <w:r>
+              <w:rPr>
+                <w:noProof/>
+                <w:webHidden/>
+              </w:rPr>
+              <w:fldChar w:fldCharType="separate"/>
+            </w:r>
+            <w:r>
+              <w:rPr>
+                <w:noProof/>
+                <w:webHidden/>
+              </w:rPr>
+              <w:t>9</w:t>
+            </w:r>
+            <w:r>
+              <w:rPr>
+                <w:noProof/>
+                <w:webHidden/>
+              </w:rPr>
+              <w:fldChar w:fldCharType="end"/>
+            </w:r>
+          </w:hyperlink>
         </w:p>
         <w:p>
           <w:pPr>
@@ -2062,119 +1387,80 @@
               <w:noProof/>
             </w:rPr>
           </w:pPr>
-          <w:r>
-            <w:rPr>
-              <w:rStyle w:val="Hyperlink"/>
-              <w:noProof/>
-            </w:rPr>
-            <w:fldChar w:fldCharType="begin"/>
-          </w:r>
-          <w:r>
-            <w:rPr>
-              <w:rStyle w:val="Hyperlink"/>
-              <w:noProof/>
-            </w:rPr>
-            <w:instrText xml:space="preserve"> </w:instrText>
-          </w:r>
-          <w:r>
-            <w:rPr>
-              <w:noProof/>
-            </w:rPr>
-            <w:instrText>HYPERLINK \l "_Toc308849227"</w:instrText>
-          </w:r>
-          <w:r>
-            <w:rPr>
-              <w:rStyle w:val="Hyperlink"/>
-              <w:noProof/>
-            </w:rPr>
-            <w:instrText xml:space="preserve"> </w:instrText>
-          </w:r>
-          <w:r>
-            <w:rPr>
-              <w:rStyle w:val="Hyperlink"/>
-              <w:noProof/>
-            </w:rPr>
-            <w:fldChar w:fldCharType="separate"/>
-          </w:r>
-          <w:r>
-            <w:rPr>
-              <w:rStyle w:val="Hyperlink"/>
-              <w:rFonts w:cs="Times New Roman"/>
-              <w:i/>
-              <w:noProof/>
-            </w:rPr>
-            <w:t>2.</w:t>
-          </w:r>
-          <w:r>
-            <w:rPr>
-              <w:noProof/>
-            </w:rPr>
-            <w:tab/>
-          </w:r>
-          <w:r>
-            <w:rPr>
-              <w:rStyle w:val="Hyperlink"/>
-              <w:rFonts w:cs="Times New Roman"/>
-              <w:i/>
-              <w:noProof/>
-            </w:rPr>
-            <w:t>Khung nhìn cụ thể (Materialized view)</w:t>
-          </w:r>
-          <w:r>
-            <w:rPr>
-              <w:noProof/>
-              <w:webHidden/>
-            </w:rPr>
-            <w:tab/>
-          </w:r>
-          <w:r>
-            <w:rPr>
-              <w:noProof/>
-              <w:webHidden/>
-            </w:rPr>
-            <w:fldChar w:fldCharType="begin"/>
-          </w:r>
-          <w:r>
-            <w:rPr>
-              <w:noProof/>
-              <w:webHidden/>
-            </w:rPr>
-            <w:instrText xml:space="preserve"> PAGEREF _Toc308849227 \h </w:instrText>
-          </w:r>
-          <w:r>
-            <w:rPr>
-              <w:noProof/>
-              <w:webHidden/>
-            </w:rPr>
-          </w:r>
-          <w:r>
-            <w:rPr>
-              <w:noProof/>
-              <w:webHidden/>
-            </w:rPr>
-            <w:fldChar w:fldCharType="separate"/>
-          </w:r>
-          <w:r>
-            <w:rPr>
-              <w:noProof/>
-              <w:webHidden/>
-            </w:rPr>
-            <w:t>10</w:t>
-          </w:r>
-          <w:r>
-            <w:rPr>
-              <w:noProof/>
-              <w:webHidden/>
-            </w:rPr>
-            <w:fldChar w:fldCharType="end"/>
-          </w:r>
-          <w:r>
-            <w:rPr>
-              <w:rStyle w:val="Hyperlink"/>
-              <w:noProof/>
-            </w:rPr>
-            <w:fldChar w:fldCharType="end"/>
-          </w:r>
+          <w:hyperlink w:anchor="_Toc308849227" w:history="1">
+            <w:r>
+              <w:rPr>
+                <w:rStyle w:val="Hyperlink"/>
+                <w:rFonts w:cs="Times New Roman"/>
+                <w:i/>
+                <w:noProof/>
+              </w:rPr>
+              <w:t>2.</w:t>
+            </w:r>
+            <w:r>
+              <w:rPr>
+                <w:noProof/>
+              </w:rPr>
+              <w:tab/>
+            </w:r>
+            <w:r>
+              <w:rPr>
+                <w:rStyle w:val="Hyperlink"/>
+                <w:rFonts w:cs="Times New Roman"/>
+                <w:i/>
+                <w:noProof/>
+              </w:rPr>
+              <w:t>Khung nhìn cụ thể (Materialized view)</w:t>
+            </w:r>
+            <w:r>
+              <w:rPr>
+                <w:noProof/>
+                <w:webHidden/>
+              </w:rPr>
+              <w:tab/>
+            </w:r>
+            <w:r>
+              <w:rPr>
+                <w:noProof/>
+                <w:webHidden/>
+              </w:rPr>
+              <w:fldChar w:fldCharType="begin"/>
+            </w:r>
+            <w:r>
+              <w:rPr>
+                <w:noProof/>
+                <w:webHidden/>
+              </w:rPr>
+              <w:instrText xml:space="preserve"> PAGEREF _Toc308849227 \h </w:instrText>
+            </w:r>
+            <w:r>
+              <w:rPr>
+                <w:noProof/>
+                <w:webHidden/>
+              </w:rPr>
+            </w:r>
+            <w:r>
+              <w:rPr>
+                <w:noProof/>
+                <w:webHidden/>
+              </w:rPr>
+              <w:fldChar w:fldCharType="separate"/>
+            </w:r>
+            <w:r>
+              <w:rPr>
+                <w:noProof/>
+                <w:webHidden/>
+              </w:rPr>
+              <w:t>10</w:t>
+            </w:r>
+            <w:r>
+              <w:rPr>
+                <w:noProof/>
+                <w:webHidden/>
+              </w:rPr>
+              <w:fldChar w:fldCharType="end"/>
+            </w:r>
+          </w:hyperlink>
         </w:p>
         <w:p>
           <w:pPr>
@@ -2187,119 +1473,80 @@
               <w:noProof/>
             </w:rPr>
           </w:pPr>
-          <w:r>
-            <w:rPr>
-              <w:rStyle w:val="Hyperlink"/>
-              <w:noProof/>
-            </w:rPr>
-            <w:fldChar w:fldCharType="begin"/>
-          </w:r>
-          <w:r>
-            <w:rPr>
-              <w:rStyle w:val="Hyperlink"/>
-              <w:noProof/>
-            </w:rPr>
-            <w:instrText xml:space="preserve"> </w:instrText>
-          </w:r>
-          <w:r>
-            <w:rPr>
-              <w:noProof/>
-            </w:rPr>
-            <w:instrText>HYPERLINK \l "_Toc308849228"</w:instrText>
-          </w:r>
-          <w:r>
-            <w:rPr>
-              <w:rStyle w:val="Hyperlink"/>
-              <w:noProof/>
-            </w:rPr>
-            <w:instrText xml:space="preserve"> </w:instrText>
-          </w:r>
-          <w:r>
-            <w:rPr>
-              <w:rStyle w:val="Hyperlink"/>
-              <w:noProof/>
-            </w:rPr>
-            <w:fldChar w:fldCharType="separate"/>
-          </w:r>
-          <w:r>
-            <w:rPr>
-              <w:rStyle w:val="Hyperlink"/>
-              <w:rFonts w:cs="Times New Roman"/>
-              <w:i/>
-              <w:noProof/>
-            </w:rPr>
-            <w:t>3.</w:t>
-          </w:r>
-          <w:r>
-            <w:rPr>
-              <w:noProof/>
-            </w:rPr>
-            <w:tab/>
-          </w:r>
-          <w:r>
-            <w:rPr>
-              <w:rStyle w:val="Hyperlink"/>
-              <w:rFonts w:cs="Times New Roman"/>
-              <w:i/>
-              <w:noProof/>
-            </w:rPr>
-            <w:t>Phân vùng và gom nhóm đa chiều (partitioning and multidimensional clustering)</w:t>
-          </w:r>
-          <w:r>
-            <w:rPr>
-              <w:noProof/>
-              <w:webHidden/>
-            </w:rPr>
-            <w:tab/>
-          </w:r>
-          <w:r>
-            <w:rPr>
-              <w:noProof/>
-              <w:webHidden/>
-            </w:rPr>
-            <w:fldChar w:fldCharType="begin"/>
-          </w:r>
-          <w:r>
-            <w:rPr>
-              <w:noProof/>
-              <w:webHidden/>
-            </w:rPr>
-            <w:instrText xml:space="preserve"> PAGEREF _Toc308849228 \h </w:instrText>
-          </w:r>
-          <w:r>
-            <w:rPr>
-              <w:noProof/>
-              <w:webHidden/>
-            </w:rPr>
-          </w:r>
-          <w:r>
-            <w:rPr>
-              <w:noProof/>
-              <w:webHidden/>
-            </w:rPr>
-            <w:fldChar w:fldCharType="separate"/>
-          </w:r>
-          <w:r>
-            <w:rPr>
-              <w:noProof/>
-              <w:webHidden/>
-            </w:rPr>
-            <w:t>11</w:t>
-          </w:r>
-          <w:r>
-            <w:rPr>
-              <w:noProof/>
-              <w:webHidden/>
-            </w:rPr>
-            <w:fldChar w:fldCharType="end"/>
-          </w:r>
-          <w:r>
-            <w:rPr>
-              <w:rStyle w:val="Hyperlink"/>
-              <w:noProof/>
-            </w:rPr>
-            <w:fldChar w:fldCharType="end"/>
-          </w:r>
+          <w:hyperlink w:anchor="_Toc308849228" w:history="1">
+            <w:r>
+              <w:rPr>
+                <w:rStyle w:val="Hyperlink"/>
+                <w:rFonts w:cs="Times New Roman"/>
+                <w:i/>
+                <w:noProof/>
+              </w:rPr>
+              <w:t>3.</w:t>
+            </w:r>
+            <w:r>
+              <w:rPr>
+                <w:noProof/>
+              </w:rPr>
+              <w:tab/>
+            </w:r>
+            <w:r>
+              <w:rPr>
+                <w:rStyle w:val="Hyperlink"/>
+                <w:rFonts w:cs="Times New Roman"/>
+                <w:i/>
+                <w:noProof/>
+              </w:rPr>
+              <w:t>Phân vùng và gom nhóm đa chiều (partitioning and multidimensional clustering)</w:t>
+            </w:r>
+            <w:r>
+              <w:rPr>
+                <w:noProof/>
+                <w:webHidden/>
+              </w:rPr>
+              <w:tab/>
+            </w:r>
+            <w:r>
+              <w:rPr>
+                <w:noProof/>
+                <w:webHidden/>
+              </w:rPr>
+              <w:fldChar w:fldCharType="begin"/>
+            </w:r>
+            <w:r>
+              <w:rPr>
+                <w:noProof/>
+                <w:webHidden/>
+              </w:rPr>
+              <w:instrText xml:space="preserve"> PAGEREF _Toc308849228 \h </w:instrText>
+            </w:r>
+            <w:r>
+              <w:rPr>
+                <w:noProof/>
+                <w:webHidden/>
+              </w:rPr>
+            </w:r>
+            <w:r>
+              <w:rPr>
+                <w:noProof/>
+                <w:webHidden/>
+              </w:rPr>
+              <w:fldChar w:fldCharType="separate"/>
+            </w:r>
+            <w:r>
+              <w:rPr>
+                <w:noProof/>
+                <w:webHidden/>
+              </w:rPr>
+              <w:t>11</w:t>
+            </w:r>
+            <w:r>
+              <w:rPr>
+                <w:noProof/>
+                <w:webHidden/>
+              </w:rPr>
+              <w:fldChar w:fldCharType="end"/>
+            </w:r>
+          </w:hyperlink>
         </w:p>
         <w:p>
           <w:pPr>
@@ -2312,119 +1559,80 @@
               <w:noProof/>
             </w:rPr>
           </w:pPr>
-          <w:r>
-            <w:rPr>
-              <w:rStyle w:val="Hyperlink"/>
-              <w:noProof/>
-            </w:rPr>
-            <w:fldChar w:fldCharType="begin"/>
-          </w:r>
-          <w:r>
-            <w:rPr>
-              <w:rStyle w:val="Hyperlink"/>
-              <w:noProof/>
-            </w:rPr>
-            <w:instrText xml:space="preserve"> </w:instrText>
-          </w:r>
-          <w:r>
-            <w:rPr>
-              <w:noProof/>
-            </w:rPr>
-            <w:instrText>HYPERLINK \l "_Toc308849229"</w:instrText>
-          </w:r>
-          <w:r>
-            <w:rPr>
-              <w:rStyle w:val="Hyperlink"/>
-              <w:noProof/>
-            </w:rPr>
-            <w:instrText xml:space="preserve"> </w:instrText>
-          </w:r>
-          <w:r>
-            <w:rPr>
-              <w:rStyle w:val="Hyperlink"/>
-              <w:noProof/>
-            </w:rPr>
-            <w:fldChar w:fldCharType="separate"/>
-          </w:r>
-          <w:r>
-            <w:rPr>
-              <w:rStyle w:val="Hyperlink"/>
-              <w:rFonts w:cs="Times New Roman"/>
-              <w:i/>
-              <w:noProof/>
-            </w:rPr>
-            <w:t>4.</w:t>
-          </w:r>
-          <w:r>
-            <w:rPr>
-              <w:noProof/>
-            </w:rPr>
-            <w:tab/>
-          </w:r>
-          <w:r>
-            <w:rPr>
-              <w:rStyle w:val="Hyperlink"/>
-              <w:rFonts w:cs="Times New Roman"/>
-              <w:i/>
-              <w:noProof/>
-            </w:rPr>
-            <w:t>Những phương pháp khác đối với thiết kế dữ liệu vật lý</w:t>
-          </w:r>
-          <w:r>
-            <w:rPr>
-              <w:noProof/>
-              <w:webHidden/>
-            </w:rPr>
-            <w:tab/>
-          </w:r>
-          <w:r>
-            <w:rPr>
-              <w:noProof/>
-              <w:webHidden/>
-            </w:rPr>
-            <w:fldChar w:fldCharType="begin"/>
-          </w:r>
-          <w:r>
-            <w:rPr>
-              <w:noProof/>
-              <w:webHidden/>
-            </w:rPr>
-            <w:instrText xml:space="preserve"> PAGEREF _Toc308849229 \h </w:instrText>
-          </w:r>
-          <w:r>
-            <w:rPr>
-              <w:noProof/>
-              <w:webHidden/>
-            </w:rPr>
-          </w:r>
-          <w:r>
-            <w:rPr>
-              <w:noProof/>
-              <w:webHidden/>
-            </w:rPr>
-            <w:fldChar w:fldCharType="separate"/>
-          </w:r>
-          <w:r>
-            <w:rPr>
-              <w:noProof/>
-              <w:webHidden/>
-            </w:rPr>
-            <w:t>11</w:t>
-          </w:r>
-          <w:r>
-            <w:rPr>
-              <w:noProof/>
-              <w:webHidden/>
-            </w:rPr>
-            <w:fldChar w:fldCharType="end"/>
-          </w:r>
-          <w:r>
-            <w:rPr>
-              <w:rStyle w:val="Hyperlink"/>
-              <w:noProof/>
-            </w:rPr>
-            <w:fldChar w:fldCharType="end"/>
-          </w:r>
+          <w:hyperlink w:anchor="_Toc308849229" w:history="1">
+            <w:r>
+              <w:rPr>
+                <w:rStyle w:val="Hyperlink"/>
+                <w:rFonts w:cs="Times New Roman"/>
+                <w:i/>
+                <w:noProof/>
+              </w:rPr>
+              <w:t>4.</w:t>
+            </w:r>
+            <w:r>
+              <w:rPr>
+                <w:noProof/>
+              </w:rPr>
+              <w:tab/>
+            </w:r>
+            <w:r>
+              <w:rPr>
+                <w:rStyle w:val="Hyperlink"/>
+                <w:rFonts w:cs="Times New Roman"/>
+                <w:i/>
+                <w:noProof/>
+              </w:rPr>
+              <w:t>Những phương pháp khác đối với thiết kế dữ liệu vật lý</w:t>
+            </w:r>
+            <w:r>
+              <w:rPr>
+                <w:noProof/>
+                <w:webHidden/>
+              </w:rPr>
+              <w:tab/>
+            </w:r>
+            <w:r>
+              <w:rPr>
+                <w:noProof/>
+                <w:webHidden/>
+              </w:rPr>
+              <w:fldChar w:fldCharType="begin"/>
+            </w:r>
+            <w:r>
+              <w:rPr>
+                <w:noProof/>
+                <w:webHidden/>
+              </w:rPr>
+              <w:instrText xml:space="preserve"> PAGEREF _Toc308849229 \h </w:instrText>
+            </w:r>
+            <w:r>
+              <w:rPr>
+                <w:noProof/>
+                <w:webHidden/>
+              </w:rPr>
+            </w:r>
+            <w:r>
+              <w:rPr>
+                <w:noProof/>
+                <w:webHidden/>
+              </w:rPr>
+              <w:fldChar w:fldCharType="separate"/>
+            </w:r>
+            <w:r>
+              <w:rPr>
+                <w:noProof/>
+                <w:webHidden/>
+              </w:rPr>
+              <w:t>11</w:t>
+            </w:r>
+            <w:r>
+              <w:rPr>
+                <w:noProof/>
+                <w:webHidden/>
+              </w:rPr>
+              <w:fldChar w:fldCharType="end"/>
+            </w:r>
+          </w:hyperlink>
         </w:p>
         <w:p>
           <w:pPr>
@@ -2437,117 +1645,78 @@
               <w:noProof/>
             </w:rPr>
           </w:pPr>
-          <w:r>
-            <w:rPr>
-              <w:rStyle w:val="Hyperlink"/>
-              <w:noProof/>
-            </w:rPr>
-            <w:fldChar w:fldCharType="begin"/>
-          </w:r>
-          <w:r>
-            <w:rPr>
-              <w:rStyle w:val="Hyperlink"/>
-              <w:noProof/>
-            </w:rPr>
-            <w:instrText xml:space="preserve"> </w:instrText>
-          </w:r>
-          <w:r>
-            <w:rPr>
-              <w:noProof/>
-            </w:rPr>
-            <w:instrText>HYPERLINK \l "_Toc308849230"</w:instrText>
-          </w:r>
-          <w:r>
-            <w:rPr>
-              <w:rStyle w:val="Hyperlink"/>
-              <w:noProof/>
-            </w:rPr>
-            <w:instrText xml:space="preserve"> </w:instrText>
-          </w:r>
-          <w:r>
-            <w:rPr>
-              <w:rStyle w:val="Hyperlink"/>
-              <w:noProof/>
-            </w:rPr>
-            <w:fldChar w:fldCharType="separate"/>
-          </w:r>
-          <w:r>
-            <w:rPr>
-              <w:rStyle w:val="Hyperlink"/>
-              <w:rFonts w:cs="Times New Roman"/>
-              <w:noProof/>
-            </w:rPr>
-            <w:t>IV.</w:t>
-          </w:r>
-          <w:r>
-            <w:rPr>
-              <w:noProof/>
-            </w:rPr>
-            <w:tab/>
-          </w:r>
-          <w:r>
-            <w:rPr>
-              <w:rStyle w:val="Hyperlink"/>
-              <w:rFonts w:cs="Times New Roman"/>
-              <w:noProof/>
-            </w:rPr>
-            <w:t>Vì sao thiết kế dữ liệu mức vật lý lại khó khăn?</w:t>
-          </w:r>
-          <w:r>
-            <w:rPr>
-              <w:noProof/>
-              <w:webHidden/>
-            </w:rPr>
-            <w:tab/>
-          </w:r>
-          <w:r>
-            <w:rPr>
-              <w:noProof/>
-              <w:webHidden/>
-            </w:rPr>
-            <w:fldChar w:fldCharType="begin"/>
-          </w:r>
-          <w:r>
-            <w:rPr>
-              <w:noProof/>
-              <w:webHidden/>
-            </w:rPr>
-            <w:instrText xml:space="preserve"> PAGEREF _Toc308849230 \h </w:instrText>
-          </w:r>
-          <w:r>
-            <w:rPr>
-              <w:noProof/>
-              <w:webHidden/>
-            </w:rPr>
-          </w:r>
-          <w:r>
-            <w:rPr>
-              <w:noProof/>
-              <w:webHidden/>
-            </w:rPr>
-            <w:fldChar w:fldCharType="separate"/>
-          </w:r>
-          <w:r>
-            <w:rPr>
-              <w:noProof/>
-              <w:webHidden/>
-            </w:rPr>
-            <w:t>12</w:t>
-          </w:r>
-          <w:r>
-            <w:rPr>
-              <w:noProof/>
-              <w:webHidden/>
-            </w:rPr>
-            <w:fldChar w:fldCharType="end"/>
-          </w:r>
-          <w:r>
-            <w:rPr>
-              <w:rStyle w:val="Hyperlink"/>
-              <w:noProof/>
-            </w:rPr>
-            <w:fldChar w:fldCharType="end"/>
-          </w:r>
+          <w:hyperlink w:anchor="_Toc308849230" w:history="1">
+            <w:r>
+              <w:rPr>
+                <w:rStyle w:val="Hyperlink"/>
+                <w:rFonts w:cs="Times New Roman"/>
+                <w:noProof/>
+              </w:rPr>
+              <w:t>IV.</w:t>
+            </w:r>
+            <w:r>
+              <w:rPr>
+                <w:noProof/>
+              </w:rPr>
+              <w:tab/>
+            </w:r>
+            <w:r>
+              <w:rPr>
+                <w:rStyle w:val="Hyperlink"/>
+                <w:rFonts w:cs="Times New Roman"/>
+                <w:noProof/>
+              </w:rPr>
+              <w:t>Vì sao thiết kế dữ liệu mức vật lý lại khó khăn?</w:t>
+            </w:r>
+            <w:r>
+              <w:rPr>
+                <w:noProof/>
+                <w:webHidden/>
+              </w:rPr>
+              <w:tab/>
+            </w:r>
+            <w:r>
+              <w:rPr>
+                <w:noProof/>
+                <w:webHidden/>
+              </w:rPr>
+              <w:fldChar w:fldCharType="begin"/>
+            </w:r>
+            <w:r>
+              <w:rPr>
+                <w:noProof/>
+                <w:webHidden/>
+              </w:rPr>
+              <w:instrText xml:space="preserve"> PAGEREF _Toc308849230 \h </w:instrText>
+            </w:r>
+            <w:r>
+              <w:rPr>
+                <w:noProof/>
+                <w:webHidden/>
+              </w:rPr>
+            </w:r>
+            <w:r>
+              <w:rPr>
+                <w:noProof/>
+                <w:webHidden/>
+              </w:rPr>
+              <w:fldChar w:fldCharType="separate"/>
+            </w:r>
+            <w:r>
+              <w:rPr>
+                <w:noProof/>
+                <w:webHidden/>
+              </w:rPr>
+              <w:t>12</w:t>
+            </w:r>
+            <w:r>
+              <w:rPr>
+                <w:noProof/>
+                <w:webHidden/>
+              </w:rPr>
+              <w:fldChar w:fldCharType="end"/>
+            </w:r>
+          </w:hyperlink>
         </w:p>
         <w:p>
           <w:pPr>
@@ -2560,143 +1729,94 @@
               <w:noProof/>
             </w:rPr>
           </w:pPr>
+          <w:hyperlink w:anchor="_Toc308849231" w:history="1">
+            <w:r>
+              <w:rPr>
+                <w:rStyle w:val="Hyperlink"/>
+                <w:rFonts w:cs="Times New Roman"/>
+                <w:noProof/>
+              </w:rPr>
+              <w:t>V.</w:t>
+            </w:r>
+            <w:r>
+              <w:rPr>
+                <w:noProof/>
+              </w:rPr>
+              <w:tab/>
+            </w:r>
+            <w:r>
+              <w:rPr>
+                <w:rStyle w:val="Hyperlink"/>
+                <w:rFonts w:cs="Times New Roman"/>
+                <w:noProof/>
+              </w:rPr>
+              <w:t>Thủ thuật và nhận thức của các chuyên gia cơ sở dữ liệu</w:t>
+            </w:r>
+            <w:r>
+              <w:rPr>
+                <w:noProof/>
+                <w:webHidden/>
+              </w:rPr>
+              <w:tab/>
+            </w:r>
+            <w:r>
+              <w:rPr>
+                <w:noProof/>
+                <w:webHidden/>
+              </w:rPr>
+              <w:fldChar w:fldCharType="begin"/>
+            </w:r>
+            <w:r>
+              <w:rPr>
+                <w:noProof/>
+                <w:webHidden/>
+              </w:rPr>
+              <w:instrText xml:space="preserve"> PAGEREF _Toc308849231 \h </w:instrText>
+            </w:r>
+            <w:r>
+              <w:rPr>
+                <w:noProof/>
+                <w:webHidden/>
+              </w:rPr>
+            </w:r>
+            <w:r>
+              <w:rPr>
+                <w:noProof/>
+                <w:webHidden/>
+              </w:rPr>
+              <w:fldChar w:fldCharType="separate"/>
+            </w:r>
+            <w:r>
+              <w:rPr>
+                <w:noProof/>
+                <w:webHidden/>
+              </w:rPr>
+              <w:t>12</w:t>
+            </w:r>
+            <w:r>
+              <w:rPr>
+                <w:noProof/>
+                <w:webHidden/>
+              </w:rPr>
+              <w:fldChar w:fldCharType="end"/>
+            </w:r>
+          </w:hyperlink>
+        </w:p>
+        <w:p>
           <w:r>
             <w:rPr>
-              <w:rStyle w:val="Hyperlink"/>
-              <w:noProof/>
-            </w:rPr>
-            <w:fldChar w:fldCharType="begin"/>
-          </w:r>
-          <w:r>
-            <w:rPr>
-              <w:rStyle w:val="Hyperlink"/>
-              <w:noProof/>
-            </w:rPr>
-            <w:instrText xml:space="preserve"> </w:instrText>
-          </w:r>
-          <w:r>
-            <w:rPr>
-              <w:noProof/>
-            </w:rPr>
-            <w:instrText>HYPERLINK \l "_Toc308849231"</w:instrText>
-          </w:r>
-          <w:r>
-            <w:rPr>
-              <w:rStyle w:val="Hyperlink"/>
-              <w:noProof/>
-            </w:rPr>
-            <w:instrText xml:space="preserve"> </w:instrText>
-          </w:r>
-          <w:r>
-            <w:rPr>
-              <w:rStyle w:val="Hyperlink"/>
-              <w:noProof/>
-            </w:rPr>
-            <w:fldChar w:fldCharType="separate"/>
-          </w:r>
-          <w:r>
-            <w:rPr>
-              <w:rStyle w:val="Hyperlink"/>
-              <w:rFonts w:cs="Times New Roman"/>
-              <w:noProof/>
-            </w:rPr>
-            <w:t>V.</w:t>
-          </w:r>
-          <w:r>
-            <w:rPr>
-              <w:noProof/>
-            </w:rPr>
-            <w:tab/>
-          </w:r>
-          <w:r>
-            <w:rPr>
-              <w:rStyle w:val="Hyperlink"/>
-              <w:rFonts w:cs="Times New Roman"/>
-              <w:noProof/>
-            </w:rPr>
-            <w:t>Thủ thuật và nhận thức của các chuyên gia cơ sở dữ liệu</w:t>
-          </w:r>
-          <w:r>
-            <w:rPr>
-              <w:noProof/>
-              <w:webHidden/>
-            </w:rPr>
-            <w:tab/>
-          </w:r>
-          <w:r>
-            <w:rPr>
-              <w:noProof/>
-              <w:webHidden/>
-            </w:rPr>
-            <w:fldChar w:fldCharType="begin"/>
-          </w:r>
-          <w:r>
-            <w:rPr>
-              <w:noProof/>
-              <w:webHidden/>
-            </w:rPr>
-            <w:instrText xml:space="preserve"> PAGEREF _Toc308849231 \h </w:instrText>
-          </w:r>
-          <w:r>
-            <w:rPr>
-              <w:noProof/>
-              <w:webHidden/>
-            </w:rPr>
-          </w:r>
-          <w:r>
-            <w:rPr>
-              <w:noProof/>
-              <w:webHidden/>
-            </w:rPr>
-            <w:fldChar w:fldCharType="separate"/>
-          </w:r>
-          <w:r>
-            <w:rPr>
-              <w:noProof/>
-              <w:webHidden/>
-            </w:rPr>
-            <w:t>12</w:t>
-          </w:r>
-          <w:r>
-            <w:rPr>
-              <w:noProof/>
-              <w:webHidden/>
-            </w:rPr>
-            <w:fldChar w:fldCharType="end"/>
-          </w:r>
-          <w:r>
-            <w:rPr>
-              <w:rStyle w:val="Hyperlink"/>
+              <w:b/>
+              <w:bCs/>
               <w:noProof/>
             </w:rPr>
             <w:fldChar w:fldCharType="end"/>
           </w:r>
         </w:p>
-        <w:p>
-          <w:pPr>
-            <w:rPr>
-              <w:ins w:id="139" w:author="JML" w:date="2011-11-12T08:18:00Z"/>
-            </w:rPr>
-          </w:pPr>
-          <w:ins w:id="140" w:author="JML" w:date="2011-11-12T08:18:00Z">
-            <w:r>
-              <w:rPr>
-                <w:b/>
-                <w:bCs/>
-                <w:noProof/>
-              </w:rPr>
-              <w:fldChar w:fldCharType="end"/>
-            </w:r>
-          </w:ins>
-        </w:p>
-        <w:customXmlInsRangeStart w:id="141" w:author="JML" w:date="2011-11-12T08:18:00Z"/>
       </w:sdtContent>
     </w:sdt>
-    <w:customXmlInsRangeEnd w:id="141"/>
-    <w:p>
-      <w:pPr>
-        <w:rPr>
-          <w:ins w:id="142" w:author="JML" w:date="2011-11-12T08:16:00Z"/>
+    <w:p>
+      <w:pPr>
+        <w:rPr>
           <w:b/>
           <w:sz w:val="28"/>
           <w:szCs w:val="28"/>
@@ -2706,46 +1826,34 @@
     <w:p>
       <w:pPr>
         <w:rPr>
-          <w:ins w:id="143" w:author="JML" w:date="2011-11-12T08:14:00Z"/>
           <w:b/>
           <w:sz w:val="28"/>
           <w:szCs w:val="28"/>
         </w:rPr>
       </w:pPr>
-      <w:ins w:id="144" w:author="JML" w:date="2011-11-12T08:17:00Z">
-        <w:r>
-          <w:rPr>
-            <w:b/>
-            <w:sz w:val="28"/>
-            <w:szCs w:val="28"/>
-          </w:rPr>
-          <w:br w:type="page"/>
-        </w:r>
-      </w:ins>
-    </w:p>
-    <w:p>
-      <w:pPr>
-        <w:jc w:val="center"/>
+      <w:r>
         <w:rPr>
           <w:b/>
           <w:sz w:val="28"/>
           <w:szCs w:val="28"/>
-          <w:rPrChange w:id="145" w:author="JML" w:date="2011-11-12T08:07:00Z">
-            <w:rPr/>
-          </w:rPrChange>
-        </w:rPr>
-        <w:pPrChange w:id="146" w:author="JML" w:date="2011-11-12T08:14:00Z">
-          <w:pPr/>
-        </w:pPrChange>
-      </w:pPr>
-      <w:r>
+        </w:rPr>
+        <w:br w:type="page"/>
+      </w:r>
+    </w:p>
+    <w:p>
+      <w:pPr>
+        <w:jc w:val="center"/>
         <w:rPr>
           <w:b/>
           <w:sz w:val="28"/>
           <w:szCs w:val="28"/>
-          <w:rPrChange w:id="147" w:author="JML" w:date="2011-11-12T08:07:00Z">
-            <w:rPr/>
-          </w:rPrChange>
+        </w:rPr>
+      </w:pPr>
+      <w:r>
+        <w:rPr>
+          <w:b/>
+          <w:sz w:val="28"/>
+          <w:szCs w:val="28"/>
         </w:rPr>
         <w:lastRenderedPageBreak/>
         <w:t>GIỚI THIỆU VỀ THIẾT KẾ DỮ LIỆU MỨC VẬT LÝ</w:t>
@@ -2755,17 +1863,11 @@
       <w:pPr>
         <w:rPr>
           <w:i/>
-          <w:rPrChange w:id="148" w:author="JML" w:date="2011-11-12T08:07:00Z">
-            <w:rPr/>
-          </w:rPrChange>
-        </w:rPr>
-      </w:pPr>
-      <w:r>
-        <w:rPr>
-          <w:i/>
-          <w:rPrChange w:id="149" w:author="JML" w:date="2011-11-12T08:07:00Z">
-            <w:rPr/>
-          </w:rPrChange>
+        </w:rPr>
+      </w:pPr>
+      <w:r>
+        <w:rPr>
+          <w:i/>
         </w:rPr>
         <w:t>Thiết kế dữ liệu ở mức vật lý là thiết kế của những quan hệ và định nghĩa cơ bản đối với một hệ thống dữ liệu cụ thể, là một lĩnh vực lớn của các nhà thiết kế và lập trình ứng dụng.Thiết kế dữ liệu mức vật lý, sự sáng tạo của lưu trữ dữ liệu hiệu quả, và cơ chế phục hồi trên nền tảng đang sử dụng chính là lĩnh vực điển hình của một người quản trị cơ sở dữ liệu.</w:t>
       </w:r>
@@ -2784,7 +1886,7 @@
           <w:u w:val="single"/>
         </w:rPr>
       </w:pPr>
-      <w:bookmarkStart w:id="150" w:name="_Toc308849223"/>
+      <w:bookmarkStart w:id="5" w:name="_Toc308849223"/>
       <w:r>
         <w:rPr>
           <w:rFonts w:ascii="Times New Roman" w:hAnsi="Times New Roman" w:cs="Times New Roman"/>
@@ -2793,7 +1895,7 @@
         </w:rPr>
         <w:t>Động cơ thúc đẩy – Sự gia tăng của dữ liệu và tính phù hợp của thiết kế dữ liệu mức vật lý:</w:t>
       </w:r>
-      <w:bookmarkEnd w:id="150"/>
+      <w:bookmarkEnd w:id="5"/>
     </w:p>
     <w:p>
       <w:pPr>
@@ -2838,7 +1940,7 @@
           <w:noProof/>
         </w:rPr>
         <w:drawing>
-          <wp:anchor distT="0" distB="0" distL="114300" distR="114300" simplePos="0" relativeHeight="251659264" behindDoc="0" locked="0" layoutInCell="1" allowOverlap="1" wp14:anchorId="4F4974DB" wp14:editId="5014DBAF">
+          <wp:anchor distT="0" distB="0" distL="114300" distR="114300" simplePos="0" relativeHeight="251659264" behindDoc="0" locked="0" layoutInCell="1" allowOverlap="1" wp14:anchorId="6883FB7F" wp14:editId="2A541A1E">
             <wp:simplePos x="0" y="0"/>
             <wp:positionH relativeFrom="column">
               <wp:posOffset>1221740</wp:posOffset>
@@ -2896,16 +1998,9 @@
       <w:r>
         <w:t xml:space="preserve">Bảng 1.1 thể hiện dữ liệu từ một cuộc khảo sát năm 1999 được thực hiện bởi Đại học California ở Berkeley. Chúng ta có thể thấy trong cuộc khảo sát này, dữ liệu lưu trong đĩa từ gia tăng ở tỉ lệ 100% /năm </w:t>
       </w:r>
-      <w:ins w:id="151" w:author="JML" w:date="2011-11-12T08:09:00Z">
-        <w:r>
-          <w:t>đố</w:t>
-        </w:r>
-      </w:ins>
-      <w:del w:id="152" w:author="JML" w:date="2011-11-12T08:08:00Z">
-        <w:r>
-          <w:delText>đố</w:delText>
-        </w:r>
-      </w:del>
+      <w:r>
+        <w:t>đố</w:t>
+      </w:r>
       <w:r>
         <w:t xml:space="preserve">i với server doanh nghiệp và hành chính. </w:t>
       </w:r>
@@ -2946,7 +2041,13 @@
       </w:r>
       <w:proofErr w:type="gramStart"/>
       <w:r>
-        <w:t>Thực tế thì đối với mức độ lớn, mục đích thực thi đối với hệ thống xử lí dữ liệu được định dựa trên những gì con người mong muốn và khá độc lập với khối lượng dữ liệu được thực thi.</w:t>
+        <w:t>Thực tế thì đối với mức độ lớn, mục đích thực thi đối với hệ thống xử lí dữ liệu được định</w:t>
+      </w:r>
+      <w:r>
+        <w:t xml:space="preserve"> nghĩa</w:t>
+      </w:r>
+      <w:r>
+        <w:t xml:space="preserve"> dựa trên những gì con người mong muốn và khá độc lập với khối lượng dữ liệu được thực thi.</w:t>
       </w:r>
       <w:proofErr w:type="gramEnd"/>
       <w:r>
@@ -3007,7 +2108,7 @@
           <w:u w:val="single"/>
         </w:rPr>
       </w:pPr>
-      <w:bookmarkStart w:id="153" w:name="_Toc308849224"/>
+      <w:bookmarkStart w:id="6" w:name="_Toc308849224"/>
       <w:r>
         <w:rPr>
           <w:rFonts w:ascii="Times New Roman" w:hAnsi="Times New Roman" w:cs="Times New Roman"/>
@@ -3016,7 +2117,7 @@
         </w:rPr>
         <w:t>Vòng đời dữ liệu:</w:t>
       </w:r>
-      <w:bookmarkEnd w:id="153"/>
+      <w:bookmarkEnd w:id="6"/>
     </w:p>
     <w:p>
       <w:pPr>
@@ -3063,7 +2164,7 @@
         </w:rPr>
         <w:lastRenderedPageBreak/>
         <w:drawing>
-          <wp:anchor distT="0" distB="0" distL="114300" distR="114300" simplePos="0" relativeHeight="251658240" behindDoc="0" locked="0" layoutInCell="1" allowOverlap="1" wp14:anchorId="6EC35036" wp14:editId="55E9274B">
+          <wp:anchor distT="0" distB="0" distL="114300" distR="114300" simplePos="0" relativeHeight="251658240" behindDoc="0" locked="0" layoutInCell="1" allowOverlap="1" wp14:anchorId="777AC8B6" wp14:editId="3C72E9D3">
             <wp:simplePos x="0" y="0"/>
             <wp:positionH relativeFrom="column">
               <wp:posOffset>2704465</wp:posOffset>
@@ -3123,7 +2224,7 @@
           <w:noProof/>
         </w:rPr>
         <w:drawing>
-          <wp:inline distT="0" distB="0" distL="0" distR="0" wp14:anchorId="76525079" wp14:editId="4EE62918">
+          <wp:inline distT="0" distB="0" distL="0" distR="0" wp14:anchorId="1F81194C" wp14:editId="36B443B0">
             <wp:extent cx="3028950" cy="4038600"/>
             <wp:effectExtent l="0" t="0" r="0" b="0"/>
             <wp:docPr id="1" name="Picture 1"/>
@@ -3176,16 +2277,6 @@
         </w:numPr>
         <w:spacing w:line="360" w:lineRule="auto"/>
         <w:ind w:left="792"/>
-        <w:pPrChange w:id="154" w:author="JML" w:date="2011-11-12T08:10:00Z">
-          <w:pPr>
-            <w:pStyle w:val="ListParagraph"/>
-            <w:numPr>
-              <w:numId w:val="2"/>
-            </w:numPr>
-            <w:spacing w:line="360" w:lineRule="auto"/>
-            <w:ind w:left="270" w:hanging="360"/>
-          </w:pPr>
-        </w:pPrChange>
       </w:pPr>
       <w:r>
         <w:rPr>
@@ -3207,16 +2298,6 @@
         </w:numPr>
         <w:spacing w:line="360" w:lineRule="auto"/>
         <w:ind w:left="792"/>
-        <w:pPrChange w:id="155" w:author="JML" w:date="2011-11-12T08:10:00Z">
-          <w:pPr>
-            <w:pStyle w:val="ListParagraph"/>
-            <w:numPr>
-              <w:numId w:val="2"/>
-            </w:numPr>
-            <w:spacing w:line="360" w:lineRule="auto"/>
-            <w:ind w:left="270" w:hanging="360"/>
-          </w:pPr>
-        </w:pPrChange>
       </w:pPr>
       <w:r>
         <w:rPr>
@@ -3270,13 +2351,6 @@
         <w:pStyle w:val="ListParagraph"/>
         <w:spacing w:line="360" w:lineRule="auto"/>
         <w:ind w:firstLine="720"/>
-        <w:pPrChange w:id="156" w:author="JML" w:date="2011-11-12T08:11:00Z">
-          <w:pPr>
-            <w:pStyle w:val="ListParagraph"/>
-            <w:spacing w:line="360" w:lineRule="auto"/>
-            <w:ind w:left="420"/>
-          </w:pPr>
-        </w:pPrChange>
       </w:pPr>
       <w:r>
         <w:rPr>
@@ -3310,16 +2384,6 @@
         </w:numPr>
         <w:spacing w:line="360" w:lineRule="auto"/>
         <w:ind w:left="792"/>
-        <w:pPrChange w:id="157" w:author="JML" w:date="2011-11-12T08:10:00Z">
-          <w:pPr>
-            <w:pStyle w:val="ListParagraph"/>
-            <w:numPr>
-              <w:numId w:val="2"/>
-            </w:numPr>
-            <w:spacing w:line="360" w:lineRule="auto"/>
-            <w:ind w:left="180" w:hanging="360"/>
-          </w:pPr>
-        </w:pPrChange>
       </w:pPr>
       <w:r>
         <w:rPr>
@@ -3347,16 +2411,6 @@
         </w:numPr>
         <w:spacing w:line="360" w:lineRule="auto"/>
         <w:ind w:left="792"/>
-        <w:pPrChange w:id="158" w:author="JML" w:date="2011-11-12T08:10:00Z">
-          <w:pPr>
-            <w:pStyle w:val="ListParagraph"/>
-            <w:numPr>
-              <w:numId w:val="2"/>
-            </w:numPr>
-            <w:spacing w:line="360" w:lineRule="auto"/>
-            <w:ind w:left="60" w:hanging="360"/>
-          </w:pPr>
-        </w:pPrChange>
       </w:pPr>
       <w:r>
         <w:rPr>
@@ -3383,7 +2437,7 @@
           <w:u w:val="single"/>
         </w:rPr>
       </w:pPr>
-      <w:bookmarkStart w:id="159" w:name="_Toc308849225"/>
+      <w:bookmarkStart w:id="7" w:name="_Toc308849225"/>
       <w:r>
         <w:rPr>
           <w:rFonts w:ascii="Times New Roman" w:hAnsi="Times New Roman" w:cs="Times New Roman"/>
@@ -3392,27 +2446,15 @@
         </w:rPr>
         <w:t>Các yếu tố của thiết kế vật lý</w:t>
       </w:r>
-      <w:del w:id="160" w:author="JML" w:date="2011-11-12T08:18:00Z">
-        <w:r>
-          <w:rPr>
-            <w:rFonts w:ascii="Times New Roman" w:hAnsi="Times New Roman" w:cs="Times New Roman"/>
-            <w:color w:val="auto"/>
-            <w:u w:val="single"/>
-          </w:rPr>
-          <w:delText>: Index, Partition, và Cluster</w:delText>
-        </w:r>
-      </w:del>
-      <w:bookmarkEnd w:id="159"/>
-      <w:ins w:id="161" w:author="JML" w:date="2011-11-12T08:18:00Z">
-        <w:r>
-          <w:rPr>
-            <w:rFonts w:ascii="Times New Roman" w:hAnsi="Times New Roman" w:cs="Times New Roman"/>
-            <w:color w:val="auto"/>
-            <w:u w:val="single"/>
-          </w:rPr>
-          <w:t>:</w:t>
-        </w:r>
-      </w:ins>
+      <w:bookmarkEnd w:id="7"/>
+      <w:r>
+        <w:rPr>
+          <w:rFonts w:ascii="Times New Roman" w:hAnsi="Times New Roman" w:cs="Times New Roman"/>
+          <w:color w:val="auto"/>
+          <w:u w:val="single"/>
+        </w:rPr>
+        <w:t>:</w:t>
+      </w:r>
     </w:p>
     <w:p>
       <w:pPr>
@@ -3456,58 +2498,25 @@
           <w:i/>
           <w:color w:val="auto"/>
           <w:u w:val="single"/>
-          <w:rPrChange w:id="162" w:author="JML" w:date="2011-11-12T08:11:00Z">
-            <w:rPr>
-              <w:rFonts w:ascii="Times New Roman" w:hAnsi="Times New Roman" w:cs="Times New Roman"/>
-              <w:b w:val="0"/>
-              <w:i/>
-              <w:color w:val="auto"/>
-              <w:u w:val="single"/>
-            </w:rPr>
-          </w:rPrChange>
-        </w:rPr>
-        <w:pPrChange w:id="163" w:author="JML" w:date="2011-11-12T08:12:00Z">
-          <w:pPr>
-            <w:pStyle w:val="Heading2"/>
-            <w:numPr>
-              <w:numId w:val="3"/>
-            </w:numPr>
-            <w:spacing w:before="100" w:beforeAutospacing="1" w:after="100" w:afterAutospacing="1" w:line="360" w:lineRule="auto"/>
-            <w:ind w:left="360" w:hanging="360"/>
-          </w:pPr>
-        </w:pPrChange>
-      </w:pPr>
-      <w:bookmarkStart w:id="164" w:name="_Toc308849226"/>
+        </w:rPr>
+      </w:pPr>
+      <w:bookmarkStart w:id="8" w:name="_Toc308849226"/>
       <w:r>
         <w:rPr>
           <w:rFonts w:ascii="Times New Roman" w:hAnsi="Times New Roman" w:cs="Times New Roman"/>
           <w:i/>
           <w:color w:val="auto"/>
           <w:u w:val="single"/>
-          <w:rPrChange w:id="165" w:author="JML" w:date="2011-11-12T08:11:00Z">
-            <w:rPr>
-              <w:rFonts w:ascii="Times New Roman" w:hAnsi="Times New Roman" w:cs="Times New Roman"/>
-              <w:b w:val="0"/>
-              <w:i/>
-              <w:color w:val="auto"/>
-              <w:u w:val="single"/>
-            </w:rPr>
-          </w:rPrChange>
         </w:rPr>
         <w:lastRenderedPageBreak/>
         <w:t>Index:</w:t>
       </w:r>
-      <w:bookmarkEnd w:id="164"/>
+      <w:bookmarkEnd w:id="8"/>
     </w:p>
     <w:p>
       <w:pPr>
         <w:spacing w:line="360" w:lineRule="auto"/>
         <w:ind w:left="720"/>
-        <w:pPrChange w:id="166" w:author="JML" w:date="2011-11-12T08:12:00Z">
-          <w:pPr>
-            <w:spacing w:line="360" w:lineRule="auto"/>
-          </w:pPr>
-        </w:pPrChange>
       </w:pPr>
       <w:proofErr w:type="gramStart"/>
       <w:r>
@@ -3525,29 +2534,32 @@
         <w:rPr>
           <w:b/>
         </w:rPr>
-        <w:pPrChange w:id="167" w:author="JML" w:date="2011-11-12T08:12:00Z">
-          <w:pPr>
-            <w:spacing w:line="360" w:lineRule="auto"/>
-            <w:ind w:left="720"/>
-          </w:pPr>
-        </w:pPrChange>
-      </w:pPr>
-      <w:r>
-        <w:rPr>
-          <w:b/>
-        </w:rPr>
-        <w:t>CREATE UNIQUE INDẼ supplierNum ON supplier (snum);</w:t>
+      </w:pPr>
+      <w:r>
+        <w:rPr>
+          <w:b/>
+        </w:rPr>
+        <w:t>CREATE UNIQUE IND</w:t>
+      </w:r>
+      <w:r>
+        <w:rPr>
+          <w:b/>
+        </w:rPr>
+        <w:t>EX</w:t>
+      </w:r>
+      <w:bookmarkStart w:id="9" w:name="_GoBack"/>
+      <w:bookmarkEnd w:id="9"/>
+      <w:r>
+        <w:rPr>
+          <w:b/>
+        </w:rPr>
+        <w:t xml:space="preserve"> supplierNum ON supplier (snum);</w:t>
       </w:r>
     </w:p>
     <w:p>
       <w:pPr>
         <w:spacing w:line="360" w:lineRule="auto"/>
         <w:ind w:left="720"/>
-        <w:pPrChange w:id="168" w:author="JML" w:date="2011-11-12T08:12:00Z">
-          <w:pPr>
-            <w:spacing w:line="360" w:lineRule="auto"/>
-          </w:pPr>
-        </w:pPrChange>
       </w:pPr>
       <w:r>
         <w:t xml:space="preserve">Index có các dạng sau: </w:t>
@@ -3646,12 +2658,6 @@
         <w:rPr>
           <w:b/>
         </w:rPr>
-        <w:pPrChange w:id="169" w:author="JML" w:date="2011-11-12T08:13:00Z">
-          <w:pPr>
-            <w:spacing w:line="360" w:lineRule="auto"/>
-            <w:ind w:left="1440"/>
-          </w:pPr>
-        </w:pPrChange>
       </w:pPr>
       <w:r>
         <w:rPr>
@@ -3667,12 +2673,6 @@
         <w:rPr>
           <w:b/>
         </w:rPr>
-        <w:pPrChange w:id="170" w:author="JML" w:date="2011-11-12T08:13:00Z">
-          <w:pPr>
-            <w:spacing w:line="360" w:lineRule="auto"/>
-            <w:ind w:left="1440"/>
-          </w:pPr>
-        </w:pPrChange>
       </w:pPr>
       <w:r>
         <w:rPr>
@@ -3685,12 +2685,6 @@
       <w:pPr>
         <w:spacing w:line="360" w:lineRule="auto"/>
         <w:ind w:left="1440"/>
-        <w:pPrChange w:id="171" w:author="JML" w:date="2011-11-12T08:13:00Z">
-          <w:pPr>
-            <w:spacing w:line="360" w:lineRule="auto"/>
-            <w:ind w:left="720"/>
-          </w:pPr>
-        </w:pPrChange>
       </w:pPr>
       <w:proofErr w:type="gramStart"/>
       <w:r>
@@ -3708,12 +2702,6 @@
         <w:rPr>
           <w:b/>
         </w:rPr>
-        <w:pPrChange w:id="172" w:author="JML" w:date="2011-11-12T08:13:00Z">
-          <w:pPr>
-            <w:spacing w:line="360" w:lineRule="auto"/>
-            <w:ind w:left="1440"/>
-          </w:pPr>
-        </w:pPrChange>
       </w:pPr>
       <w:r>
         <w:rPr>
@@ -3729,12 +2717,6 @@
         <w:rPr>
           <w:b/>
         </w:rPr>
-        <w:pPrChange w:id="173" w:author="JML" w:date="2011-11-12T08:13:00Z">
-          <w:pPr>
-            <w:spacing w:line="360" w:lineRule="auto"/>
-            <w:ind w:left="1440"/>
-          </w:pPr>
-        </w:pPrChange>
       </w:pPr>
       <w:r>
         <w:rPr>
@@ -3747,12 +2729,6 @@
       <w:pPr>
         <w:spacing w:line="360" w:lineRule="auto"/>
         <w:ind w:left="1440"/>
-        <w:pPrChange w:id="174" w:author="JML" w:date="2011-11-12T08:13:00Z">
-          <w:pPr>
-            <w:spacing w:line="360" w:lineRule="auto"/>
-            <w:ind w:left="720"/>
-          </w:pPr>
-        </w:pPrChange>
       </w:pPr>
       <w:proofErr w:type="gramStart"/>
       <w:r>
@@ -3896,43 +2872,15 @@
           <w:i/>
           <w:color w:val="auto"/>
           <w:u w:val="single"/>
-          <w:rPrChange w:id="175" w:author="JML" w:date="2011-11-12T08:11:00Z">
-            <w:rPr>
-              <w:rFonts w:ascii="Times New Roman" w:hAnsi="Times New Roman" w:cs="Times New Roman"/>
-              <w:b w:val="0"/>
-              <w:i/>
-              <w:color w:val="auto"/>
-              <w:u w:val="single"/>
-            </w:rPr>
-          </w:rPrChange>
-        </w:rPr>
-        <w:pPrChange w:id="176" w:author="JML" w:date="2011-11-12T08:12:00Z">
-          <w:pPr>
-            <w:pStyle w:val="Heading2"/>
-            <w:numPr>
-              <w:numId w:val="3"/>
-            </w:numPr>
-            <w:spacing w:before="100" w:beforeAutospacing="1" w:after="100" w:afterAutospacing="1" w:line="360" w:lineRule="auto"/>
-            <w:ind w:left="360" w:hanging="360"/>
-          </w:pPr>
-        </w:pPrChange>
-      </w:pPr>
-      <w:bookmarkStart w:id="177" w:name="_Toc308849227"/>
+        </w:rPr>
+      </w:pPr>
+      <w:bookmarkStart w:id="10" w:name="_Toc308849227"/>
       <w:r>
         <w:rPr>
           <w:rFonts w:ascii="Times New Roman" w:hAnsi="Times New Roman" w:cs="Times New Roman"/>
           <w:i/>
           <w:color w:val="auto"/>
           <w:u w:val="single"/>
-          <w:rPrChange w:id="178" w:author="JML" w:date="2011-11-12T08:11:00Z">
-            <w:rPr>
-              <w:rFonts w:ascii="Times New Roman" w:hAnsi="Times New Roman" w:cs="Times New Roman"/>
-              <w:b w:val="0"/>
-              <w:i/>
-              <w:color w:val="auto"/>
-              <w:u w:val="single"/>
-            </w:rPr>
-          </w:rPrChange>
         </w:rPr>
         <w:t>Khung</w:t>
       </w:r>
@@ -3942,29 +2890,15 @@
           <w:i/>
           <w:color w:val="auto"/>
           <w:u w:val="single"/>
-          <w:rPrChange w:id="179" w:author="JML" w:date="2011-11-12T08:11:00Z">
-            <w:rPr>
-              <w:rFonts w:ascii="Times New Roman" w:hAnsi="Times New Roman" w:cs="Times New Roman"/>
-              <w:b w:val="0"/>
-              <w:i/>
-              <w:color w:val="auto"/>
-              <w:u w:val="single"/>
-            </w:rPr>
-          </w:rPrChange>
         </w:rPr>
         <w:t xml:space="preserve"> nhìn cụ thể (Materialized view)</w:t>
       </w:r>
-      <w:bookmarkEnd w:id="177"/>
+      <w:bookmarkEnd w:id="10"/>
     </w:p>
     <w:p>
       <w:pPr>
         <w:spacing w:line="360" w:lineRule="auto"/>
         <w:ind w:firstLine="720"/>
-        <w:pPrChange w:id="180" w:author="JML" w:date="2011-11-12T08:19:00Z">
-          <w:pPr>
-            <w:spacing w:line="360" w:lineRule="auto"/>
-          </w:pPr>
-        </w:pPrChange>
       </w:pPr>
       <w:r>
         <w:t>Khung nhìn trong SQL được lưu trữ trong định nghĩa hoặc template nhưng materialized view được lưu trong bảng giống như những bảng khác. Khung nhìn rất có ích để tăng tốc độ truy vấn dữ liệu được yêu cầu trước đó, hoặc các truy vấn dựa trên các tập hợp dữ liệu có thể được xây dựng trên materialized view để trả lời truy vấn thay vì phải quay lại dữ liệu ban đầu mỗi lần thực hiện. Tuy nhiên, cập nhật nhiều có thể làm cho materialized view ít hiệu quả hơn, và vấn đề này cần được chú trọng trong thiết kế và sử dụng</w:t>
@@ -3984,43 +2918,15 @@
           <w:i/>
           <w:color w:val="auto"/>
           <w:u w:val="single"/>
-          <w:rPrChange w:id="181" w:author="JML" w:date="2011-11-12T08:11:00Z">
-            <w:rPr>
-              <w:rFonts w:ascii="Times New Roman" w:hAnsi="Times New Roman" w:cs="Times New Roman"/>
-              <w:b w:val="0"/>
-              <w:i/>
-              <w:color w:val="auto"/>
-              <w:u w:val="single"/>
-            </w:rPr>
-          </w:rPrChange>
-        </w:rPr>
-        <w:pPrChange w:id="182" w:author="JML" w:date="2011-11-12T08:12:00Z">
-          <w:pPr>
-            <w:pStyle w:val="Heading2"/>
-            <w:numPr>
-              <w:numId w:val="3"/>
-            </w:numPr>
-            <w:spacing w:before="100" w:beforeAutospacing="1" w:after="100" w:afterAutospacing="1" w:line="360" w:lineRule="auto"/>
-            <w:ind w:left="360" w:hanging="360"/>
-          </w:pPr>
-        </w:pPrChange>
-      </w:pPr>
-      <w:bookmarkStart w:id="183" w:name="_Toc308849228"/>
+        </w:rPr>
+      </w:pPr>
+      <w:bookmarkStart w:id="11" w:name="_Toc308849228"/>
       <w:r>
         <w:rPr>
           <w:rFonts w:ascii="Times New Roman" w:hAnsi="Times New Roman" w:cs="Times New Roman"/>
           <w:i/>
           <w:color w:val="auto"/>
           <w:u w:val="single"/>
-          <w:rPrChange w:id="184" w:author="JML" w:date="2011-11-12T08:11:00Z">
-            <w:rPr>
-              <w:rFonts w:ascii="Times New Roman" w:hAnsi="Times New Roman" w:cs="Times New Roman"/>
-              <w:b w:val="0"/>
-              <w:i/>
-              <w:color w:val="auto"/>
-              <w:u w:val="single"/>
-            </w:rPr>
-          </w:rPrChange>
         </w:rPr>
         <w:lastRenderedPageBreak/>
         <w:t xml:space="preserve">Phân vùng và </w:t>
@@ -4031,15 +2937,6 @@
           <w:i/>
           <w:color w:val="auto"/>
           <w:u w:val="single"/>
-          <w:rPrChange w:id="185" w:author="JML" w:date="2011-11-12T08:11:00Z">
-            <w:rPr>
-              <w:rFonts w:ascii="Times New Roman" w:hAnsi="Times New Roman" w:cs="Times New Roman"/>
-              <w:b w:val="0"/>
-              <w:i/>
-              <w:color w:val="auto"/>
-              <w:u w:val="single"/>
-            </w:rPr>
-          </w:rPrChange>
         </w:rPr>
         <w:t xml:space="preserve">gom nhóm </w:t>
       </w:r>
@@ -4049,29 +2946,15 @@
           <w:i/>
           <w:color w:val="auto"/>
           <w:u w:val="single"/>
-          <w:rPrChange w:id="186" w:author="JML" w:date="2011-11-12T08:11:00Z">
-            <w:rPr>
-              <w:rFonts w:ascii="Times New Roman" w:hAnsi="Times New Roman" w:cs="Times New Roman"/>
-              <w:b w:val="0"/>
-              <w:i/>
-              <w:color w:val="auto"/>
-              <w:u w:val="single"/>
-            </w:rPr>
-          </w:rPrChange>
         </w:rPr>
         <w:t>đa chiều (partitioning and multidimensional clustering)</w:t>
       </w:r>
-      <w:bookmarkEnd w:id="183"/>
+      <w:bookmarkEnd w:id="11"/>
     </w:p>
     <w:p>
       <w:pPr>
         <w:spacing w:line="360" w:lineRule="auto"/>
         <w:ind w:firstLine="720"/>
-        <w:pPrChange w:id="187" w:author="JML" w:date="2011-11-12T08:13:00Z">
-          <w:pPr>
-            <w:spacing w:line="360" w:lineRule="auto"/>
-          </w:pPr>
-        </w:pPrChange>
       </w:pPr>
       <w:proofErr w:type="gramStart"/>
       <w:r>
@@ -4101,11 +2984,6 @@
       <w:pPr>
         <w:spacing w:line="360" w:lineRule="auto"/>
         <w:ind w:firstLine="720"/>
-        <w:pPrChange w:id="188" w:author="JML" w:date="2011-11-12T08:13:00Z">
-          <w:pPr>
-            <w:spacing w:line="360" w:lineRule="auto"/>
-          </w:pPr>
-        </w:pPrChange>
       </w:pPr>
       <w:r>
         <w:rPr>
@@ -4155,57 +3033,24 @@
           <w:i/>
           <w:color w:val="auto"/>
           <w:u w:val="single"/>
-          <w:rPrChange w:id="189" w:author="JML" w:date="2011-11-12T08:11:00Z">
-            <w:rPr>
-              <w:rFonts w:ascii="Times New Roman" w:hAnsi="Times New Roman" w:cs="Times New Roman"/>
-              <w:b w:val="0"/>
-              <w:i/>
-              <w:color w:val="auto"/>
-              <w:u w:val="single"/>
-            </w:rPr>
-          </w:rPrChange>
-        </w:rPr>
-        <w:pPrChange w:id="190" w:author="JML" w:date="2011-11-12T08:12:00Z">
-          <w:pPr>
-            <w:pStyle w:val="Heading2"/>
-            <w:numPr>
-              <w:numId w:val="3"/>
-            </w:numPr>
-            <w:spacing w:before="100" w:beforeAutospacing="1" w:after="100" w:afterAutospacing="1" w:line="360" w:lineRule="auto"/>
-            <w:ind w:left="360" w:hanging="360"/>
-          </w:pPr>
-        </w:pPrChange>
-      </w:pPr>
-      <w:bookmarkStart w:id="191" w:name="_Toc308849229"/>
+        </w:rPr>
+      </w:pPr>
+      <w:bookmarkStart w:id="12" w:name="_Toc308849229"/>
       <w:r>
         <w:rPr>
           <w:rFonts w:ascii="Times New Roman" w:hAnsi="Times New Roman" w:cs="Times New Roman"/>
           <w:i/>
           <w:color w:val="auto"/>
           <w:u w:val="single"/>
-          <w:rPrChange w:id="192" w:author="JML" w:date="2011-11-12T08:11:00Z">
-            <w:rPr>
-              <w:rFonts w:ascii="Times New Roman" w:hAnsi="Times New Roman" w:cs="Times New Roman"/>
-              <w:b w:val="0"/>
-              <w:i/>
-              <w:color w:val="auto"/>
-              <w:u w:val="single"/>
-            </w:rPr>
-          </w:rPrChange>
         </w:rPr>
         <w:t>Những phương pháp khác đối với thiết kế dữ liệu vật lý</w:t>
       </w:r>
-      <w:bookmarkEnd w:id="191"/>
+      <w:bookmarkEnd w:id="12"/>
     </w:p>
     <w:p>
       <w:pPr>
         <w:spacing w:line="360" w:lineRule="auto"/>
         <w:ind w:firstLine="720"/>
-        <w:pPrChange w:id="193" w:author="JML" w:date="2011-11-12T08:13:00Z">
-          <w:pPr>
-            <w:spacing w:line="360" w:lineRule="auto"/>
-          </w:pPr>
-        </w:pPrChange>
       </w:pPr>
       <w:proofErr w:type="gramStart"/>
       <w:r>
@@ -4234,11 +3079,6 @@
       <w:pPr>
         <w:spacing w:line="360" w:lineRule="auto"/>
         <w:ind w:firstLine="720"/>
-        <w:pPrChange w:id="194" w:author="JML" w:date="2011-11-12T08:13:00Z">
-          <w:pPr>
-            <w:spacing w:line="360" w:lineRule="auto"/>
-          </w:pPr>
-        </w:pPrChange>
       </w:pPr>
       <w:r>
         <w:rPr>
@@ -4269,11 +3109,6 @@
       <w:pPr>
         <w:spacing w:line="360" w:lineRule="auto"/>
         <w:ind w:firstLine="720"/>
-        <w:pPrChange w:id="195" w:author="JML" w:date="2011-11-12T08:19:00Z">
-          <w:pPr>
-            <w:spacing w:line="360" w:lineRule="auto"/>
-          </w:pPr>
-        </w:pPrChange>
       </w:pPr>
       <w:proofErr w:type="gramStart"/>
       <w:r>
@@ -4315,11 +3150,6 @@
       <w:pPr>
         <w:spacing w:line="360" w:lineRule="auto"/>
         <w:ind w:firstLine="360"/>
-        <w:pPrChange w:id="196" w:author="JML" w:date="2011-11-12T08:13:00Z">
-          <w:pPr>
-            <w:spacing w:line="360" w:lineRule="auto"/>
-          </w:pPr>
-        </w:pPrChange>
       </w:pPr>
       <w:r>
         <w:rPr>
@@ -4363,7 +3193,7 @@
           <w:u w:val="single"/>
         </w:rPr>
       </w:pPr>
-      <w:bookmarkStart w:id="197" w:name="_Toc308849230"/>
+      <w:bookmarkStart w:id="13" w:name="_Toc308849230"/>
       <w:proofErr w:type="gramStart"/>
       <w:r>
         <w:rPr>
@@ -4374,15 +3204,12 @@
         <w:lastRenderedPageBreak/>
         <w:t>Vì sao thiết kế dữ liệu mức vật lý lại khó khăn?</w:t>
       </w:r>
-      <w:bookmarkEnd w:id="197"/>
+      <w:bookmarkEnd w:id="13"/>
       <w:proofErr w:type="gramEnd"/>
     </w:p>
     <w:p>
       <w:pPr>
         <w:ind w:firstLine="360"/>
-        <w:pPrChange w:id="198" w:author="JML" w:date="2011-11-12T08:13:00Z">
-          <w:pPr/>
-        </w:pPrChange>
       </w:pPr>
       <w:r>
         <w:t>Thiết kế vật lý liên quan đến hàng trăm biến vốn rất khó để bắt kịp, đặc biệt là khi ảnh hưởng của nó thường tương quan với các giải pháp thiết kế</w:t>
@@ -4433,7 +3260,7 @@
           <w:u w:val="single"/>
         </w:rPr>
       </w:pPr>
-      <w:bookmarkStart w:id="199" w:name="_Toc308849231"/>
+      <w:bookmarkStart w:id="14" w:name="_Toc308849231"/>
       <w:r>
         <w:rPr>
           <w:rFonts w:ascii="Times New Roman" w:hAnsi="Times New Roman" w:cs="Times New Roman"/>
@@ -4442,17 +3269,12 @@
         </w:rPr>
         <w:t>Thủ thuật và nhận thức của các chuyên gia cơ sở dữ liệu</w:t>
       </w:r>
-      <w:bookmarkEnd w:id="199"/>
+      <w:bookmarkEnd w:id="14"/>
     </w:p>
     <w:p>
       <w:pPr>
         <w:spacing w:line="360" w:lineRule="auto"/>
         <w:ind w:left="360"/>
-        <w:pPrChange w:id="200" w:author="JML" w:date="2011-11-12T08:13:00Z">
-          <w:pPr>
-            <w:spacing w:line="360" w:lineRule="auto"/>
-          </w:pPr>
-        </w:pPrChange>
       </w:pPr>
       <w:r>
         <w:rPr>
@@ -4526,11 +3348,6 @@
       <w:pPr>
         <w:spacing w:line="360" w:lineRule="auto"/>
         <w:ind w:left="360"/>
-        <w:pPrChange w:id="201" w:author="JML" w:date="2011-11-12T08:13:00Z">
-          <w:pPr>
-            <w:spacing w:line="360" w:lineRule="auto"/>
-          </w:pPr>
-        </w:pPrChange>
       </w:pPr>
       <w:r>
         <w:rPr>
@@ -4591,11 +3408,6 @@
       <w:pPr>
         <w:spacing w:line="360" w:lineRule="auto"/>
         <w:ind w:left="360"/>
-        <w:pPrChange w:id="202" w:author="JML" w:date="2011-11-12T08:13:00Z">
-          <w:pPr>
-            <w:spacing w:line="360" w:lineRule="auto"/>
-          </w:pPr>
-        </w:pPrChange>
       </w:pPr>
       <w:r>
         <w:rPr>
@@ -4645,31 +3457,15 @@
       <w:r>
         <w:t xml:space="preserve"> Thiết kế dữ liệu không phải bắt đầu và kết thúc với những chọn lựa index của cột đơn giản. Bằng cách khai thác những tính năng như điểu chỉnh bộ nhớ, materialized view, phân chia phạm vi, cluster đa chiều, cluster index hay phân vùng không chia sẻ (độc lập) bạn có thể cải thiện </w:t>
       </w:r>
-      <w:del w:id="203" w:author="JML" w:date="2011-11-12T20:57:00Z">
-        <w:r>
-          <w:delText>sâu sắc</w:delText>
-        </w:r>
-      </w:del>
-      <w:ins w:id="204" w:author="JML" w:date="2011-11-12T20:57:00Z">
-        <w:r>
-          <w:t>đáng kể</w:t>
-        </w:r>
-      </w:ins>
-      <w:bookmarkStart w:id="205" w:name="_GoBack"/>
-      <w:bookmarkEnd w:id="205"/>
+      <w:r>
+        <w:t>đáng kể</w:t>
+      </w:r>
       <w:r>
         <w:t xml:space="preserve"> một thiết kế dữ liệu đơn giản, đặc biệt </w:t>
       </w:r>
-      <w:ins w:id="206" w:author="JML" w:date="2011-11-12T20:57:00Z">
-        <w:r>
-          <w:t xml:space="preserve">là </w:t>
-        </w:r>
-      </w:ins>
-      <w:del w:id="207" w:author="JML" w:date="2011-11-12T20:57:00Z">
-        <w:r>
-          <w:delText xml:space="preserve">alf </w:delText>
-        </w:r>
-      </w:del>
+      <w:r>
+        <w:t xml:space="preserve">là </w:t>
+      </w:r>
       <w:r>
         <w:t>các xử lý truy vấn phức tạp</w:t>
       </w:r>
@@ -4680,11 +3476,6 @@
       <w:pgMar w:top="1440" w:right="810" w:bottom="810" w:left="1080" w:header="720" w:footer="720" w:gutter="0"/>
       <w:cols w:space="720"/>
       <w:docGrid w:linePitch="360"/>
-      <w:sectPrChange w:id="208" w:author="JML" w:date="2011-11-12T08:08:00Z">
-        <w:sectPr>
-          <w:pgMar w:top="1440" w:right="810" w:bottom="1440" w:left="1080" w:header="720" w:footer="720" w:gutter="0"/>
-        </w:sectPr>
-      </w:sectPrChange>
     </w:sectPr>
   </w:body>
 </w:document>
@@ -6223,7 +5014,7 @@
 </file>
 
 <file path=customXml/itemProps1.xml><?xml version="1.0" encoding="utf-8"?>
-<ds:datastoreItem xmlns:ds="http://schemas.openxmlformats.org/officeDocument/2006/customXml" ds:itemID="{94631757-2D4B-4A95-B7B1-109EAE03D609}">
+<ds:datastoreItem xmlns:ds="http://schemas.openxmlformats.org/officeDocument/2006/customXml" ds:itemID="{E4547C7F-0109-4384-9FC0-58B2B823023B}">
   <ds:schemaRefs>
     <ds:schemaRef ds:uri="http://schemas.openxmlformats.org/officeDocument/2006/bibliography"/>
   </ds:schemaRefs>

</xml_diff>